<commit_message>
Added the team agreement, changed the format for harshil's bio
</commit_message>
<xml_diff>
--- a/CSCC01-Fall-2016-Team-Report.docx
+++ b/CSCC01-Fall-2016-Team-Report.docx
@@ -318,14 +318,12 @@
     <w:p/>
     <w:p>
       <w:pPr>
+        <w:jc w:val="center"/>
         <w:rPr>
           <w:sz w:val="28"/>
           <w:szCs w:val="28"/>
         </w:rPr>
       </w:pPr>
-      <w:r>
-        <w:t xml:space="preserve">             </w:t>
-      </w:r>
       <w:r>
         <w:rPr>
           <w:sz w:val="28"/>
@@ -351,7 +349,7 @@
             <v:path o:extrusionok="f" gradientshapeok="t" o:connecttype="rect"/>
             <o:lock v:ext="edit" aspectratio="t"/>
           </v:shapetype>
-          <v:shape id="_x0000_i1025" type="#_x0000_t75" style="width:387.75pt;height:381.75pt">
+          <v:shape id="_x0000_i1030" type="#_x0000_t75" style="width:139.5pt;height:137.25pt">
             <v:imagedata r:id="rId7" o:title="14199502_1448301615197071_4363308761273872993_n"/>
           </v:shape>
         </w:pict>
@@ -359,109 +357,299 @@
     </w:p>
     <w:p>
       <w:pPr>
-        <w:rPr>
-          <w:sz w:val="28"/>
-          <w:szCs w:val="28"/>
-        </w:rPr>
-      </w:pPr>
-      <w:r>
-        <w:rPr>
-          <w:sz w:val="28"/>
-          <w:szCs w:val="28"/>
+        <w:ind w:firstLine="720"/>
+        <w:rPr>
+          <w:rFonts w:ascii="Times New Roman" w:hAnsi="Times New Roman" w:cs="Times New Roman"/>
+          <w:sz w:val="24"/>
+          <w:szCs w:val="24"/>
+        </w:rPr>
+      </w:pPr>
+      <w:r>
+        <w:rPr>
+          <w:rFonts w:ascii="Times New Roman" w:hAnsi="Times New Roman" w:cs="Times New Roman"/>
+          <w:sz w:val="24"/>
+          <w:szCs w:val="24"/>
         </w:rPr>
         <w:t>My name is Harshil Patel;</w:t>
       </w:r>
       <w:r>
         <w:rPr>
-          <w:sz w:val="28"/>
-          <w:szCs w:val="28"/>
+          <w:rFonts w:ascii="Times New Roman" w:hAnsi="Times New Roman" w:cs="Times New Roman"/>
+          <w:sz w:val="24"/>
+          <w:szCs w:val="24"/>
         </w:rPr>
         <w:t xml:space="preserve"> I am a 3</w:t>
       </w:r>
       <w:r>
         <w:rPr>
-          <w:sz w:val="28"/>
-          <w:szCs w:val="28"/>
+          <w:rFonts w:ascii="Times New Roman" w:hAnsi="Times New Roman" w:cs="Times New Roman"/>
+          <w:sz w:val="24"/>
+          <w:szCs w:val="24"/>
           <w:vertAlign w:val="superscript"/>
         </w:rPr>
         <w:t>rd</w:t>
       </w:r>
       <w:r>
         <w:rPr>
-          <w:sz w:val="28"/>
-          <w:szCs w:val="28"/>
+          <w:rFonts w:ascii="Times New Roman" w:hAnsi="Times New Roman" w:cs="Times New Roman"/>
+          <w:sz w:val="24"/>
+          <w:szCs w:val="24"/>
         </w:rPr>
         <w:t xml:space="preserve"> year student at University of Toronto studying Softwar</w:t>
       </w:r>
       <w:r>
         <w:rPr>
-          <w:sz w:val="28"/>
-          <w:szCs w:val="28"/>
+          <w:rFonts w:ascii="Times New Roman" w:hAnsi="Times New Roman" w:cs="Times New Roman"/>
+          <w:sz w:val="24"/>
+          <w:szCs w:val="24"/>
         </w:rPr>
         <w:t xml:space="preserve">e Engineering. I always had </w:t>
       </w:r>
       <w:r>
         <w:rPr>
-          <w:sz w:val="28"/>
-          <w:szCs w:val="28"/>
+          <w:rFonts w:ascii="Times New Roman" w:hAnsi="Times New Roman" w:cs="Times New Roman"/>
+          <w:sz w:val="24"/>
+          <w:szCs w:val="24"/>
         </w:rPr>
         <w:t xml:space="preserve">a strong </w:t>
       </w:r>
       <w:r>
         <w:rPr>
-          <w:sz w:val="28"/>
-          <w:szCs w:val="28"/>
+          <w:rFonts w:ascii="Times New Roman" w:hAnsi="Times New Roman" w:cs="Times New Roman"/>
+          <w:sz w:val="24"/>
+          <w:szCs w:val="24"/>
         </w:rPr>
         <w:t>interest</w:t>
       </w:r>
+      <w:r>
+        <w:rPr>
+          <w:rFonts w:ascii="Times New Roman" w:hAnsi="Times New Roman" w:cs="Times New Roman"/>
+          <w:sz w:val="24"/>
+          <w:szCs w:val="24"/>
+        </w:rPr>
+        <w:t xml:space="preserve"> towards computers and their software. I tend to be very curious when it comes to analyzing a software, which is why I chose to be in the field of Computer Science.</w:t>
+      </w:r>
+      <w:r>
+        <w:rPr>
+          <w:rFonts w:ascii="Times New Roman" w:hAnsi="Times New Roman" w:cs="Times New Roman"/>
+          <w:sz w:val="24"/>
+          <w:szCs w:val="24"/>
+        </w:rPr>
+        <w:t xml:space="preserve"> Coding is one of my favourites things to do, I have experience working with Java, Python, C, Assembly, bash and a bit of HTML. I also like to do other things outside of school work and coding, which includes outdoor physical activities. In my free time, I head outside and look to play cricket, basketba</w:t>
+      </w:r>
+      <w:r>
+        <w:rPr>
+          <w:rFonts w:ascii="Times New Roman" w:hAnsi="Times New Roman" w:cs="Times New Roman"/>
+          <w:sz w:val="24"/>
+          <w:szCs w:val="24"/>
+        </w:rPr>
+        <w:t xml:space="preserve">ll, flag football and swimming. I am very outgoing and an approachable person, I always look to start a conversation and make new friends. At the end of the day, I always look to have fun and enjoy every second of my life. </w:t>
+      </w:r>
+      <w:r>
+        <w:rPr>
+          <w:rFonts w:ascii="Times New Roman" w:hAnsi="Times New Roman" w:cs="Times New Roman"/>
+          <w:sz w:val="24"/>
+          <w:szCs w:val="24"/>
+        </w:rPr>
+        <w:br/>
+      </w:r>
+      <w:r>
+        <w:rPr>
+          <w:rFonts w:ascii="Times New Roman" w:hAnsi="Times New Roman" w:cs="Times New Roman"/>
+          <w:sz w:val="24"/>
+          <w:szCs w:val="24"/>
+        </w:rPr>
+        <w:br/>
+      </w:r>
+      <w:r>
+        <w:rPr>
+          <w:rFonts w:ascii="Times New Roman" w:hAnsi="Times New Roman" w:cs="Times New Roman"/>
+          <w:sz w:val="24"/>
+          <w:szCs w:val="24"/>
+        </w:rPr>
+        <w:br/>
+      </w:r>
+    </w:p>
+    <w:p>
+      <w:pPr>
+        <w:ind w:firstLine="720"/>
+        <w:rPr>
+          <w:rFonts w:ascii="Times New Roman" w:hAnsi="Times New Roman" w:cs="Times New Roman"/>
+          <w:sz w:val="24"/>
+          <w:szCs w:val="24"/>
+        </w:rPr>
+      </w:pPr>
+    </w:p>
+    <w:p>
+      <w:pPr>
+        <w:ind w:firstLine="720"/>
+        <w:rPr>
+          <w:rFonts w:ascii="Times New Roman" w:hAnsi="Times New Roman" w:cs="Times New Roman"/>
+          <w:sz w:val="24"/>
+          <w:szCs w:val="24"/>
+        </w:rPr>
+      </w:pPr>
+    </w:p>
+    <w:p>
+      <w:pPr>
+        <w:ind w:firstLine="720"/>
+        <w:rPr>
+          <w:rFonts w:ascii="Times New Roman" w:hAnsi="Times New Roman" w:cs="Times New Roman"/>
+          <w:sz w:val="24"/>
+          <w:szCs w:val="24"/>
+        </w:rPr>
+      </w:pPr>
+    </w:p>
+    <w:p>
+      <w:pPr>
+        <w:ind w:firstLine="720"/>
+        <w:rPr>
+          <w:rFonts w:ascii="Times New Roman" w:hAnsi="Times New Roman" w:cs="Times New Roman"/>
+          <w:sz w:val="24"/>
+          <w:szCs w:val="24"/>
+        </w:rPr>
+      </w:pPr>
+    </w:p>
+    <w:p>
+      <w:pPr>
+        <w:ind w:firstLine="720"/>
+        <w:rPr>
+          <w:rFonts w:ascii="Times New Roman" w:hAnsi="Times New Roman" w:cs="Times New Roman"/>
+          <w:sz w:val="24"/>
+          <w:szCs w:val="24"/>
+        </w:rPr>
+      </w:pPr>
+    </w:p>
+    <w:p>
+      <w:pPr>
+        <w:ind w:firstLine="720"/>
+        <w:rPr>
+          <w:rFonts w:ascii="Times New Roman" w:hAnsi="Times New Roman" w:cs="Times New Roman"/>
+          <w:sz w:val="24"/>
+          <w:szCs w:val="24"/>
+        </w:rPr>
+      </w:pPr>
+    </w:p>
+    <w:p>
+      <w:pPr>
+        <w:ind w:firstLine="720"/>
+        <w:rPr>
+          <w:rFonts w:ascii="Times New Roman" w:hAnsi="Times New Roman" w:cs="Times New Roman"/>
+          <w:sz w:val="24"/>
+          <w:szCs w:val="24"/>
+        </w:rPr>
+      </w:pPr>
+    </w:p>
+    <w:p>
+      <w:pPr>
+        <w:ind w:firstLine="720"/>
+        <w:rPr>
+          <w:rFonts w:ascii="Times New Roman" w:hAnsi="Times New Roman" w:cs="Times New Roman"/>
+          <w:sz w:val="24"/>
+          <w:szCs w:val="24"/>
+        </w:rPr>
+      </w:pPr>
+    </w:p>
+    <w:p>
+      <w:pPr>
+        <w:ind w:firstLine="720"/>
+        <w:rPr>
+          <w:rFonts w:ascii="Times New Roman" w:hAnsi="Times New Roman" w:cs="Times New Roman"/>
+          <w:sz w:val="24"/>
+          <w:szCs w:val="24"/>
+        </w:rPr>
+      </w:pPr>
+    </w:p>
+    <w:p>
+      <w:pPr>
+        <w:ind w:firstLine="720"/>
+        <w:rPr>
+          <w:rFonts w:ascii="Times New Roman" w:hAnsi="Times New Roman" w:cs="Times New Roman"/>
+          <w:sz w:val="24"/>
+          <w:szCs w:val="24"/>
+        </w:rPr>
+      </w:pPr>
+    </w:p>
+    <w:p>
+      <w:pPr>
+        <w:ind w:firstLine="720"/>
+        <w:rPr>
+          <w:rFonts w:ascii="Times New Roman" w:hAnsi="Times New Roman" w:cs="Times New Roman"/>
+          <w:sz w:val="24"/>
+          <w:szCs w:val="24"/>
+        </w:rPr>
+      </w:pPr>
+    </w:p>
+    <w:p>
+      <w:pPr>
+        <w:ind w:firstLine="720"/>
+        <w:rPr>
+          <w:rFonts w:ascii="Times New Roman" w:hAnsi="Times New Roman" w:cs="Times New Roman"/>
+          <w:sz w:val="24"/>
+          <w:szCs w:val="24"/>
+        </w:rPr>
+      </w:pPr>
+    </w:p>
+    <w:p>
+      <w:pPr>
+        <w:ind w:firstLine="720"/>
+        <w:rPr>
+          <w:rFonts w:ascii="Times New Roman" w:hAnsi="Times New Roman" w:cs="Times New Roman"/>
+          <w:sz w:val="24"/>
+          <w:szCs w:val="24"/>
+        </w:rPr>
+      </w:pPr>
+    </w:p>
+    <w:p>
+      <w:pPr>
+        <w:ind w:firstLine="720"/>
+        <w:rPr>
+          <w:rFonts w:ascii="Times New Roman" w:hAnsi="Times New Roman" w:cs="Times New Roman"/>
+          <w:sz w:val="24"/>
+          <w:szCs w:val="24"/>
+        </w:rPr>
+      </w:pPr>
+      <w:r>
+        <w:rPr>
+          <w:rFonts w:ascii="Times New Roman" w:hAnsi="Times New Roman" w:cs="Times New Roman"/>
+          <w:sz w:val="24"/>
+          <w:szCs w:val="24"/>
+        </w:rPr>
+        <w:lastRenderedPageBreak/>
+        <w:pict>
+          <v:shape id="_x0000_i1035" type="#_x0000_t75" style="width:467.25pt;height:642.75pt">
+            <v:imagedata r:id="rId8" o:title="Agreement"/>
+          </v:shape>
+        </w:pict>
+      </w:r>
+    </w:p>
+    <w:p>
+      <w:pPr>
+        <w:ind w:firstLine="720"/>
+        <w:rPr>
+          <w:rFonts w:ascii="Times New Roman" w:hAnsi="Times New Roman" w:cs="Times New Roman"/>
+          <w:sz w:val="24"/>
+          <w:szCs w:val="24"/>
+        </w:rPr>
+      </w:pPr>
       <w:bookmarkStart w:id="0" w:name="_GoBack"/>
       <w:bookmarkEnd w:id="0"/>
       <w:r>
         <w:rPr>
-          <w:sz w:val="28"/>
-          <w:szCs w:val="28"/>
-        </w:rPr>
-        <w:t xml:space="preserve"> towards computers and their software. I tend to be very curious when it comes to analyzing a software, which is why I chose to be in the field of Computer Science.</w:t>
-      </w:r>
-      <w:r>
-        <w:rPr>
-          <w:sz w:val="28"/>
-          <w:szCs w:val="28"/>
-        </w:rPr>
-        <w:t xml:space="preserve"> Coding is one of my favourites things to do, I have experience working with Java, Python, C, Assembly, bash and a bit of HTML. I also like to do other things outside of school work and coding, which includes outdoor physical activities. In my free time, I head outside and look to play cricket, basketba</w:t>
-      </w:r>
-      <w:r>
-        <w:rPr>
-          <w:sz w:val="28"/>
-          <w:szCs w:val="28"/>
-        </w:rPr>
-        <w:t xml:space="preserve">ll, flag football and swimming. I am very outgoing and an approachable person, I always look to start a conversation and make new friends. At the end of the day, I always look to have fun and enjoy every second of my life. </w:t>
-      </w:r>
-      <w:r>
-        <w:rPr>
-          <w:sz w:val="28"/>
-          <w:szCs w:val="28"/>
-        </w:rPr>
-        <w:br/>
-      </w:r>
-      <w:r>
-        <w:rPr>
-          <w:sz w:val="28"/>
-          <w:szCs w:val="28"/>
-        </w:rPr>
-        <w:br/>
-      </w:r>
-      <w:r>
-        <w:rPr>
-          <w:sz w:val="28"/>
-          <w:szCs w:val="28"/>
+          <w:rFonts w:ascii="Times New Roman" w:hAnsi="Times New Roman" w:cs="Times New Roman"/>
+          <w:sz w:val="24"/>
+          <w:szCs w:val="24"/>
         </w:rPr>
         <w:lastRenderedPageBreak/>
-        <w:br/>
+        <w:pict>
+          <v:shape id="_x0000_i1036" type="#_x0000_t75" style="width:467.25pt;height:642.75pt">
+            <v:imagedata r:id="rId9" o:title="Agreement 2"/>
+          </v:shape>
+        </w:pict>
       </w:r>
     </w:p>
     <w:sectPr>
-      <w:footerReference w:type="default" r:id="rId8"/>
+      <w:footerReference w:type="default" r:id="rId10"/>
       <w:pgSz w:w="12240" w:h="15840"/>
       <w:pgMar w:top="1440" w:right="1440" w:bottom="426" w:left="1440" w:header="708" w:footer="708" w:gutter="0"/>
       <w:cols w:space="708"/>
@@ -550,7 +738,7 @@
             <w:sz w:val="44"/>
             <w:szCs w:val="44"/>
           </w:rPr>
-          <w:t>3</w:t>
+          <w:t>4</w:t>
         </w:r>
         <w:r>
           <w:rPr>

</xml_diff>

<commit_message>
Added my bio to the report
</commit_message>
<xml_diff>
--- a/CSCC01-Fall-2016-Team-Report.docx
+++ b/CSCC01-Fall-2016-Team-Report.docx
@@ -1,6 +1,6 @@
 
 <file path=word/document.xml><?xml version="1.0" encoding="utf-8"?>
-<w:document xmlns:wpc="http://schemas.microsoft.com/office/word/2010/wordprocessingCanvas" xmlns:mc="http://schemas.openxmlformats.org/markup-compatibility/2006" xmlns:o="urn:schemas-microsoft-com:office:office" xmlns:r="http://schemas.openxmlformats.org/officeDocument/2006/relationships" xmlns:m="http://schemas.openxmlformats.org/officeDocument/2006/math" xmlns:v="urn:schemas-microsoft-com:vml" xmlns:wp14="http://schemas.microsoft.com/office/word/2010/wordprocessingDrawing" xmlns:wp="http://schemas.openxmlformats.org/drawingml/2006/wordprocessingDrawing" xmlns:w10="urn:schemas-microsoft-com:office:word" xmlns:w="http://schemas.openxmlformats.org/wordprocessingml/2006/main" xmlns:w14="http://schemas.microsoft.com/office/word/2010/wordml" xmlns:w15="http://schemas.microsoft.com/office/word/2012/wordml" xmlns:wpg="http://schemas.microsoft.com/office/word/2010/wordprocessingGroup" xmlns:wpi="http://schemas.microsoft.com/office/word/2010/wordprocessingInk" xmlns:wne="http://schemas.microsoft.com/office/word/2006/wordml" xmlns:wps="http://schemas.microsoft.com/office/word/2010/wordprocessingShape" mc:Ignorable="w14 w15 wp14">
+<w:document xmlns:wpc="http://schemas.microsoft.com/office/word/2010/wordprocessingCanvas" xmlns:cx="http://schemas.microsoft.com/office/drawing/2014/chartex" xmlns:cx1="http://schemas.microsoft.com/office/drawing/2015/9/8/chartex" xmlns:cx2="http://schemas.microsoft.com/office/drawing/2015/10/21/chartex" xmlns:mc="http://schemas.openxmlformats.org/markup-compatibility/2006" xmlns:o="urn:schemas-microsoft-com:office:office" xmlns:r="http://schemas.openxmlformats.org/officeDocument/2006/relationships" xmlns:m="http://schemas.openxmlformats.org/officeDocument/2006/math" xmlns:v="urn:schemas-microsoft-com:vml" xmlns:wp14="http://schemas.microsoft.com/office/word/2010/wordprocessingDrawing" xmlns:wp="http://schemas.openxmlformats.org/drawingml/2006/wordprocessingDrawing" xmlns:w10="urn:schemas-microsoft-com:office:word" xmlns:w="http://schemas.openxmlformats.org/wordprocessingml/2006/main" xmlns:w14="http://schemas.microsoft.com/office/word/2010/wordml" xmlns:w15="http://schemas.microsoft.com/office/word/2012/wordml" xmlns:w16se="http://schemas.microsoft.com/office/word/2015/wordml/symex" xmlns:wpg="http://schemas.microsoft.com/office/word/2010/wordprocessingGroup" xmlns:wpi="http://schemas.microsoft.com/office/word/2010/wordprocessingInk" xmlns:wne="http://schemas.microsoft.com/office/word/2006/wordml" xmlns:wps="http://schemas.microsoft.com/office/word/2010/wordprocessingShape" mc:Ignorable="w14 w15 w16se wp14">
   <w:body>
     <w:p>
       <w:pPr>
@@ -315,20 +315,15 @@
     <w:p/>
     <w:p/>
     <w:p/>
-    <w:p/>
-    <w:p>
-      <w:pPr>
-        <w:jc w:val="center"/>
-        <w:rPr>
-          <w:sz w:val="28"/>
-          <w:szCs w:val="28"/>
-        </w:rPr>
-      </w:pPr>
-      <w:r>
-        <w:rPr>
-          <w:sz w:val="28"/>
-          <w:szCs w:val="28"/>
-        </w:rPr>
+    <w:p>
+      <w:pPr>
+        <w:ind w:firstLine="720"/>
+      </w:pPr>
+      <w:r>
+        <w:rPr>
+          <w:noProof/>
+        </w:rPr>
+        <w:lastRenderedPageBreak/>
         <w:pict>
           <v:shapetype id="_x0000_t75" coordsize="21600,21600" o:spt="75" o:preferrelative="t" path="m@4@5l@4@11@9@11@9@5xe" filled="f" stroked="f">
             <v:stroke joinstyle="miter"/>
@@ -349,139 +344,110 @@
             <v:path o:extrusionok="f" gradientshapeok="t" o:connecttype="rect"/>
             <o:lock v:ext="edit" aspectratio="t"/>
           </v:shapetype>
-          <v:shape id="_x0000_i1025" type="#_x0000_t75" style="width:139.8pt;height:137.3pt">
+          <v:shape id="_x0000_s1031" type="#_x0000_t75" style="position:absolute;left:0;text-align:left;margin-left:0;margin-top:.05pt;width:139.5pt;height:137.25pt;z-index:-251653120;mso-position-horizontal-relative:text;mso-position-vertical-relative:text;mso-width-relative:page;mso-height-relative:page" wrapcoords="-116 0 -116 21482 21600 21482 21600 0 -116 0">
             <v:imagedata r:id="rId7" o:title="14199502_1448301615197071_4363308761273872993_n"/>
+            <w10:wrap type="tight"/>
           </v:shape>
         </w:pict>
       </w:r>
+      <w:r>
+        <w:rPr>
+          <w:rFonts w:ascii="Times New Roman" w:hAnsi="Times New Roman" w:cs="Times New Roman"/>
+        </w:rPr>
+        <w:t xml:space="preserve">My name is </w:t>
+      </w:r>
+      <w:proofErr w:type="spellStart"/>
+      <w:r>
+        <w:rPr>
+          <w:rFonts w:ascii="Times New Roman" w:hAnsi="Times New Roman" w:cs="Times New Roman"/>
+        </w:rPr>
+        <w:t>Harshil</w:t>
+      </w:r>
+      <w:proofErr w:type="spellEnd"/>
+      <w:r>
+        <w:rPr>
+          <w:rFonts w:ascii="Times New Roman" w:hAnsi="Times New Roman" w:cs="Times New Roman"/>
+        </w:rPr>
+        <w:t xml:space="preserve"> Patel;</w:t>
+      </w:r>
+      <w:r>
+        <w:rPr>
+          <w:rFonts w:ascii="Times New Roman" w:hAnsi="Times New Roman" w:cs="Times New Roman"/>
+        </w:rPr>
+        <w:t xml:space="preserve"> I am a 3</w:t>
+      </w:r>
+      <w:r>
+        <w:rPr>
+          <w:rFonts w:ascii="Times New Roman" w:hAnsi="Times New Roman" w:cs="Times New Roman"/>
+          <w:vertAlign w:val="superscript"/>
+        </w:rPr>
+        <w:t>rd</w:t>
+      </w:r>
+      <w:r>
+        <w:rPr>
+          <w:rFonts w:ascii="Times New Roman" w:hAnsi="Times New Roman" w:cs="Times New Roman"/>
+        </w:rPr>
+        <w:t xml:space="preserve"> year student at University of Toronto studying Softwar</w:t>
+      </w:r>
+      <w:r>
+        <w:rPr>
+          <w:rFonts w:ascii="Times New Roman" w:hAnsi="Times New Roman" w:cs="Times New Roman"/>
+        </w:rPr>
+        <w:t xml:space="preserve">e Engineering. I always had </w:t>
+      </w:r>
+      <w:r>
+        <w:rPr>
+          <w:rFonts w:ascii="Times New Roman" w:hAnsi="Times New Roman" w:cs="Times New Roman"/>
+        </w:rPr>
+        <w:t xml:space="preserve">a strong </w:t>
+      </w:r>
+      <w:r>
+        <w:rPr>
+          <w:rFonts w:ascii="Times New Roman" w:hAnsi="Times New Roman" w:cs="Times New Roman"/>
+        </w:rPr>
+        <w:t>interest</w:t>
+      </w:r>
+      <w:r>
+        <w:rPr>
+          <w:rFonts w:ascii="Times New Roman" w:hAnsi="Times New Roman" w:cs="Times New Roman"/>
+        </w:rPr>
+        <w:t xml:space="preserve"> towards computers and their software. I tend to be very curious when it comes to analyzing a software, which is why I chose to be in the field of Computer Science.</w:t>
+      </w:r>
+      <w:r>
+        <w:rPr>
+          <w:rFonts w:ascii="Times New Roman" w:hAnsi="Times New Roman" w:cs="Times New Roman"/>
+        </w:rPr>
+        <w:t xml:space="preserve"> Coding is one of my favourites things to do, I have experience working with Java, Python, C, Assembly, bash and a bit of HTML. I also like to do other things outside of school work and coding, which includes outdoor physical activities. In my free time, I head outside and look to play cricket, basketba</w:t>
+      </w:r>
+      <w:r>
+        <w:rPr>
+          <w:rFonts w:ascii="Times New Roman" w:hAnsi="Times New Roman" w:cs="Times New Roman"/>
+        </w:rPr>
+        <w:t xml:space="preserve">ll, flag football and swimming. I am very outgoing and an approachable person, I always look to start a conversation and make new friends. At the end of the day, I always look to have fun and enjoy every second of my life. </w:t>
+      </w:r>
+      <w:r>
+        <w:rPr>
+          <w:rFonts w:ascii="Times New Roman" w:hAnsi="Times New Roman" w:cs="Times New Roman"/>
+        </w:rPr>
+        <w:br/>
+      </w:r>
+    </w:p>
+    <w:p>
+      <w:pPr>
+        <w:rPr>
+          <w:rFonts w:ascii="Times New Roman" w:hAnsi="Times New Roman"/>
+        </w:rPr>
+      </w:pPr>
+      <w:r>
+        <w:rPr>
+          <w:rFonts w:ascii="Times New Roman" w:hAnsi="Times New Roman"/>
+        </w:rPr>
+        <w:t xml:space="preserve"> </w:t>
+      </w:r>
     </w:p>
     <w:p>
       <w:pPr>
         <w:ind w:firstLine="720"/>
-        <w:rPr>
-          <w:rFonts w:ascii="Times New Roman" w:hAnsi="Times New Roman" w:cs="Times New Roman"/>
-          <w:sz w:val="24"/>
-          <w:szCs w:val="24"/>
-        </w:rPr>
-      </w:pPr>
-      <w:r>
-        <w:rPr>
-          <w:rFonts w:ascii="Times New Roman" w:hAnsi="Times New Roman" w:cs="Times New Roman"/>
-          <w:sz w:val="24"/>
-          <w:szCs w:val="24"/>
-        </w:rPr>
-        <w:t>My name is Harshil Patel;</w:t>
-      </w:r>
-      <w:r>
-        <w:rPr>
-          <w:rFonts w:ascii="Times New Roman" w:hAnsi="Times New Roman" w:cs="Times New Roman"/>
-          <w:sz w:val="24"/>
-          <w:szCs w:val="24"/>
-        </w:rPr>
-        <w:t xml:space="preserve"> I am a 3</w:t>
-      </w:r>
-      <w:r>
-        <w:rPr>
-          <w:rFonts w:ascii="Times New Roman" w:hAnsi="Times New Roman" w:cs="Times New Roman"/>
-          <w:sz w:val="24"/>
-          <w:szCs w:val="24"/>
-          <w:vertAlign w:val="superscript"/>
-        </w:rPr>
-        <w:t>rd</w:t>
-      </w:r>
-      <w:r>
-        <w:rPr>
-          <w:rFonts w:ascii="Times New Roman" w:hAnsi="Times New Roman" w:cs="Times New Roman"/>
-          <w:sz w:val="24"/>
-          <w:szCs w:val="24"/>
-        </w:rPr>
-        <w:t xml:space="preserve"> year student at University of Toronto studying Softwar</w:t>
-      </w:r>
-      <w:r>
-        <w:rPr>
-          <w:rFonts w:ascii="Times New Roman" w:hAnsi="Times New Roman" w:cs="Times New Roman"/>
-          <w:sz w:val="24"/>
-          <w:szCs w:val="24"/>
-        </w:rPr>
-        <w:t xml:space="preserve">e Engineering. I always had </w:t>
-      </w:r>
-      <w:r>
-        <w:rPr>
-          <w:rFonts w:ascii="Times New Roman" w:hAnsi="Times New Roman" w:cs="Times New Roman"/>
-          <w:sz w:val="24"/>
-          <w:szCs w:val="24"/>
-        </w:rPr>
-        <w:t xml:space="preserve">a strong </w:t>
-      </w:r>
-      <w:r>
-        <w:rPr>
-          <w:rFonts w:ascii="Times New Roman" w:hAnsi="Times New Roman" w:cs="Times New Roman"/>
-          <w:sz w:val="24"/>
-          <w:szCs w:val="24"/>
-        </w:rPr>
-        <w:t>interest</w:t>
-      </w:r>
-      <w:r>
-        <w:rPr>
-          <w:rFonts w:ascii="Times New Roman" w:hAnsi="Times New Roman" w:cs="Times New Roman"/>
-          <w:sz w:val="24"/>
-          <w:szCs w:val="24"/>
-        </w:rPr>
-        <w:t xml:space="preserve"> towards computers and their software. I tend to be very curious when it comes to analyzing a software, which is why I chose to be in the field of Computer Science.</w:t>
-      </w:r>
-      <w:r>
-        <w:rPr>
-          <w:rFonts w:ascii="Times New Roman" w:hAnsi="Times New Roman" w:cs="Times New Roman"/>
-          <w:sz w:val="24"/>
-          <w:szCs w:val="24"/>
-        </w:rPr>
-        <w:t xml:space="preserve"> Coding is one of my favourites things to do, I have experience working with Java, Python, C, Assembly, bash and a bit of HTML. I also like to do other things outside of school work and coding, which includes outdoor physical activities. In my free time, I head outside and look to play cricket, basketba</w:t>
-      </w:r>
-      <w:r>
-        <w:rPr>
-          <w:rFonts w:ascii="Times New Roman" w:hAnsi="Times New Roman" w:cs="Times New Roman"/>
-          <w:sz w:val="24"/>
-          <w:szCs w:val="24"/>
-        </w:rPr>
-        <w:t xml:space="preserve">ll, flag football and swimming. I am very outgoing and an approachable person, I always look to start a conversation and make new friends. At the end of the day, I always look to have fun and enjoy every second of my life. </w:t>
-      </w:r>
-      <w:r>
-        <w:rPr>
-          <w:rFonts w:ascii="Times New Roman" w:hAnsi="Times New Roman" w:cs="Times New Roman"/>
-          <w:sz w:val="24"/>
-          <w:szCs w:val="24"/>
-        </w:rPr>
-        <w:br/>
-      </w:r>
-      <w:r>
-        <w:rPr>
-          <w:rFonts w:ascii="Times New Roman" w:hAnsi="Times New Roman" w:cs="Times New Roman"/>
-          <w:sz w:val="24"/>
-          <w:szCs w:val="24"/>
-        </w:rPr>
-        <w:br/>
-      </w:r>
-      <w:r>
-        <w:rPr>
-          <w:rFonts w:ascii="Times New Roman" w:hAnsi="Times New Roman" w:cs="Times New Roman"/>
-          <w:sz w:val="24"/>
-          <w:szCs w:val="24"/>
-        </w:rPr>
-        <w:br/>
-      </w:r>
-    </w:p>
-    <w:p>
-      <w:pPr>
-        <w:ind w:firstLine="720"/>
-        <w:rPr>
-          <w:rFonts w:ascii="Times New Roman" w:hAnsi="Times New Roman" w:cs="Times New Roman"/>
-          <w:sz w:val="24"/>
-          <w:szCs w:val="24"/>
-        </w:rPr>
-      </w:pPr>
-    </w:p>
-    <w:p>
-      <w:pPr>
         <w:rPr>
           <w:rFonts w:ascii="Times New Roman" w:hAnsi="Times New Roman"/>
         </w:rPr>
@@ -492,13 +458,13 @@
           <w:lang w:val="en-US"/>
         </w:rPr>
         <w:drawing>
-          <wp:anchor distT="0" distB="0" distL="0" distR="0" simplePos="0" relativeHeight="251659264" behindDoc="0" locked="0" layoutInCell="1" allowOverlap="1" wp14:anchorId="6F2BE5F3" wp14:editId="0221962A">
+          <wp:anchor distT="0" distB="0" distL="0" distR="0" simplePos="0" relativeHeight="251659264" behindDoc="0" locked="0" layoutInCell="1" allowOverlap="1" wp14:anchorId="5BF419C5" wp14:editId="3E8D8F01">
             <wp:simplePos x="0" y="0"/>
-            <wp:positionH relativeFrom="column">
-              <wp:posOffset>7620</wp:posOffset>
+            <wp:positionH relativeFrom="margin">
+              <wp:posOffset>0</wp:posOffset>
             </wp:positionH>
             <wp:positionV relativeFrom="paragraph">
-              <wp:posOffset>-635</wp:posOffset>
+              <wp:posOffset>10160</wp:posOffset>
             </wp:positionV>
             <wp:extent cx="1905000" cy="1905000"/>
             <wp:effectExtent l="0" t="0" r="0" b="0"/>
@@ -541,7 +507,21 @@
         <w:rPr>
           <w:rFonts w:ascii="Times New Roman" w:hAnsi="Times New Roman"/>
         </w:rPr>
-        <w:t xml:space="preserve"> My name is Venkat </w:t>
+        <w:t xml:space="preserve">My name is </w:t>
+      </w:r>
+      <w:proofErr w:type="spellStart"/>
+      <w:r>
+        <w:rPr>
+          <w:rFonts w:ascii="Times New Roman" w:hAnsi="Times New Roman"/>
+        </w:rPr>
+        <w:t>Venkat</w:t>
+      </w:r>
+      <w:proofErr w:type="spellEnd"/>
+      <w:r>
+        <w:rPr>
+          <w:rFonts w:ascii="Times New Roman" w:hAnsi="Times New Roman"/>
+        </w:rPr>
+        <w:t xml:space="preserve"> </w:t>
       </w:r>
       <w:proofErr w:type="spellStart"/>
       <w:r>
@@ -594,6 +574,216 @@
           <w:szCs w:val="24"/>
         </w:rPr>
       </w:pPr>
+    </w:p>
+    <w:p>
+      <w:pPr>
+        <w:ind w:firstLine="720"/>
+        <w:rPr>
+          <w:rFonts w:ascii="Times New Roman" w:hAnsi="Times New Roman" w:cs="Times New Roman"/>
+          <w:lang w:val="en-US"/>
+        </w:rPr>
+      </w:pPr>
+      <w:r>
+        <w:rPr>
+          <w:rFonts w:ascii="Times New Roman" w:hAnsi="Times New Roman" w:cs="Times New Roman"/>
+          <w:lang w:val="en-US"/>
+        </w:rPr>
+        <w:drawing>
+          <wp:anchor distT="114300" distB="114300" distL="114300" distR="114300" simplePos="0" relativeHeight="251661312" behindDoc="0" locked="0" layoutInCell="0" allowOverlap="1" wp14:anchorId="6D85026D" wp14:editId="22BB06BC">
+            <wp:simplePos x="0" y="0"/>
+            <wp:positionH relativeFrom="margin">
+              <wp:posOffset>0</wp:posOffset>
+            </wp:positionH>
+            <wp:positionV relativeFrom="paragraph">
+              <wp:posOffset>40005</wp:posOffset>
+            </wp:positionV>
+            <wp:extent cx="1917700" cy="1685925"/>
+            <wp:effectExtent l="0" t="0" r="6350" b="9525"/>
+            <wp:wrapSquare wrapText="bothSides"/>
+            <wp:docPr id="3" name="Picture 3" descr="20160918_191141.jpg"/>
+            <wp:cNvGraphicFramePr>
+              <a:graphicFrameLocks xmlns:a="http://schemas.openxmlformats.org/drawingml/2006/main" noChangeAspect="1"/>
+            </wp:cNvGraphicFramePr>
+            <a:graphic xmlns:a="http://schemas.openxmlformats.org/drawingml/2006/main">
+              <a:graphicData uri="http://schemas.openxmlformats.org/drawingml/2006/picture">
+                <pic:pic xmlns:pic="http://schemas.openxmlformats.org/drawingml/2006/picture">
+                  <pic:nvPicPr>
+                    <pic:cNvPr id="0" name="image01.jpg" descr="20160918_191141.jpg"/>
+                    <pic:cNvPicPr>
+                      <a:picLocks noChangeAspect="1" noChangeArrowheads="1"/>
+                    </pic:cNvPicPr>
+                  </pic:nvPicPr>
+                  <pic:blipFill>
+                    <a:blip r:embed="rId9" cstate="print">
+                      <a:extLst>
+                        <a:ext uri="{28A0092B-C50C-407E-A947-70E740481C1C}">
+                          <a14:useLocalDpi xmlns:a14="http://schemas.microsoft.com/office/drawing/2010/main" val="0"/>
+                        </a:ext>
+                      </a:extLst>
+                    </a:blip>
+                    <a:srcRect l="8481" r="9708" b="47153"/>
+                    <a:stretch>
+                      <a:fillRect/>
+                    </a:stretch>
+                  </pic:blipFill>
+                  <pic:spPr bwMode="auto">
+                    <a:xfrm>
+                      <a:off x="0" y="0"/>
+                      <a:ext cx="1917700" cy="1685925"/>
+                    </a:xfrm>
+                    <a:prstGeom prst="rect">
+                      <a:avLst/>
+                    </a:prstGeom>
+                    <a:noFill/>
+                    <a:ln>
+                      <a:noFill/>
+                    </a:ln>
+                  </pic:spPr>
+                </pic:pic>
+              </a:graphicData>
+            </a:graphic>
+            <wp14:sizeRelH relativeFrom="page">
+              <wp14:pctWidth>0</wp14:pctWidth>
+            </wp14:sizeRelH>
+            <wp14:sizeRelV relativeFrom="page">
+              <wp14:pctHeight>0</wp14:pctHeight>
+            </wp14:sizeRelV>
+          </wp:anchor>
+        </w:drawing>
+      </w:r>
+      <w:r>
+        <w:rPr>
+          <w:rFonts w:ascii="Times New Roman" w:hAnsi="Times New Roman" w:cs="Times New Roman"/>
+          <w:lang w:val="en-US"/>
+        </w:rPr>
+        <w:t xml:space="preserve">My name is </w:t>
+      </w:r>
+      <w:proofErr w:type="spellStart"/>
+      <w:r>
+        <w:rPr>
+          <w:rFonts w:ascii="Times New Roman" w:hAnsi="Times New Roman" w:cs="Times New Roman"/>
+          <w:lang w:val="en-US"/>
+        </w:rPr>
+        <w:t>Girrshotan</w:t>
+      </w:r>
+      <w:proofErr w:type="spellEnd"/>
+      <w:r>
+        <w:rPr>
+          <w:rFonts w:ascii="Times New Roman" w:hAnsi="Times New Roman" w:cs="Times New Roman"/>
+          <w:lang w:val="en-US"/>
+        </w:rPr>
+        <w:t>(</w:t>
+      </w:r>
+      <w:proofErr w:type="spellStart"/>
+      <w:r>
+        <w:rPr>
+          <w:rFonts w:ascii="Times New Roman" w:hAnsi="Times New Roman" w:cs="Times New Roman"/>
+          <w:lang w:val="en-US"/>
+        </w:rPr>
+        <w:t>Gisho</w:t>
+      </w:r>
+      <w:proofErr w:type="spellEnd"/>
+      <w:r>
+        <w:rPr>
+          <w:rFonts w:ascii="Times New Roman" w:hAnsi="Times New Roman" w:cs="Times New Roman"/>
+          <w:lang w:val="en-US"/>
+        </w:rPr>
+        <w:t xml:space="preserve">) </w:t>
+      </w:r>
+      <w:proofErr w:type="spellStart"/>
+      <w:r>
+        <w:rPr>
+          <w:rFonts w:ascii="Times New Roman" w:hAnsi="Times New Roman" w:cs="Times New Roman"/>
+          <w:lang w:val="en-US"/>
+        </w:rPr>
+        <w:t>Pushparajah</w:t>
+      </w:r>
+      <w:proofErr w:type="spellEnd"/>
+      <w:r>
+        <w:rPr>
+          <w:rFonts w:ascii="Times New Roman" w:hAnsi="Times New Roman" w:cs="Times New Roman"/>
+          <w:lang w:val="en-US"/>
+        </w:rPr>
+        <w:t xml:space="preserve"> and I’m a 3</w:t>
+      </w:r>
+      <w:r>
+        <w:rPr>
+          <w:rFonts w:ascii="Times New Roman" w:hAnsi="Times New Roman" w:cs="Times New Roman"/>
+          <w:vertAlign w:val="superscript"/>
+          <w:lang w:val="en-US"/>
+        </w:rPr>
+        <w:t>rd</w:t>
+      </w:r>
+      <w:r>
+        <w:rPr>
+          <w:rFonts w:ascii="Times New Roman" w:hAnsi="Times New Roman" w:cs="Times New Roman"/>
+          <w:lang w:val="en-US"/>
+        </w:rPr>
+        <w:t xml:space="preserve"> year co-op student specializing in software engineering at University of Toronto Scarborough. I have a very strong interest in computer science and have a passion for designing algorithms to solve various problems using computer science. I have experience working with a variety of programming languages like Java, Python, HTML, C, and a variety of others as well. I also have experience working on many long term and short term projects in a team while working at </w:t>
+      </w:r>
+      <w:proofErr w:type="spellStart"/>
+      <w:r>
+        <w:rPr>
+          <w:rFonts w:ascii="Times New Roman" w:hAnsi="Times New Roman" w:cs="Times New Roman"/>
+          <w:lang w:val="en-US"/>
+        </w:rPr>
+        <w:t>Caseware</w:t>
+      </w:r>
+      <w:proofErr w:type="spellEnd"/>
+      <w:r>
+        <w:rPr>
+          <w:rFonts w:ascii="Times New Roman" w:hAnsi="Times New Roman" w:cs="Times New Roman"/>
+          <w:lang w:val="en-US"/>
+        </w:rPr>
+        <w:t xml:space="preserve"> as a test developer. Working there I’ve learned how to work well in a team, get tasks done by a certain deadline, and produce code that not only works but also solves the problem in the most efficient way possible. In my free time I like to work on things that challenge my mind and use my creativity like playing games that require a lot of problem solving and contain many puzzles. I look forward to everything I’m going to learn in this course and through this project.</w:t>
+      </w:r>
+    </w:p>
+    <w:p>
+      <w:pPr>
+        <w:ind w:firstLine="720"/>
+        <w:rPr>
+          <w:rFonts w:ascii="Times New Roman" w:hAnsi="Times New Roman" w:cs="Times New Roman"/>
+          <w:sz w:val="24"/>
+          <w:szCs w:val="24"/>
+        </w:rPr>
+      </w:pPr>
+    </w:p>
+    <w:p>
+      <w:pPr>
+        <w:ind w:firstLine="720"/>
+        <w:rPr>
+          <w:rFonts w:ascii="Times New Roman" w:hAnsi="Times New Roman" w:cs="Times New Roman"/>
+          <w:sz w:val="24"/>
+          <w:szCs w:val="24"/>
+        </w:rPr>
+      </w:pPr>
+      <w:r>
+        <w:rPr>
+          <w:rFonts w:ascii="Times New Roman" w:hAnsi="Times New Roman" w:cs="Times New Roman"/>
+          <w:sz w:val="24"/>
+          <w:szCs w:val="24"/>
+        </w:rPr>
+        <w:lastRenderedPageBreak/>
+        <w:t xml:space="preserve">Amine and </w:t>
+      </w:r>
+      <w:proofErr w:type="spellStart"/>
+      <w:r>
+        <w:rPr>
+          <w:rFonts w:ascii="Times New Roman" w:hAnsi="Times New Roman" w:cs="Times New Roman"/>
+          <w:sz w:val="24"/>
+          <w:szCs w:val="24"/>
+        </w:rPr>
+        <w:t>Muneebs</w:t>
+      </w:r>
+      <w:proofErr w:type="spellEnd"/>
+      <w:r>
+        <w:rPr>
+          <w:rFonts w:ascii="Times New Roman" w:hAnsi="Times New Roman" w:cs="Times New Roman"/>
+          <w:sz w:val="24"/>
+          <w:szCs w:val="24"/>
+        </w:rPr>
+        <w:t xml:space="preserve"> bios here</w:t>
+      </w:r>
       <w:bookmarkStart w:id="0" w:name="_GoBack"/>
       <w:bookmarkEnd w:id="0"/>
     </w:p>
@@ -656,16 +846,19 @@
           <w:szCs w:val="24"/>
         </w:rPr>
       </w:pPr>
-    </w:p>
-    <w:p>
-      <w:pPr>
-        <w:ind w:firstLine="720"/>
+      <w:r>
         <w:rPr>
           <w:rFonts w:ascii="Times New Roman" w:hAnsi="Times New Roman" w:cs="Times New Roman"/>
           <w:sz w:val="24"/>
           <w:szCs w:val="24"/>
         </w:rPr>
-      </w:pPr>
+        <w:lastRenderedPageBreak/>
+        <w:pict>
+          <v:shape id="_x0000_i1026" type="#_x0000_t75" style="width:467.25pt;height:642.75pt">
+            <v:imagedata r:id="rId10" o:title="Agreement"/>
+          </v:shape>
+        </w:pict>
+      </w:r>
     </w:p>
     <w:p>
       <w:pPr>
@@ -676,85 +869,22 @@
           <w:szCs w:val="24"/>
         </w:rPr>
       </w:pPr>
-    </w:p>
-    <w:p>
-      <w:pPr>
-        <w:ind w:firstLine="720"/>
+      <w:r>
         <w:rPr>
           <w:rFonts w:ascii="Times New Roman" w:hAnsi="Times New Roman" w:cs="Times New Roman"/>
           <w:sz w:val="24"/>
           <w:szCs w:val="24"/>
         </w:rPr>
-      </w:pPr>
-    </w:p>
-    <w:p>
-      <w:pPr>
-        <w:ind w:firstLine="720"/>
-        <w:rPr>
-          <w:rFonts w:ascii="Times New Roman" w:hAnsi="Times New Roman" w:cs="Times New Roman"/>
-          <w:sz w:val="24"/>
-          <w:szCs w:val="24"/>
-        </w:rPr>
-      </w:pPr>
-    </w:p>
-    <w:p>
-      <w:pPr>
-        <w:ind w:firstLine="720"/>
-        <w:rPr>
-          <w:rFonts w:ascii="Times New Roman" w:hAnsi="Times New Roman" w:cs="Times New Roman"/>
-          <w:sz w:val="24"/>
-          <w:szCs w:val="24"/>
-        </w:rPr>
-      </w:pPr>
-    </w:p>
-    <w:p>
-      <w:pPr>
-        <w:ind w:firstLine="720"/>
-        <w:rPr>
-          <w:rFonts w:ascii="Times New Roman" w:hAnsi="Times New Roman" w:cs="Times New Roman"/>
-          <w:sz w:val="24"/>
-          <w:szCs w:val="24"/>
-        </w:rPr>
-      </w:pPr>
-      <w:r>
-        <w:rPr>
-          <w:rFonts w:ascii="Times New Roman" w:hAnsi="Times New Roman" w:cs="Times New Roman"/>
-          <w:sz w:val="24"/>
-          <w:szCs w:val="24"/>
-        </w:rPr>
         <w:lastRenderedPageBreak/>
         <w:pict>
-          <v:shape id="_x0000_i1026" type="#_x0000_t75" style="width:467.15pt;height:643pt">
-            <v:imagedata r:id="rId9" o:title="Agreement"/>
+          <v:shape id="_x0000_i1027" type="#_x0000_t75" style="width:467.25pt;height:642.75pt">
+            <v:imagedata r:id="rId11" o:title="Agreement 2"/>
           </v:shape>
         </w:pict>
       </w:r>
     </w:p>
-    <w:p>
-      <w:pPr>
-        <w:ind w:firstLine="720"/>
-        <w:rPr>
-          <w:rFonts w:ascii="Times New Roman" w:hAnsi="Times New Roman" w:cs="Times New Roman"/>
-          <w:sz w:val="24"/>
-          <w:szCs w:val="24"/>
-        </w:rPr>
-      </w:pPr>
-      <w:r>
-        <w:rPr>
-          <w:rFonts w:ascii="Times New Roman" w:hAnsi="Times New Roman" w:cs="Times New Roman"/>
-          <w:sz w:val="24"/>
-          <w:szCs w:val="24"/>
-        </w:rPr>
-        <w:lastRenderedPageBreak/>
-        <w:pict>
-          <v:shape id="_x0000_i1027" type="#_x0000_t75" style="width:467.15pt;height:643pt">
-            <v:imagedata r:id="rId10" o:title="Agreement 2"/>
-          </v:shape>
-        </w:pict>
-      </w:r>
-    </w:p>
     <w:sectPr>
-      <w:footerReference w:type="default" r:id="rId11"/>
+      <w:footerReference w:type="default" r:id="rId12"/>
       <w:pgSz w:w="12240" w:h="15840"/>
       <w:pgMar w:top="1440" w:right="1440" w:bottom="426" w:left="1440" w:header="708" w:footer="708" w:gutter="0"/>
       <w:cols w:space="708"/>
@@ -765,7 +895,7 @@
 </file>
 
 <file path=word/endnotes.xml><?xml version="1.0" encoding="utf-8"?>
-<w:endnotes xmlns:wpc="http://schemas.microsoft.com/office/word/2010/wordprocessingCanvas" xmlns:mc="http://schemas.openxmlformats.org/markup-compatibility/2006" xmlns:o="urn:schemas-microsoft-com:office:office" xmlns:r="http://schemas.openxmlformats.org/officeDocument/2006/relationships" xmlns:m="http://schemas.openxmlformats.org/officeDocument/2006/math" xmlns:v="urn:schemas-microsoft-com:vml" xmlns:wp14="http://schemas.microsoft.com/office/word/2010/wordprocessingDrawing" xmlns:wp="http://schemas.openxmlformats.org/drawingml/2006/wordprocessingDrawing" xmlns:w10="urn:schemas-microsoft-com:office:word" xmlns:w="http://schemas.openxmlformats.org/wordprocessingml/2006/main" xmlns:w14="http://schemas.microsoft.com/office/word/2010/wordml" xmlns:w15="http://schemas.microsoft.com/office/word/2012/wordml" xmlns:wpg="http://schemas.microsoft.com/office/word/2010/wordprocessingGroup" xmlns:wpi="http://schemas.microsoft.com/office/word/2010/wordprocessingInk" xmlns:wne="http://schemas.microsoft.com/office/word/2006/wordml" xmlns:wps="http://schemas.microsoft.com/office/word/2010/wordprocessingShape" mc:Ignorable="w14 w15 wp14">
+<w:endnotes xmlns:wpc="http://schemas.microsoft.com/office/word/2010/wordprocessingCanvas" xmlns:cx="http://schemas.microsoft.com/office/drawing/2014/chartex" xmlns:cx1="http://schemas.microsoft.com/office/drawing/2015/9/8/chartex" xmlns:cx2="http://schemas.microsoft.com/office/drawing/2015/10/21/chartex" xmlns:mc="http://schemas.openxmlformats.org/markup-compatibility/2006" xmlns:o="urn:schemas-microsoft-com:office:office" xmlns:r="http://schemas.openxmlformats.org/officeDocument/2006/relationships" xmlns:m="http://schemas.openxmlformats.org/officeDocument/2006/math" xmlns:v="urn:schemas-microsoft-com:vml" xmlns:wp14="http://schemas.microsoft.com/office/word/2010/wordprocessingDrawing" xmlns:wp="http://schemas.openxmlformats.org/drawingml/2006/wordprocessingDrawing" xmlns:w10="urn:schemas-microsoft-com:office:word" xmlns:w="http://schemas.openxmlformats.org/wordprocessingml/2006/main" xmlns:w14="http://schemas.microsoft.com/office/word/2010/wordml" xmlns:w15="http://schemas.microsoft.com/office/word/2012/wordml" xmlns:w16se="http://schemas.microsoft.com/office/word/2015/wordml/symex" xmlns:wpg="http://schemas.microsoft.com/office/word/2010/wordprocessingGroup" xmlns:wpi="http://schemas.microsoft.com/office/word/2010/wordprocessingInk" xmlns:wne="http://schemas.microsoft.com/office/word/2006/wordml" xmlns:wps="http://schemas.microsoft.com/office/word/2010/wordprocessingShape" mc:Ignorable="w14 w15 w16se wp14">
   <w:endnote w:type="separator" w:id="-1">
     <w:p>
       <w:pPr>
@@ -790,7 +920,7 @@
 </file>
 
 <file path=word/footer1.xml><?xml version="1.0" encoding="utf-8"?>
-<w:ftr xmlns:wpc="http://schemas.microsoft.com/office/word/2010/wordprocessingCanvas" xmlns:mc="http://schemas.openxmlformats.org/markup-compatibility/2006" xmlns:o="urn:schemas-microsoft-com:office:office" xmlns:r="http://schemas.openxmlformats.org/officeDocument/2006/relationships" xmlns:m="http://schemas.openxmlformats.org/officeDocument/2006/math" xmlns:v="urn:schemas-microsoft-com:vml" xmlns:wp14="http://schemas.microsoft.com/office/word/2010/wordprocessingDrawing" xmlns:wp="http://schemas.openxmlformats.org/drawingml/2006/wordprocessingDrawing" xmlns:w10="urn:schemas-microsoft-com:office:word" xmlns:w="http://schemas.openxmlformats.org/wordprocessingml/2006/main" xmlns:w14="http://schemas.microsoft.com/office/word/2010/wordml" xmlns:w15="http://schemas.microsoft.com/office/word/2012/wordml" xmlns:wpg="http://schemas.microsoft.com/office/word/2010/wordprocessingGroup" xmlns:wpi="http://schemas.microsoft.com/office/word/2010/wordprocessingInk" xmlns:wne="http://schemas.microsoft.com/office/word/2006/wordml" xmlns:wps="http://schemas.microsoft.com/office/word/2010/wordprocessingShape" mc:Ignorable="w14 w15 wp14">
+<w:ftr xmlns:wpc="http://schemas.microsoft.com/office/word/2010/wordprocessingCanvas" xmlns:cx="http://schemas.microsoft.com/office/drawing/2014/chartex" xmlns:cx1="http://schemas.microsoft.com/office/drawing/2015/9/8/chartex" xmlns:cx2="http://schemas.microsoft.com/office/drawing/2015/10/21/chartex" xmlns:mc="http://schemas.openxmlformats.org/markup-compatibility/2006" xmlns:o="urn:schemas-microsoft-com:office:office" xmlns:r="http://schemas.openxmlformats.org/officeDocument/2006/relationships" xmlns:m="http://schemas.openxmlformats.org/officeDocument/2006/math" xmlns:v="urn:schemas-microsoft-com:vml" xmlns:wp14="http://schemas.microsoft.com/office/word/2010/wordprocessingDrawing" xmlns:wp="http://schemas.openxmlformats.org/drawingml/2006/wordprocessingDrawing" xmlns:w10="urn:schemas-microsoft-com:office:word" xmlns:w="http://schemas.openxmlformats.org/wordprocessingml/2006/main" xmlns:w14="http://schemas.microsoft.com/office/word/2010/wordml" xmlns:w15="http://schemas.microsoft.com/office/word/2012/wordml" xmlns:w16se="http://schemas.microsoft.com/office/word/2015/wordml/symex" xmlns:wpg="http://schemas.microsoft.com/office/word/2010/wordprocessingGroup" xmlns:wpi="http://schemas.microsoft.com/office/word/2010/wordprocessingInk" xmlns:wne="http://schemas.microsoft.com/office/word/2006/wordml" xmlns:wps="http://schemas.microsoft.com/office/word/2010/wordprocessingShape" mc:Ignorable="w14 w15 w16se wp14">
   <w:sdt>
     <w:sdtPr>
       <w:id w:val="622204681"/>
@@ -843,7 +973,7 @@
             <w:sz w:val="44"/>
             <w:szCs w:val="44"/>
           </w:rPr>
-          <w:t>5</w:t>
+          <w:t>6</w:t>
         </w:r>
         <w:r>
           <w:rPr>
@@ -865,7 +995,7 @@
 </file>
 
 <file path=word/footnotes.xml><?xml version="1.0" encoding="utf-8"?>
-<w:footnotes xmlns:wpc="http://schemas.microsoft.com/office/word/2010/wordprocessingCanvas" xmlns:mc="http://schemas.openxmlformats.org/markup-compatibility/2006" xmlns:o="urn:schemas-microsoft-com:office:office" xmlns:r="http://schemas.openxmlformats.org/officeDocument/2006/relationships" xmlns:m="http://schemas.openxmlformats.org/officeDocument/2006/math" xmlns:v="urn:schemas-microsoft-com:vml" xmlns:wp14="http://schemas.microsoft.com/office/word/2010/wordprocessingDrawing" xmlns:wp="http://schemas.openxmlformats.org/drawingml/2006/wordprocessingDrawing" xmlns:w10="urn:schemas-microsoft-com:office:word" xmlns:w="http://schemas.openxmlformats.org/wordprocessingml/2006/main" xmlns:w14="http://schemas.microsoft.com/office/word/2010/wordml" xmlns:w15="http://schemas.microsoft.com/office/word/2012/wordml" xmlns:wpg="http://schemas.microsoft.com/office/word/2010/wordprocessingGroup" xmlns:wpi="http://schemas.microsoft.com/office/word/2010/wordprocessingInk" xmlns:wne="http://schemas.microsoft.com/office/word/2006/wordml" xmlns:wps="http://schemas.microsoft.com/office/word/2010/wordprocessingShape" mc:Ignorable="w14 w15 wp14">
+<w:footnotes xmlns:wpc="http://schemas.microsoft.com/office/word/2010/wordprocessingCanvas" xmlns:cx="http://schemas.microsoft.com/office/drawing/2014/chartex" xmlns:cx1="http://schemas.microsoft.com/office/drawing/2015/9/8/chartex" xmlns:cx2="http://schemas.microsoft.com/office/drawing/2015/10/21/chartex" xmlns:mc="http://schemas.openxmlformats.org/markup-compatibility/2006" xmlns:o="urn:schemas-microsoft-com:office:office" xmlns:r="http://schemas.openxmlformats.org/officeDocument/2006/relationships" xmlns:m="http://schemas.openxmlformats.org/officeDocument/2006/math" xmlns:v="urn:schemas-microsoft-com:vml" xmlns:wp14="http://schemas.microsoft.com/office/word/2010/wordprocessingDrawing" xmlns:wp="http://schemas.openxmlformats.org/drawingml/2006/wordprocessingDrawing" xmlns:w10="urn:schemas-microsoft-com:office:word" xmlns:w="http://schemas.openxmlformats.org/wordprocessingml/2006/main" xmlns:w14="http://schemas.microsoft.com/office/word/2010/wordml" xmlns:w15="http://schemas.microsoft.com/office/word/2012/wordml" xmlns:w16se="http://schemas.microsoft.com/office/word/2015/wordml/symex" xmlns:wpg="http://schemas.microsoft.com/office/word/2010/wordprocessingGroup" xmlns:wpi="http://schemas.microsoft.com/office/word/2010/wordprocessingInk" xmlns:wne="http://schemas.microsoft.com/office/word/2006/wordml" xmlns:wps="http://schemas.microsoft.com/office/word/2010/wordprocessingShape" mc:Ignorable="w14 w15 w16se wp14">
   <w:footnote w:type="separator" w:id="-1">
     <w:p>
       <w:pPr>
@@ -890,7 +1020,7 @@
 </file>
 
 <file path=word/numbering.xml><?xml version="1.0" encoding="utf-8"?>
-<w:numbering xmlns:wpc="http://schemas.microsoft.com/office/word/2010/wordprocessingCanvas" xmlns:mc="http://schemas.openxmlformats.org/markup-compatibility/2006" xmlns:o="urn:schemas-microsoft-com:office:office" xmlns:r="http://schemas.openxmlformats.org/officeDocument/2006/relationships" xmlns:m="http://schemas.openxmlformats.org/officeDocument/2006/math" xmlns:v="urn:schemas-microsoft-com:vml" xmlns:wp14="http://schemas.microsoft.com/office/word/2010/wordprocessingDrawing" xmlns:wp="http://schemas.openxmlformats.org/drawingml/2006/wordprocessingDrawing" xmlns:w10="urn:schemas-microsoft-com:office:word" xmlns:w="http://schemas.openxmlformats.org/wordprocessingml/2006/main" xmlns:w14="http://schemas.microsoft.com/office/word/2010/wordml" xmlns:w15="http://schemas.microsoft.com/office/word/2012/wordml" xmlns:wpg="http://schemas.microsoft.com/office/word/2010/wordprocessingGroup" xmlns:wpi="http://schemas.microsoft.com/office/word/2010/wordprocessingInk" xmlns:wne="http://schemas.microsoft.com/office/word/2006/wordml" xmlns:wps="http://schemas.microsoft.com/office/word/2010/wordprocessingShape" mc:Ignorable="w14 w15 wp14">
+<w:numbering xmlns:wpc="http://schemas.microsoft.com/office/word/2010/wordprocessingCanvas" xmlns:cx="http://schemas.microsoft.com/office/drawing/2014/chartex" xmlns:cx1="http://schemas.microsoft.com/office/drawing/2015/9/8/chartex" xmlns:cx2="http://schemas.microsoft.com/office/drawing/2015/10/21/chartex" xmlns:mc="http://schemas.openxmlformats.org/markup-compatibility/2006" xmlns:o="urn:schemas-microsoft-com:office:office" xmlns:r="http://schemas.openxmlformats.org/officeDocument/2006/relationships" xmlns:m="http://schemas.openxmlformats.org/officeDocument/2006/math" xmlns:v="urn:schemas-microsoft-com:vml" xmlns:wp14="http://schemas.microsoft.com/office/word/2010/wordprocessingDrawing" xmlns:wp="http://schemas.openxmlformats.org/drawingml/2006/wordprocessingDrawing" xmlns:w10="urn:schemas-microsoft-com:office:word" xmlns:w="http://schemas.openxmlformats.org/wordprocessingml/2006/main" xmlns:w14="http://schemas.microsoft.com/office/word/2010/wordml" xmlns:w15="http://schemas.microsoft.com/office/word/2012/wordml" xmlns:w16se="http://schemas.microsoft.com/office/word/2015/wordml/symex" xmlns:wpg="http://schemas.microsoft.com/office/word/2010/wordprocessingGroup" xmlns:wpi="http://schemas.microsoft.com/office/word/2010/wordprocessingInk" xmlns:wne="http://schemas.microsoft.com/office/word/2006/wordml" xmlns:wps="http://schemas.microsoft.com/office/word/2010/wordprocessingShape" mc:Ignorable="w14 w15 w16se wp14">
   <w:abstractNum w:abstractNumId="0" w15:restartNumberingAfterBreak="0">
     <w:nsid w:val="16487971"/>
     <w:multiLevelType w:val="hybridMultilevel"/>
@@ -1171,7 +1301,7 @@
 </file>
 
 <file path=word/styles.xml><?xml version="1.0" encoding="utf-8"?>
-<w:styles xmlns:mc="http://schemas.openxmlformats.org/markup-compatibility/2006" xmlns:r="http://schemas.openxmlformats.org/officeDocument/2006/relationships" xmlns:w="http://schemas.openxmlformats.org/wordprocessingml/2006/main" xmlns:w14="http://schemas.microsoft.com/office/word/2010/wordml" xmlns:w15="http://schemas.microsoft.com/office/word/2012/wordml" mc:Ignorable="w14 w15">
+<w:styles xmlns:mc="http://schemas.openxmlformats.org/markup-compatibility/2006" xmlns:r="http://schemas.openxmlformats.org/officeDocument/2006/relationships" xmlns:w="http://schemas.openxmlformats.org/wordprocessingml/2006/main" xmlns:w14="http://schemas.microsoft.com/office/word/2010/wordml" xmlns:w15="http://schemas.microsoft.com/office/word/2012/wordml" xmlns:w16se="http://schemas.microsoft.com/office/word/2015/wordml/symex" mc:Ignorable="w14 w15 w16se">
   <w:docDefaults>
     <w:rPrDefault>
       <w:rPr>
@@ -1187,7 +1317,7 @@
       </w:pPr>
     </w:pPrDefault>
   </w:docDefaults>
-  <w:latentStyles w:defLockedState="0" w:defUIPriority="99" w:defSemiHidden="0" w:defUnhideWhenUsed="0" w:defQFormat="0" w:count="371">
+  <w:latentStyles w:defLockedState="0" w:defUIPriority="99" w:defSemiHidden="0" w:defUnhideWhenUsed="0" w:defQFormat="0" w:count="372">
     <w:lsdException w:name="Normal" w:uiPriority="0" w:qFormat="1"/>
     <w:lsdException w:name="heading 1" w:uiPriority="9" w:qFormat="1"/>
     <w:lsdException w:name="heading 2" w:semiHidden="1" w:uiPriority="9" w:unhideWhenUsed="1" w:qFormat="1"/>
@@ -1293,7 +1423,6 @@
     <w:lsdException w:name="HTML Sample" w:semiHidden="1" w:unhideWhenUsed="1"/>
     <w:lsdException w:name="HTML Typewriter" w:semiHidden="1" w:unhideWhenUsed="1"/>
     <w:lsdException w:name="HTML Variable" w:semiHidden="1" w:unhideWhenUsed="1"/>
-    <w:lsdException w:name="Normal Table" w:semiHidden="1" w:unhideWhenUsed="1"/>
     <w:lsdException w:name="annotation subject" w:semiHidden="1" w:unhideWhenUsed="1"/>
     <w:lsdException w:name="No List" w:semiHidden="1" w:unhideWhenUsed="1"/>
     <w:lsdException w:name="Outline List 1" w:semiHidden="1" w:unhideWhenUsed="1"/>
@@ -1340,10 +1469,8 @@
     <w:lsdException w:name="Table Subtle 2" w:semiHidden="1" w:unhideWhenUsed="1"/>
     <w:lsdException w:name="Table Web 1" w:semiHidden="1" w:unhideWhenUsed="1"/>
     <w:lsdException w:name="Table Web 2" w:semiHidden="1" w:unhideWhenUsed="1"/>
-    <w:lsdException w:name="Table Web 3" w:semiHidden="1" w:unhideWhenUsed="1"/>
     <w:lsdException w:name="Balloon Text" w:semiHidden="1" w:unhideWhenUsed="1"/>
     <w:lsdException w:name="Table Grid" w:uiPriority="39"/>
-    <w:lsdException w:name="Table Theme" w:semiHidden="1" w:unhideWhenUsed="1"/>
     <w:lsdException w:name="Placeholder Text" w:semiHidden="1"/>
     <w:lsdException w:name="No Spacing" w:uiPriority="1" w:qFormat="1"/>
     <w:lsdException w:name="Light Shading" w:uiPriority="60"/>
@@ -1559,6 +1686,7 @@
     <w:lsdException w:name="List Table 5 Dark Accent 6" w:uiPriority="50"/>
     <w:lsdException w:name="List Table 6 Colorful Accent 6" w:uiPriority="51"/>
     <w:lsdException w:name="List Table 7 Colorful Accent 6" w:uiPriority="52"/>
+    <w:lsdException w:name="Mention" w:semiHidden="1" w:unhideWhenUsed="1"/>
   </w:latentStyles>
   <w:style w:type="paragraph" w:default="1" w:styleId="Normal">
     <w:name w:val="Normal"/>
@@ -1567,7 +1695,6 @@
   <w:style w:type="character" w:default="1" w:styleId="DefaultParagraphFont">
     <w:name w:val="Default Paragraph Font"/>
     <w:uiPriority w:val="1"/>
-    <w:semiHidden/>
     <w:unhideWhenUsed/>
   </w:style>
   <w:style w:type="table" w:default="1" w:styleId="TableNormal">

</xml_diff>

<commit_message>
Changes to report (Added my Bio and goals and strengths)
</commit_message>
<xml_diff>
--- a/CSCC01-Fall-2016-Team-Report.docx
+++ b/CSCC01-Fall-2016-Team-Report.docx
@@ -1,6 +1,6 @@
 
 <file path=word/document.xml><?xml version="1.0" encoding="utf-8"?>
-<w:document xmlns:wpc="http://schemas.microsoft.com/office/word/2010/wordprocessingCanvas" xmlns:cx="http://schemas.microsoft.com/office/drawing/2014/chartex" xmlns:cx1="http://schemas.microsoft.com/office/drawing/2015/9/8/chartex" xmlns:cx2="http://schemas.microsoft.com/office/drawing/2015/10/21/chartex" xmlns:mc="http://schemas.openxmlformats.org/markup-compatibility/2006" xmlns:o="urn:schemas-microsoft-com:office:office" xmlns:r="http://schemas.openxmlformats.org/officeDocument/2006/relationships" xmlns:m="http://schemas.openxmlformats.org/officeDocument/2006/math" xmlns:v="urn:schemas-microsoft-com:vml" xmlns:wp14="http://schemas.microsoft.com/office/word/2010/wordprocessingDrawing" xmlns:wp="http://schemas.openxmlformats.org/drawingml/2006/wordprocessingDrawing" xmlns:w10="urn:schemas-microsoft-com:office:word" xmlns:w="http://schemas.openxmlformats.org/wordprocessingml/2006/main" xmlns:w14="http://schemas.microsoft.com/office/word/2010/wordml" xmlns:w15="http://schemas.microsoft.com/office/word/2012/wordml" xmlns:w16se="http://schemas.microsoft.com/office/word/2015/wordml/symex" xmlns:wpg="http://schemas.microsoft.com/office/word/2010/wordprocessingGroup" xmlns:wpi="http://schemas.microsoft.com/office/word/2010/wordprocessingInk" xmlns:wne="http://schemas.microsoft.com/office/word/2006/wordml" xmlns:wps="http://schemas.microsoft.com/office/word/2010/wordprocessingShape" mc:Ignorable="w14 w15 w16se wp14">
+<w:document xmlns:ve="http://schemas.openxmlformats.org/markup-compatibility/2006" xmlns:o="urn:schemas-microsoft-com:office:office" xmlns:r="http://schemas.openxmlformats.org/officeDocument/2006/relationships" xmlns:m="http://schemas.openxmlformats.org/officeDocument/2006/math" xmlns:v="urn:schemas-microsoft-com:vml" xmlns:wp="http://schemas.openxmlformats.org/drawingml/2006/wordprocessingDrawing" xmlns:w10="urn:schemas-microsoft-com:office:word" xmlns:w="http://schemas.openxmlformats.org/wordprocessingml/2006/main" xmlns:wne="http://schemas.microsoft.com/office/word/2006/wordml">
   <w:body>
     <w:p>
       <w:pPr>
@@ -44,6 +44,7 @@
     </w:p>
     <w:p>
       <w:pPr>
+        <w:jc w:val="center"/>
         <w:rPr>
           <w:b/>
           <w:sz w:val="96"/>
@@ -52,45 +53,317 @@
       </w:pPr>
       <w:r>
         <w:rPr>
+          <w:b/>
+          <w:sz w:val="96"/>
+          <w:szCs w:val="96"/>
+        </w:rPr>
+        <w:t xml:space="preserve">CSCC01 </w:t>
+      </w:r>
+      <w:proofErr w:type="gramStart"/>
+      <w:r>
+        <w:rPr>
+          <w:b/>
+          <w:sz w:val="96"/>
+          <w:szCs w:val="96"/>
+        </w:rPr>
+        <w:t>Fall</w:t>
+      </w:r>
+      <w:proofErr w:type="gramEnd"/>
+      <w:r>
+        <w:rPr>
+          <w:b/>
+          <w:sz w:val="96"/>
+          <w:szCs w:val="96"/>
+        </w:rPr>
+        <w:t xml:space="preserve"> 201</w:t>
+      </w:r>
+      <w:r>
+        <w:rPr>
+          <w:b/>
+          <w:sz w:val="96"/>
+          <w:szCs w:val="96"/>
+        </w:rPr>
+        <w:t>6</w:t>
+      </w:r>
+    </w:p>
+    <w:p>
+      <w:pPr>
+        <w:jc w:val="center"/>
+        <w:rPr>
+          <w:rFonts w:ascii="Arial" w:hAnsi="Arial" w:cs="Arial"/>
+          <w:b/>
+          <w:sz w:val="21"/>
+          <w:szCs w:val="21"/>
+          <w:u w:val="single"/>
+        </w:rPr>
+      </w:pPr>
+      <w:r>
+        <w:rPr>
+          <w:rFonts w:ascii="Adobe Caslon Pro Bold" w:hAnsi="Adobe Caslon Pro Bold"/>
+          <w:b/>
           <w:sz w:val="44"/>
           <w:szCs w:val="44"/>
         </w:rPr>
-        <w:tab/>
-      </w:r>
-      <w:r>
-        <w:rPr>
+        <w:t xml:space="preserve"> </w:t>
+      </w:r>
+      <w:r>
+        <w:rPr>
+          <w:rFonts w:ascii="Adobe Caslon Pro Bold" w:hAnsi="Adobe Caslon Pro Bold"/>
+          <w:b/>
           <w:sz w:val="44"/>
           <w:szCs w:val="44"/>
-        </w:rPr>
-        <w:t xml:space="preserve">    </w:t>
-      </w:r>
-      <w:r>
+          <w:u w:val="single"/>
+        </w:rPr>
+        <w:t>TEAM SIERRA</w:t>
+      </w:r>
+      <w:r>
+        <w:rPr>
+          <w:b/>
+          <w:sz w:val="44"/>
+          <w:szCs w:val="44"/>
+          <w:u w:val="single"/>
+        </w:rPr>
+        <w:br/>
+      </w:r>
+      <w:proofErr w:type="spellStart"/>
+      <w:r>
+        <w:rPr>
+          <w:rFonts w:ascii="Arial" w:hAnsi="Arial" w:cs="Arial"/>
+          <w:b/>
+          <w:sz w:val="21"/>
+          <w:szCs w:val="21"/>
+          <w:u w:val="single"/>
+        </w:rPr>
+        <w:t>Harshil</w:t>
+      </w:r>
+      <w:proofErr w:type="spellEnd"/>
+      <w:r>
+        <w:rPr>
+          <w:rFonts w:ascii="Arial" w:hAnsi="Arial" w:cs="Arial"/>
+          <w:b/>
+          <w:sz w:val="21"/>
+          <w:szCs w:val="21"/>
+          <w:u w:val="single"/>
+        </w:rPr>
+        <w:t xml:space="preserve"> Patel</w:t>
+      </w:r>
+      <w:r>
+        <w:rPr>
+          <w:rFonts w:ascii="Arial" w:hAnsi="Arial" w:cs="Arial"/>
+          <w:b/>
+          <w:sz w:val="21"/>
+          <w:szCs w:val="21"/>
+          <w:u w:val="single"/>
+        </w:rPr>
+        <w:br/>
+      </w:r>
+      <w:proofErr w:type="spellStart"/>
+      <w:r>
+        <w:rPr>
+          <w:rFonts w:ascii="Arial" w:hAnsi="Arial" w:cs="Arial"/>
+          <w:b/>
+          <w:sz w:val="21"/>
+          <w:szCs w:val="21"/>
+          <w:u w:val="single"/>
+        </w:rPr>
+        <w:t>Muneeb</w:t>
+      </w:r>
+      <w:proofErr w:type="spellEnd"/>
+      <w:r>
+        <w:rPr>
+          <w:rFonts w:ascii="Arial" w:hAnsi="Arial" w:cs="Arial"/>
+          <w:b/>
+          <w:sz w:val="21"/>
+          <w:szCs w:val="21"/>
+          <w:u w:val="single"/>
+        </w:rPr>
+        <w:t xml:space="preserve"> Khan </w:t>
+      </w:r>
+      <w:r>
+        <w:rPr>
+          <w:rFonts w:ascii="Arial" w:hAnsi="Arial" w:cs="Arial"/>
+          <w:b/>
+          <w:sz w:val="21"/>
+          <w:szCs w:val="21"/>
+          <w:u w:val="single"/>
+        </w:rPr>
+        <w:br/>
+        <w:t xml:space="preserve">Amine </w:t>
+      </w:r>
+      <w:proofErr w:type="spellStart"/>
+      <w:r>
+        <w:rPr>
+          <w:rFonts w:ascii="Arial" w:hAnsi="Arial" w:cs="Arial"/>
+          <w:b/>
+          <w:sz w:val="21"/>
+          <w:szCs w:val="21"/>
+          <w:u w:val="single"/>
+        </w:rPr>
+        <w:t>Benaicha</w:t>
+      </w:r>
+      <w:proofErr w:type="spellEnd"/>
+      <w:r>
+        <w:rPr>
+          <w:rFonts w:ascii="Arial" w:hAnsi="Arial" w:cs="Arial"/>
+          <w:b/>
+          <w:sz w:val="21"/>
+          <w:szCs w:val="21"/>
+          <w:u w:val="single"/>
+        </w:rPr>
+        <w:br/>
+      </w:r>
+      <w:proofErr w:type="spellStart"/>
+      <w:r>
+        <w:rPr>
+          <w:rFonts w:ascii="Arial" w:hAnsi="Arial" w:cs="Arial"/>
+          <w:b/>
+          <w:sz w:val="21"/>
+          <w:szCs w:val="21"/>
+          <w:u w:val="single"/>
+        </w:rPr>
+        <w:t>Gisho</w:t>
+      </w:r>
+      <w:proofErr w:type="spellEnd"/>
+      <w:r>
+        <w:rPr>
+          <w:rFonts w:ascii="Arial" w:hAnsi="Arial" w:cs="Arial"/>
+          <w:b/>
+          <w:sz w:val="21"/>
+          <w:szCs w:val="21"/>
+          <w:u w:val="single"/>
+        </w:rPr>
+        <w:t xml:space="preserve"> </w:t>
+      </w:r>
+      <w:proofErr w:type="spellStart"/>
+      <w:r>
+        <w:rPr>
+          <w:rFonts w:ascii="Arial" w:hAnsi="Arial" w:cs="Arial"/>
+          <w:b/>
+          <w:sz w:val="21"/>
+          <w:szCs w:val="21"/>
+          <w:u w:val="single"/>
+        </w:rPr>
+        <w:t>Pushparah</w:t>
+      </w:r>
+      <w:proofErr w:type="spellEnd"/>
+      <w:r>
+        <w:rPr>
+          <w:rFonts w:ascii="Arial" w:hAnsi="Arial" w:cs="Arial"/>
+          <w:b/>
+          <w:sz w:val="21"/>
+          <w:szCs w:val="21"/>
+          <w:u w:val="single"/>
+        </w:rPr>
+        <w:t xml:space="preserve"> </w:t>
+      </w:r>
+      <w:r>
+        <w:rPr>
+          <w:rFonts w:ascii="Arial" w:hAnsi="Arial" w:cs="Arial"/>
+          <w:b/>
+          <w:sz w:val="21"/>
+          <w:szCs w:val="21"/>
+          <w:u w:val="single"/>
+        </w:rPr>
+        <w:br/>
+      </w:r>
+      <w:proofErr w:type="spellStart"/>
+      <w:r>
+        <w:rPr>
+          <w:rFonts w:ascii="Arial" w:hAnsi="Arial" w:cs="Arial"/>
+          <w:b/>
+          <w:sz w:val="21"/>
+          <w:szCs w:val="21"/>
+          <w:u w:val="single"/>
+        </w:rPr>
+        <w:t>Venkat</w:t>
+      </w:r>
+      <w:proofErr w:type="spellEnd"/>
+      <w:r>
+        <w:rPr>
+          <w:rFonts w:ascii="Arial" w:hAnsi="Arial" w:cs="Arial"/>
+          <w:b/>
+          <w:sz w:val="21"/>
+          <w:szCs w:val="21"/>
+          <w:u w:val="single"/>
+        </w:rPr>
+        <w:t xml:space="preserve"> </w:t>
+      </w:r>
+      <w:proofErr w:type="spellStart"/>
+      <w:r>
+        <w:rPr>
+          <w:rFonts w:ascii="Arial" w:hAnsi="Arial" w:cs="Arial"/>
+          <w:b/>
+          <w:sz w:val="21"/>
+          <w:szCs w:val="21"/>
+          <w:u w:val="single"/>
+        </w:rPr>
+        <w:t>Koropathy</w:t>
+      </w:r>
+      <w:proofErr w:type="spellEnd"/>
+    </w:p>
+    <w:p>
+      <w:pPr>
+        <w:jc w:val="center"/>
         <w:rPr>
           <w:b/>
           <w:sz w:val="96"/>
           <w:szCs w:val="96"/>
         </w:rPr>
-        <w:t>CSCC01 Fall 2016</w:t>
-      </w:r>
-    </w:p>
-    <w:p>
-      <w:pPr>
-        <w:rPr>
-          <w:b/>
+      </w:pPr>
+      <w:r>
+        <w:rPr>
+          <w:b/>
+          <w:noProof/>
           <w:sz w:val="96"/>
           <w:szCs w:val="96"/>
-        </w:rPr>
-      </w:pPr>
-    </w:p>
-    <w:p>
-      <w:pPr>
-        <w:rPr>
-          <w:b/>
-          <w:sz w:val="44"/>
-          <w:szCs w:val="44"/>
-          <w:u w:val="single"/>
-        </w:rPr>
-      </w:pPr>
+          <w:lang w:val="en-US" w:eastAsia="ja-JP"/>
+        </w:rPr>
+        <w:drawing>
+          <wp:anchor distT="0" distB="0" distL="0" distR="0" simplePos="0" relativeHeight="251660800" behindDoc="0" locked="0" layoutInCell="1" allowOverlap="1">
+            <wp:simplePos x="0" y="0"/>
+            <wp:positionH relativeFrom="column">
+              <wp:posOffset>2171700</wp:posOffset>
+            </wp:positionH>
+            <wp:positionV relativeFrom="paragraph">
+              <wp:posOffset>891540</wp:posOffset>
+            </wp:positionV>
+            <wp:extent cx="1600200" cy="1600200"/>
+            <wp:effectExtent l="19050" t="0" r="0" b="0"/>
+            <wp:wrapNone/>
+            <wp:docPr id="2" name="Image1"/>
+            <wp:cNvGraphicFramePr>
+              <a:graphicFrameLocks xmlns:a="http://schemas.openxmlformats.org/drawingml/2006/main" noChangeAspect="1"/>
+            </wp:cNvGraphicFramePr>
+            <a:graphic xmlns:a="http://schemas.openxmlformats.org/drawingml/2006/main">
+              <a:graphicData uri="http://schemas.openxmlformats.org/drawingml/2006/picture">
+                <pic:pic xmlns:pic="http://schemas.openxmlformats.org/drawingml/2006/picture">
+                  <pic:nvPicPr>
+                    <pic:cNvPr id="1" name="Image1"/>
+                    <pic:cNvPicPr>
+                      <a:picLocks noChangeAspect="1" noChangeArrowheads="1"/>
+                    </pic:cNvPicPr>
+                  </pic:nvPicPr>
+                  <pic:blipFill>
+                    <a:blip r:embed="rId7" cstate="print"/>
+                    <a:stretch>
+                      <a:fillRect/>
+                    </a:stretch>
+                  </pic:blipFill>
+                  <pic:spPr bwMode="auto">
+                    <a:xfrm>
+                      <a:off x="0" y="0"/>
+                      <a:ext cx="1600200" cy="1600200"/>
+                    </a:xfrm>
+                    <a:prstGeom prst="rect">
+                      <a:avLst/>
+                    </a:prstGeom>
+                  </pic:spPr>
+                </pic:pic>
+              </a:graphicData>
+            </a:graphic>
+          </wp:anchor>
+        </w:drawing>
+      </w:r>
     </w:p>
     <w:p>
       <w:pPr>
@@ -294,7 +567,34 @@
           <w:sz w:val="40"/>
           <w:szCs w:val="40"/>
         </w:rPr>
-        <w:t xml:space="preserve"> Team Goals…………………………………………………… 8</w:t>
+        <w:t>Team Agreement...............................................5</w:t>
+      </w:r>
+    </w:p>
+    <w:p>
+      <w:pPr>
+        <w:pStyle w:val="ListParagraph"/>
+        <w:numPr>
+          <w:ilvl w:val="0"/>
+          <w:numId w:val="3"/>
+        </w:numPr>
+        <w:rPr>
+          <w:sz w:val="40"/>
+          <w:szCs w:val="40"/>
+        </w:rPr>
+      </w:pPr>
+      <w:r>
+        <w:rPr>
+          <w:sz w:val="40"/>
+          <w:szCs w:val="40"/>
+        </w:rPr>
+        <w:t xml:space="preserve"> </w:t>
+      </w:r>
+      <w:r>
+        <w:rPr>
+          <w:sz w:val="40"/>
+          <w:szCs w:val="40"/>
+        </w:rPr>
+        <w:t>Team Goals…………………………………………………… 7</w:t>
       </w:r>
     </w:p>
     <w:p/>
@@ -311,10 +611,30 @@
     <w:p/>
     <w:p/>
     <w:p/>
-    <w:p/>
-    <w:p/>
-    <w:p/>
-    <w:p/>
+    <w:p>
+      <w:pPr>
+        <w:ind w:firstLine="720"/>
+        <w:jc w:val="center"/>
+        <w:rPr>
+          <w:rFonts w:ascii="Arial" w:hAnsi="Arial" w:cs="Arial"/>
+          <w:b/>
+          <w:sz w:val="24"/>
+          <w:szCs w:val="24"/>
+          <w:u w:val="single"/>
+        </w:rPr>
+      </w:pPr>
+      <w:r>
+        <w:rPr>
+          <w:rFonts w:ascii="Arial" w:hAnsi="Arial" w:cs="Arial"/>
+          <w:b/>
+          <w:sz w:val="24"/>
+          <w:szCs w:val="24"/>
+          <w:u w:val="single"/>
+        </w:rPr>
+        <w:lastRenderedPageBreak/>
+        <w:t>BIOGRAPHIES</w:t>
+      </w:r>
+    </w:p>
     <w:p>
       <w:pPr>
         <w:ind w:firstLine="720"/>
@@ -323,7 +643,6 @@
         <w:rPr>
           <w:noProof/>
         </w:rPr>
-        <w:lastRenderedPageBreak/>
         <w:pict>
           <v:shapetype id="_x0000_t75" coordsize="21600,21600" o:spt="75" o:preferrelative="t" path="m@4@5l@4@11@9@11@9@5xe" filled="f" stroked="f">
             <v:stroke joinstyle="miter"/>
@@ -344,8 +663,8 @@
             <v:path o:extrusionok="f" gradientshapeok="t" o:connecttype="rect"/>
             <o:lock v:ext="edit" aspectratio="t"/>
           </v:shapetype>
-          <v:shape id="_x0000_s1031" type="#_x0000_t75" style="position:absolute;left:0;text-align:left;margin-left:0;margin-top:.05pt;width:139.5pt;height:137.25pt;z-index:-251653120;mso-position-horizontal-relative:text;mso-position-vertical-relative:text;mso-width-relative:page;mso-height-relative:page" wrapcoords="-116 0 -116 21482 21600 21482 21600 0 -116 0">
-            <v:imagedata r:id="rId7" o:title="14199502_1448301615197071_4363308761273872993_n"/>
+          <v:shape id="_x0000_s1031" type="#_x0000_t75" style="position:absolute;left:0;text-align:left;margin-left:0;margin-top:.05pt;width:139.5pt;height:137.25pt;z-index:-251657728" wrapcoords="-116 0 -116 21482 21600 21482 21600 0 -116 0">
+            <v:imagedata r:id="rId8" o:title="14199502_1448301615197071_4363308761273872993_n"/>
             <w10:wrap type="tight"/>
           </v:shape>
         </w:pict>
@@ -393,7 +712,13 @@
         <w:rPr>
           <w:rFonts w:ascii="Times New Roman" w:hAnsi="Times New Roman" w:cs="Times New Roman"/>
         </w:rPr>
-        <w:t xml:space="preserve">e Engineering. I always had </w:t>
+        <w:t>e e</w:t>
+      </w:r>
+      <w:r>
+        <w:rPr>
+          <w:rFonts w:ascii="Times New Roman" w:hAnsi="Times New Roman" w:cs="Times New Roman"/>
+        </w:rPr>
+        <w:t xml:space="preserve">ngineering. I always had </w:t>
       </w:r>
       <w:r>
         <w:rPr>
@@ -455,19 +780,19 @@
       <w:r>
         <w:rPr>
           <w:noProof/>
-          <w:lang w:val="en-US"/>
+          <w:lang w:val="en-US" w:eastAsia="ja-JP"/>
         </w:rPr>
         <w:drawing>
-          <wp:anchor distT="0" distB="0" distL="0" distR="0" simplePos="0" relativeHeight="251659264" behindDoc="0" locked="0" layoutInCell="1" allowOverlap="1" wp14:anchorId="5BF419C5" wp14:editId="3E8D8F01">
+          <wp:anchor distT="0" distB="0" distL="0" distR="0" simplePos="0" relativeHeight="251656704" behindDoc="1" locked="0" layoutInCell="1" allowOverlap="1">
             <wp:simplePos x="0" y="0"/>
             <wp:positionH relativeFrom="margin">
               <wp:posOffset>0</wp:posOffset>
             </wp:positionH>
             <wp:positionV relativeFrom="paragraph">
-              <wp:posOffset>10160</wp:posOffset>
+              <wp:posOffset>11430</wp:posOffset>
             </wp:positionV>
             <wp:extent cx="1905000" cy="1905000"/>
-            <wp:effectExtent l="0" t="0" r="0" b="0"/>
+            <wp:effectExtent l="19050" t="0" r="0" b="0"/>
             <wp:wrapSquare wrapText="largest"/>
             <wp:docPr id="1" name="Image1"/>
             <wp:cNvGraphicFramePr>
@@ -483,7 +808,7 @@
                     </pic:cNvPicPr>
                   </pic:nvPicPr>
                   <pic:blipFill>
-                    <a:blip r:embed="rId8"/>
+                    <a:blip r:embed="rId9" cstate="print"/>
                     <a:stretch>
                       <a:fillRect/>
                     </a:stretch>
@@ -524,6 +849,7 @@
         <w:t xml:space="preserve"> </w:t>
       </w:r>
       <w:proofErr w:type="spellStart"/>
+      <w:proofErr w:type="gramStart"/>
       <w:r>
         <w:rPr>
           <w:rFonts w:ascii="Times New Roman" w:hAnsi="Times New Roman"/>
@@ -535,7 +861,14 @@
         <w:rPr>
           <w:rFonts w:ascii="Times New Roman" w:hAnsi="Times New Roman"/>
         </w:rPr>
-        <w:t>, I am a 3</w:t>
+        <w:t>,</w:t>
+      </w:r>
+      <w:proofErr w:type="gramEnd"/>
+      <w:r>
+        <w:rPr>
+          <w:rFonts w:ascii="Times New Roman" w:hAnsi="Times New Roman"/>
+        </w:rPr>
+        <w:t xml:space="preserve"> I am a 3</w:t>
       </w:r>
       <w:r>
         <w:rPr>
@@ -548,21 +881,67 @@
         <w:rPr>
           <w:rFonts w:ascii="Times New Roman" w:hAnsi="Times New Roman"/>
         </w:rPr>
-        <w:t xml:space="preserve"> year computer science student at University of Toronto Scarborough. I am doing a specialist in computer science; software engineering stream. I am also doing a minor in statistics. The reason is because I have a keen interest in machine learning and want to take the 4rth year </w:t>
-      </w:r>
-      <w:proofErr w:type="spellStart"/>
+        <w:t xml:space="preserve"> year C</w:t>
+      </w:r>
       <w:r>
         <w:rPr>
           <w:rFonts w:ascii="Times New Roman" w:hAnsi="Times New Roman"/>
         </w:rPr>
-        <w:t>advaned</w:t>
-      </w:r>
-      <w:proofErr w:type="spellEnd"/>
+        <w:t xml:space="preserve">omputer </w:t>
+      </w:r>
       <w:r>
         <w:rPr>
           <w:rFonts w:ascii="Times New Roman" w:hAnsi="Times New Roman"/>
         </w:rPr>
-        <w:t xml:space="preserve"> machine learning and data mining course. I’m also very interested in algorithms and graph theory. I know ASP.NET MVC, jQuery, AJAX, C, Python, Java and HTML5. I am also in co-op, and have completed 2 work terms, one at Sun Life Financial, and another at Career Cruising. At my first work term I was introduced to ASP.NET and had to develop different web pages and work with SQL Server. At my second work term I used the MVC methodology, and did more front-end development. I enjoy computer science very much and have a passion for technology, I expect to learn a lot in this course.</w:t>
+        <w:t xml:space="preserve">  </w:t>
+      </w:r>
+      <w:r>
+        <w:rPr>
+          <w:rFonts w:ascii="Times New Roman" w:hAnsi="Times New Roman"/>
+        </w:rPr>
+        <w:t>Science student</w:t>
+      </w:r>
+      <w:r>
+        <w:rPr>
+          <w:rFonts w:ascii="Times New Roman" w:hAnsi="Times New Roman"/>
+        </w:rPr>
+        <w:t xml:space="preserve"> at University of Toronto Scarborou</w:t>
+      </w:r>
+      <w:r>
+        <w:rPr>
+          <w:rFonts w:ascii="Times New Roman" w:hAnsi="Times New Roman"/>
+        </w:rPr>
+        <w:t>gh. I am doing a specialist in Computer Science; Software engineering</w:t>
+      </w:r>
+      <w:r>
+        <w:rPr>
+          <w:rFonts w:ascii="Times New Roman" w:hAnsi="Times New Roman"/>
+        </w:rPr>
+        <w:t xml:space="preserve"> stream. I am also doing a minor in statistics. The reason is because I have a keen interest in machine learning and want to take the 4rth year </w:t>
+      </w:r>
+      <w:r>
+        <w:rPr>
+          <w:rFonts w:ascii="Times New Roman" w:hAnsi="Times New Roman"/>
+        </w:rPr>
+        <w:t>advanced</w:t>
+      </w:r>
+      <w:r>
+        <w:rPr>
+          <w:rFonts w:ascii="Times New Roman" w:hAnsi="Times New Roman"/>
+        </w:rPr>
+        <w:t xml:space="preserve"> machine learning and data mining course. I’m also very interested in algorithms and graph theory. I know ASP.NET MVC, jQuery, AJAX, C, Python, Java and HTML5. I am also in co-op, and have completed 2 work terms, one at Sun Life Financial, and another at Career Cruising. At my first work term I was introduced to ASP.NET and had to develop different web pages and work with SQL Server. At my second work term I used the MVC methodology, and did more front-end development. I enjoy computer science very much and have a passion for </w:t>
+      </w:r>
+      <w:r>
+        <w:rPr>
+          <w:rFonts w:ascii="Times New Roman" w:hAnsi="Times New Roman"/>
+        </w:rPr>
+        <w:t>technology.</w:t>
+      </w:r>
+      <w:r>
+        <w:rPr>
+          <w:rFonts w:ascii="Times New Roman" w:hAnsi="Times New Roman"/>
+        </w:rPr>
+        <w:t xml:space="preserve"> I expect to learn a lot in this course.</w:t>
       </w:r>
     </w:p>
     <w:p>
@@ -586,10 +965,11 @@
       <w:r>
         <w:rPr>
           <w:rFonts w:ascii="Times New Roman" w:hAnsi="Times New Roman" w:cs="Times New Roman"/>
-          <w:lang w:val="en-US"/>
+          <w:noProof/>
+          <w:lang w:val="en-US" w:eastAsia="ja-JP"/>
         </w:rPr>
         <w:drawing>
-          <wp:anchor distT="114300" distB="114300" distL="114300" distR="114300" simplePos="0" relativeHeight="251661312" behindDoc="0" locked="0" layoutInCell="0" allowOverlap="1" wp14:anchorId="6D85026D" wp14:editId="22BB06BC">
+          <wp:anchor distT="114300" distB="114300" distL="114300" distR="114300" simplePos="0" relativeHeight="251657728" behindDoc="0" locked="0" layoutInCell="0" allowOverlap="1">
             <wp:simplePos x="0" y="0"/>
             <wp:positionH relativeFrom="margin">
               <wp:posOffset>0</wp:posOffset>
@@ -614,10 +994,10 @@
                     </pic:cNvPicPr>
                   </pic:nvPicPr>
                   <pic:blipFill>
-                    <a:blip r:embed="rId9" cstate="print">
+                    <a:blip r:embed="rId10" cstate="print">
                       <a:extLst>
                         <a:ext uri="{28A0092B-C50C-407E-A947-70E740481C1C}">
-                          <a14:useLocalDpi xmlns:a14="http://schemas.microsoft.com/office/drawing/2010/main" val="0"/>
+                          <a14:useLocalDpi xmlns:a14="http://schemas.microsoft.com/office/drawing/2010/main" xmlns:wps="http://schemas.microsoft.com/office/word/2010/wordprocessingShape" xmlns:wpi="http://schemas.microsoft.com/office/word/2010/wordprocessingInk" xmlns:wpg="http://schemas.microsoft.com/office/word/2010/wordprocessingGroup" xmlns:w16se="http://schemas.microsoft.com/office/word/2015/wordml/symex" xmlns:w15="http://schemas.microsoft.com/office/word/2012/wordml" xmlns:w14="http://schemas.microsoft.com/office/word/2010/wordml" xmlns:w="http://schemas.openxmlformats.org/wordprocessingml/2006/main" xmlns:w10="urn:schemas-microsoft-com:office:word" xmlns:wp14="http://schemas.microsoft.com/office/word/2010/wordprocessingDrawing" xmlns:v="urn:schemas-microsoft-com:vml" xmlns:o="urn:schemas-microsoft-com:office:office" xmlns:mc="http://schemas.openxmlformats.org/markup-compatibility/2006" xmlns:cx2="http://schemas.microsoft.com/office/drawing/2015/10/21/chartex" xmlns:cx1="http://schemas.microsoft.com/office/drawing/2015/9/8/chartex" xmlns:cx="http://schemas.microsoft.com/office/drawing/2014/chartex" xmlns:wpc="http://schemas.microsoft.com/office/word/2010/wordprocessingCanvas" xmlns="" val="0"/>
                         </a:ext>
                       </a:extLst>
                     </a:blip>
@@ -642,12 +1022,6 @@
                 </pic:pic>
               </a:graphicData>
             </a:graphic>
-            <wp14:sizeRelH relativeFrom="page">
-              <wp14:pctWidth>0</wp14:pctWidth>
-            </wp14:sizeRelH>
-            <wp14:sizeRelV relativeFrom="page">
-              <wp14:pctHeight>0</wp14:pctHeight>
-            </wp14:sizeRelV>
           </wp:anchor>
         </w:drawing>
       </w:r>
@@ -659,6 +1033,7 @@
         <w:t xml:space="preserve">My name is </w:t>
       </w:r>
       <w:proofErr w:type="spellStart"/>
+      <w:proofErr w:type="gramStart"/>
       <w:r>
         <w:rPr>
           <w:rFonts w:ascii="Times New Roman" w:hAnsi="Times New Roman" w:cs="Times New Roman"/>
@@ -675,6 +1050,7 @@
         <w:t>(</w:t>
       </w:r>
       <w:proofErr w:type="spellStart"/>
+      <w:proofErr w:type="gramEnd"/>
       <w:r>
         <w:rPr>
           <w:rFonts w:ascii="Times New Roman" w:hAnsi="Times New Roman" w:cs="Times New Roman"/>
@@ -719,7 +1095,21 @@
           <w:rFonts w:ascii="Times New Roman" w:hAnsi="Times New Roman" w:cs="Times New Roman"/>
           <w:lang w:val="en-US"/>
         </w:rPr>
-        <w:t xml:space="preserve"> year co-op student specializing in software engineering at University of Toronto Scarborough. I have a very strong interest in computer science and have a passion for designing algorithms to solve various problems using computer science. I have experience working with a variety of programming languages like Java, Python, HTML, C, and a variety of others as well. I also have experience working on many long term and short term projects in a team while working at </w:t>
+        <w:t xml:space="preserve"> year</w:t>
+      </w:r>
+      <w:r>
+        <w:rPr>
+          <w:rFonts w:ascii="Times New Roman" w:hAnsi="Times New Roman" w:cs="Times New Roman"/>
+          <w:lang w:val="en-US"/>
+        </w:rPr>
+        <w:t xml:space="preserve"> co-op student specializing in S</w:t>
+      </w:r>
+      <w:r>
+        <w:rPr>
+          <w:rFonts w:ascii="Times New Roman" w:hAnsi="Times New Roman" w:cs="Times New Roman"/>
+          <w:lang w:val="en-US"/>
+        </w:rPr>
+        <w:t xml:space="preserve">oftware engineering at University of Toronto Scarborough. I have a very strong interest in computer science and have a passion for designing algorithms to solve various problems using computer science. I have experience working with a variety of programming languages like Java, Python, HTML, C, and a variety of others as well. I also have experience working on many long term and short term projects in a team while working at </w:t>
       </w:r>
       <w:proofErr w:type="spellStart"/>
       <w:r>
@@ -743,57 +1133,115 @@
         <w:ind w:firstLine="720"/>
         <w:rPr>
           <w:rFonts w:ascii="Times New Roman" w:hAnsi="Times New Roman" w:cs="Times New Roman"/>
-          <w:sz w:val="24"/>
-          <w:szCs w:val="24"/>
-        </w:rPr>
-      </w:pPr>
-    </w:p>
-    <w:p>
-      <w:pPr>
-        <w:ind w:firstLine="720"/>
-        <w:rPr>
-          <w:rFonts w:ascii="Times New Roman" w:hAnsi="Times New Roman" w:cs="Times New Roman"/>
-          <w:sz w:val="24"/>
-          <w:szCs w:val="24"/>
-        </w:rPr>
-      </w:pPr>
-      <w:r>
-        <w:rPr>
-          <w:rFonts w:ascii="Times New Roman" w:hAnsi="Times New Roman" w:cs="Times New Roman"/>
-          <w:sz w:val="24"/>
-          <w:szCs w:val="24"/>
+        </w:rPr>
+      </w:pPr>
+      <w:r>
+        <w:rPr>
+          <w:rFonts w:ascii="Times New Roman" w:hAnsi="Times New Roman" w:cs="Times New Roman"/>
+          <w:noProof/>
+          <w:lang w:val="en-US" w:eastAsia="ja-JP"/>
         </w:rPr>
         <w:lastRenderedPageBreak/>
-        <w:t xml:space="preserve">Amine and </w:t>
+        <w:drawing>
+          <wp:anchor distT="0" distB="0" distL="114300" distR="114300" simplePos="0" relativeHeight="251661824" behindDoc="0" locked="0" layoutInCell="1" allowOverlap="1">
+            <wp:simplePos x="0" y="0"/>
+            <wp:positionH relativeFrom="column">
+              <wp:posOffset>0</wp:posOffset>
+            </wp:positionH>
+            <wp:positionV relativeFrom="paragraph">
+              <wp:posOffset>66675</wp:posOffset>
+            </wp:positionV>
+            <wp:extent cx="2019300" cy="1581150"/>
+            <wp:effectExtent l="19050" t="0" r="0" b="0"/>
+            <wp:wrapSquare wrapText="bothSides"/>
+            <wp:docPr id="11" name="Picture 1" descr="C:\Users\Muneeb Khan\Pictures\My pics\IMG_1943.JPG"/>
+            <wp:cNvGraphicFramePr>
+              <a:graphicFrameLocks xmlns:a="http://schemas.openxmlformats.org/drawingml/2006/main" noChangeAspect="1"/>
+            </wp:cNvGraphicFramePr>
+            <a:graphic xmlns:a="http://schemas.openxmlformats.org/drawingml/2006/main">
+              <a:graphicData uri="http://schemas.openxmlformats.org/drawingml/2006/picture">
+                <pic:pic xmlns:pic="http://schemas.openxmlformats.org/drawingml/2006/picture">
+                  <pic:nvPicPr>
+                    <pic:cNvPr id="0" name="Picture 1" descr="C:\Users\Muneeb Khan\Pictures\My pics\IMG_1943.JPG"/>
+                    <pic:cNvPicPr>
+                      <a:picLocks noChangeAspect="1" noChangeArrowheads="1"/>
+                    </pic:cNvPicPr>
+                  </pic:nvPicPr>
+                  <pic:blipFill>
+                    <a:blip r:embed="rId11" cstate="print"/>
+                    <a:srcRect/>
+                    <a:stretch>
+                      <a:fillRect/>
+                    </a:stretch>
+                  </pic:blipFill>
+                  <pic:spPr bwMode="auto">
+                    <a:xfrm>
+                      <a:off x="0" y="0"/>
+                      <a:ext cx="2019300" cy="1581150"/>
+                    </a:xfrm>
+                    <a:prstGeom prst="rect">
+                      <a:avLst/>
+                    </a:prstGeom>
+                    <a:noFill/>
+                    <a:ln w="9525">
+                      <a:noFill/>
+                      <a:miter lim="800000"/>
+                      <a:headEnd/>
+                      <a:tailEnd/>
+                    </a:ln>
+                  </pic:spPr>
+                </pic:pic>
+              </a:graphicData>
+            </a:graphic>
+          </wp:anchor>
+        </w:drawing>
+      </w:r>
+      <w:r>
+        <w:rPr>
+          <w:rFonts w:ascii="Times New Roman" w:hAnsi="Times New Roman" w:cs="Times New Roman"/>
+        </w:rPr>
+        <w:t xml:space="preserve">My name is Mohammed </w:t>
       </w:r>
       <w:proofErr w:type="spellStart"/>
       <w:r>
         <w:rPr>
           <w:rFonts w:ascii="Times New Roman" w:hAnsi="Times New Roman" w:cs="Times New Roman"/>
-          <w:sz w:val="24"/>
-          <w:szCs w:val="24"/>
-        </w:rPr>
-        <w:t>Muneebs</w:t>
+        </w:rPr>
+        <w:t>Muneeb</w:t>
       </w:r>
       <w:proofErr w:type="spellEnd"/>
       <w:r>
         <w:rPr>
           <w:rFonts w:ascii="Times New Roman" w:hAnsi="Times New Roman" w:cs="Times New Roman"/>
-          <w:sz w:val="24"/>
-          <w:szCs w:val="24"/>
-        </w:rPr>
-        <w:t xml:space="preserve"> bios here</w:t>
-      </w:r>
-      <w:bookmarkStart w:id="0" w:name="_GoBack"/>
-      <w:bookmarkEnd w:id="0"/>
-    </w:p>
-    <w:p>
-      <w:pPr>
-        <w:ind w:firstLine="720"/>
-        <w:rPr>
-          <w:rFonts w:ascii="Times New Roman" w:hAnsi="Times New Roman" w:cs="Times New Roman"/>
-          <w:sz w:val="24"/>
-          <w:szCs w:val="24"/>
+        </w:rPr>
+        <w:t xml:space="preserve"> </w:t>
+      </w:r>
+      <w:proofErr w:type="spellStart"/>
+      <w:r>
+        <w:rPr>
+          <w:rFonts w:ascii="Times New Roman" w:hAnsi="Times New Roman" w:cs="Times New Roman"/>
+        </w:rPr>
+        <w:t>Ullah</w:t>
+      </w:r>
+      <w:proofErr w:type="spellEnd"/>
+      <w:r>
+        <w:rPr>
+          <w:rFonts w:ascii="Times New Roman" w:hAnsi="Times New Roman" w:cs="Times New Roman"/>
+        </w:rPr>
+        <w:t xml:space="preserve"> Khan and I’m a student who is currently attending University of Toronto Scarborough. I plan to graduate in the year of 2018 with a Major in Computer Science and Statistics. I’ve had a keen interest in Mathematics and Coding ever since I was young, hence why I’m in this line of study. My hobbies consist of reading Novels, playing Tennis and learning about Computer Technology. Up to this date, I’ve done several assignments in previous courses which helped me understand how to follow guidelines better in a team, in order to ensure the end result is satisfactory. One example would be making a mobile app which records the times and dates of flights. With this course and project, I plan to learn the ways of working in a team more efficiently so that in the future I’ll be prepared for any collaboration projects. I hope we can all get along and enjoy working on this project.</w:t>
+      </w:r>
+      <w:r>
+        <w:rPr>
+          <w:rFonts w:ascii="Times New Roman" w:hAnsi="Times New Roman" w:cs="Times New Roman"/>
+        </w:rPr>
+        <w:br/>
+      </w:r>
+    </w:p>
+    <w:p>
+      <w:pPr>
+        <w:ind w:firstLine="720"/>
+        <w:rPr>
+          <w:rFonts w:ascii="Times New Roman" w:hAnsi="Times New Roman" w:cs="Times New Roman"/>
         </w:rPr>
       </w:pPr>
     </w:p>
@@ -854,8 +1302,8 @@
         </w:rPr>
         <w:lastRenderedPageBreak/>
         <w:pict>
-          <v:shape id="_x0000_i1026" type="#_x0000_t75" style="width:467.25pt;height:642.75pt">
-            <v:imagedata r:id="rId10" o:title="Agreement"/>
+          <v:shape id="_x0000_i1025" type="#_x0000_t75" style="width:467.25pt;height:642.75pt">
+            <v:imagedata r:id="rId12" o:title="Agreement"/>
           </v:shape>
         </w:pict>
       </w:r>
@@ -869,22 +1317,698 @@
           <w:szCs w:val="24"/>
         </w:rPr>
       </w:pPr>
-      <w:r>
-        <w:rPr>
-          <w:rFonts w:ascii="Times New Roman" w:hAnsi="Times New Roman" w:cs="Times New Roman"/>
-          <w:sz w:val="24"/>
-          <w:szCs w:val="24"/>
+    </w:p>
+    <w:p>
+      <w:pPr>
+        <w:ind w:firstLine="720"/>
+        <w:rPr>
+          <w:rFonts w:ascii="Times New Roman" w:hAnsi="Times New Roman" w:cs="Times New Roman"/>
+          <w:sz w:val="24"/>
+          <w:szCs w:val="24"/>
+        </w:rPr>
+      </w:pPr>
+    </w:p>
+    <w:p>
+      <w:pPr>
+        <w:ind w:firstLine="720"/>
+        <w:rPr>
+          <w:rFonts w:ascii="Times New Roman" w:hAnsi="Times New Roman" w:cs="Times New Roman"/>
+          <w:sz w:val="24"/>
+          <w:szCs w:val="24"/>
+        </w:rPr>
+      </w:pPr>
+    </w:p>
+    <w:p>
+      <w:pPr>
+        <w:ind w:firstLine="720"/>
+        <w:rPr>
+          <w:rFonts w:ascii="Times New Roman" w:hAnsi="Times New Roman" w:cs="Times New Roman"/>
+          <w:sz w:val="24"/>
+          <w:szCs w:val="24"/>
+        </w:rPr>
+      </w:pPr>
+      <w:r>
+        <w:rPr>
+          <w:rFonts w:ascii="Times New Roman" w:hAnsi="Times New Roman" w:cs="Times New Roman"/>
+          <w:noProof/>
+          <w:sz w:val="24"/>
+          <w:szCs w:val="24"/>
+          <w:lang w:val="en-US" w:eastAsia="ja-JP"/>
+        </w:rPr>
+        <w:drawing>
+          <wp:anchor distT="0" distB="0" distL="114300" distR="114300" simplePos="0" relativeHeight="251662848" behindDoc="0" locked="0" layoutInCell="1" allowOverlap="1">
+            <wp:simplePos x="0" y="0"/>
+            <wp:positionH relativeFrom="column">
+              <wp:posOffset>476250</wp:posOffset>
+            </wp:positionH>
+            <wp:positionV relativeFrom="paragraph">
+              <wp:posOffset>-871855</wp:posOffset>
+            </wp:positionV>
+            <wp:extent cx="5934075" cy="8162925"/>
+            <wp:effectExtent l="19050" t="0" r="9525" b="0"/>
+            <wp:wrapNone/>
+            <wp:docPr id="13" name="Picture 4" descr="Agreement 2"/>
+            <wp:cNvGraphicFramePr>
+              <a:graphicFrameLocks xmlns:a="http://schemas.openxmlformats.org/drawingml/2006/main" noChangeAspect="1"/>
+            </wp:cNvGraphicFramePr>
+            <a:graphic xmlns:a="http://schemas.openxmlformats.org/drawingml/2006/main">
+              <a:graphicData uri="http://schemas.openxmlformats.org/drawingml/2006/picture">
+                <pic:pic xmlns:pic="http://schemas.openxmlformats.org/drawingml/2006/picture">
+                  <pic:nvPicPr>
+                    <pic:cNvPr id="0" name="Picture 4" descr="Agreement 2"/>
+                    <pic:cNvPicPr>
+                      <a:picLocks noChangeAspect="1" noChangeArrowheads="1"/>
+                    </pic:cNvPicPr>
+                  </pic:nvPicPr>
+                  <pic:blipFill>
+                    <a:blip r:embed="rId13" cstate="print"/>
+                    <a:srcRect/>
+                    <a:stretch>
+                      <a:fillRect/>
+                    </a:stretch>
+                  </pic:blipFill>
+                  <pic:spPr bwMode="auto">
+                    <a:xfrm>
+                      <a:off x="0" y="0"/>
+                      <a:ext cx="5934075" cy="8162925"/>
+                    </a:xfrm>
+                    <a:prstGeom prst="rect">
+                      <a:avLst/>
+                    </a:prstGeom>
+                    <a:noFill/>
+                    <a:ln w="9525">
+                      <a:noFill/>
+                      <a:miter lim="800000"/>
+                      <a:headEnd/>
+                      <a:tailEnd/>
+                    </a:ln>
+                  </pic:spPr>
+                </pic:pic>
+              </a:graphicData>
+            </a:graphic>
+          </wp:anchor>
+        </w:drawing>
+      </w:r>
+    </w:p>
+    <w:p>
+      <w:pPr>
+        <w:ind w:firstLine="720"/>
+        <w:rPr>
+          <w:rFonts w:ascii="Times New Roman" w:hAnsi="Times New Roman" w:cs="Times New Roman"/>
+          <w:sz w:val="24"/>
+          <w:szCs w:val="24"/>
+        </w:rPr>
+      </w:pPr>
+    </w:p>
+    <w:p>
+      <w:pPr>
+        <w:ind w:firstLine="720"/>
+        <w:rPr>
+          <w:rFonts w:ascii="Times New Roman" w:hAnsi="Times New Roman" w:cs="Times New Roman"/>
+          <w:sz w:val="24"/>
+          <w:szCs w:val="24"/>
+        </w:rPr>
+      </w:pPr>
+    </w:p>
+    <w:p>
+      <w:pPr>
+        <w:ind w:firstLine="720"/>
+        <w:rPr>
+          <w:rFonts w:ascii="Times New Roman" w:hAnsi="Times New Roman" w:cs="Times New Roman"/>
+          <w:sz w:val="24"/>
+          <w:szCs w:val="24"/>
+        </w:rPr>
+      </w:pPr>
+    </w:p>
+    <w:p>
+      <w:pPr>
+        <w:ind w:firstLine="720"/>
+        <w:rPr>
+          <w:rFonts w:ascii="Times New Roman" w:hAnsi="Times New Roman" w:cs="Times New Roman"/>
+          <w:sz w:val="24"/>
+          <w:szCs w:val="24"/>
+        </w:rPr>
+      </w:pPr>
+      <w:r>
+        <w:rPr>
+          <w:rFonts w:ascii="Times New Roman" w:hAnsi="Times New Roman" w:cs="Times New Roman"/>
+          <w:sz w:val="24"/>
+          <w:szCs w:val="24"/>
+        </w:rPr>
+        <w:br/>
+      </w:r>
+      <w:r>
+        <w:rPr>
+          <w:rFonts w:ascii="Times New Roman" w:hAnsi="Times New Roman" w:cs="Times New Roman"/>
+          <w:sz w:val="24"/>
+          <w:szCs w:val="24"/>
+        </w:rPr>
+        <w:br/>
+      </w:r>
+    </w:p>
+    <w:p>
+      <w:pPr>
+        <w:ind w:firstLine="720"/>
+        <w:rPr>
+          <w:rFonts w:ascii="Times New Roman" w:hAnsi="Times New Roman" w:cs="Times New Roman"/>
+          <w:sz w:val="24"/>
+          <w:szCs w:val="24"/>
+        </w:rPr>
+      </w:pPr>
+    </w:p>
+    <w:p>
+      <w:pPr>
+        <w:ind w:firstLine="720"/>
+        <w:rPr>
+          <w:rFonts w:ascii="Times New Roman" w:hAnsi="Times New Roman" w:cs="Times New Roman"/>
+          <w:sz w:val="24"/>
+          <w:szCs w:val="24"/>
+        </w:rPr>
+      </w:pPr>
+      <w:r>
+        <w:rPr>
+          <w:rFonts w:ascii="Times New Roman" w:hAnsi="Times New Roman" w:cs="Times New Roman"/>
+          <w:sz w:val="24"/>
+          <w:szCs w:val="24"/>
+        </w:rPr>
+        <w:br/>
+      </w:r>
+      <w:r>
+        <w:rPr>
+          <w:rFonts w:ascii="Times New Roman" w:hAnsi="Times New Roman" w:cs="Times New Roman"/>
+          <w:sz w:val="24"/>
+          <w:szCs w:val="24"/>
+        </w:rPr>
+        <w:br/>
+      </w:r>
+    </w:p>
+    <w:p>
+      <w:pPr>
+        <w:ind w:firstLine="720"/>
+        <w:rPr>
+          <w:rFonts w:ascii="Times New Roman" w:hAnsi="Times New Roman" w:cs="Times New Roman"/>
+          <w:sz w:val="24"/>
+          <w:szCs w:val="24"/>
+        </w:rPr>
+      </w:pPr>
+    </w:p>
+    <w:p>
+      <w:pPr>
+        <w:ind w:firstLine="720"/>
+        <w:rPr>
+          <w:rFonts w:ascii="Times New Roman" w:hAnsi="Times New Roman" w:cs="Times New Roman"/>
+          <w:sz w:val="24"/>
+          <w:szCs w:val="24"/>
+        </w:rPr>
+      </w:pPr>
+    </w:p>
+    <w:p>
+      <w:pPr>
+        <w:ind w:firstLine="720"/>
+        <w:rPr>
+          <w:rFonts w:ascii="Times New Roman" w:hAnsi="Times New Roman" w:cs="Times New Roman"/>
+          <w:sz w:val="24"/>
+          <w:szCs w:val="24"/>
+        </w:rPr>
+      </w:pPr>
+    </w:p>
+    <w:p>
+      <w:pPr>
+        <w:ind w:firstLine="720"/>
+        <w:rPr>
+          <w:rFonts w:ascii="Times New Roman" w:hAnsi="Times New Roman" w:cs="Times New Roman"/>
+          <w:sz w:val="24"/>
+          <w:szCs w:val="24"/>
+        </w:rPr>
+      </w:pPr>
+    </w:p>
+    <w:p>
+      <w:pPr>
+        <w:ind w:firstLine="720"/>
+        <w:rPr>
+          <w:rFonts w:ascii="Times New Roman" w:hAnsi="Times New Roman" w:cs="Times New Roman"/>
+          <w:sz w:val="24"/>
+          <w:szCs w:val="24"/>
+        </w:rPr>
+      </w:pPr>
+    </w:p>
+    <w:p>
+      <w:pPr>
+        <w:ind w:firstLine="720"/>
+        <w:rPr>
+          <w:rFonts w:ascii="Times New Roman" w:hAnsi="Times New Roman" w:cs="Times New Roman"/>
+          <w:sz w:val="24"/>
+          <w:szCs w:val="24"/>
+        </w:rPr>
+      </w:pPr>
+    </w:p>
+    <w:p>
+      <w:pPr>
+        <w:ind w:firstLine="720"/>
+        <w:rPr>
+          <w:rFonts w:ascii="Times New Roman" w:hAnsi="Times New Roman" w:cs="Times New Roman"/>
+          <w:sz w:val="24"/>
+          <w:szCs w:val="24"/>
+        </w:rPr>
+      </w:pPr>
+    </w:p>
+    <w:p>
+      <w:pPr>
+        <w:ind w:firstLine="720"/>
+        <w:rPr>
+          <w:rFonts w:ascii="Times New Roman" w:hAnsi="Times New Roman" w:cs="Times New Roman"/>
+          <w:sz w:val="24"/>
+          <w:szCs w:val="24"/>
+        </w:rPr>
+      </w:pPr>
+    </w:p>
+    <w:p>
+      <w:pPr>
+        <w:ind w:firstLine="720"/>
+        <w:rPr>
+          <w:rFonts w:ascii="Times New Roman" w:hAnsi="Times New Roman" w:cs="Times New Roman"/>
+          <w:sz w:val="24"/>
+          <w:szCs w:val="24"/>
+        </w:rPr>
+      </w:pPr>
+    </w:p>
+    <w:p>
+      <w:pPr>
+        <w:ind w:firstLine="720"/>
+        <w:rPr>
+          <w:rFonts w:ascii="Times New Roman" w:hAnsi="Times New Roman" w:cs="Times New Roman"/>
+          <w:sz w:val="24"/>
+          <w:szCs w:val="24"/>
+        </w:rPr>
+      </w:pPr>
+    </w:p>
+    <w:p>
+      <w:pPr>
+        <w:ind w:firstLine="720"/>
+        <w:rPr>
+          <w:rFonts w:ascii="Times New Roman" w:hAnsi="Times New Roman" w:cs="Times New Roman"/>
+          <w:sz w:val="24"/>
+          <w:szCs w:val="24"/>
+        </w:rPr>
+      </w:pPr>
+    </w:p>
+    <w:p>
+      <w:pPr>
+        <w:ind w:firstLine="720"/>
+        <w:rPr>
+          <w:rFonts w:ascii="Times New Roman" w:hAnsi="Times New Roman" w:cs="Times New Roman"/>
+          <w:sz w:val="24"/>
+          <w:szCs w:val="24"/>
+        </w:rPr>
+      </w:pPr>
+    </w:p>
+    <w:p>
+      <w:pPr>
+        <w:ind w:firstLine="720"/>
+        <w:rPr>
+          <w:rFonts w:ascii="Times New Roman" w:hAnsi="Times New Roman" w:cs="Times New Roman"/>
+          <w:sz w:val="24"/>
+          <w:szCs w:val="24"/>
+        </w:rPr>
+      </w:pPr>
+    </w:p>
+    <w:p>
+      <w:pPr>
+        <w:ind w:firstLine="720"/>
+        <w:rPr>
+          <w:rFonts w:ascii="Times New Roman" w:hAnsi="Times New Roman" w:cs="Times New Roman"/>
+          <w:sz w:val="24"/>
+          <w:szCs w:val="24"/>
+        </w:rPr>
+      </w:pPr>
+    </w:p>
+    <w:p>
+      <w:pPr>
+        <w:ind w:firstLine="720"/>
+        <w:rPr>
+          <w:rFonts w:ascii="Times New Roman" w:hAnsi="Times New Roman" w:cs="Times New Roman"/>
+          <w:sz w:val="24"/>
+          <w:szCs w:val="24"/>
+        </w:rPr>
+      </w:pPr>
+    </w:p>
+    <w:p>
+      <w:pPr>
+        <w:jc w:val="center"/>
+        <w:rPr>
+          <w:rFonts w:ascii="Adobe Gothic Std B" w:eastAsia="Adobe Gothic Std B" w:hAnsi="Adobe Gothic Std B"/>
+          <w:b/>
+          <w:sz w:val="36"/>
+          <w:szCs w:val="36"/>
+          <w:u w:val="single"/>
+        </w:rPr>
+      </w:pPr>
+      <w:r>
+        <w:rPr>
+          <w:rFonts w:ascii="Adobe Gothic Std B" w:eastAsia="Adobe Gothic Std B" w:hAnsi="Adobe Gothic Std B"/>
+          <w:b/>
+          <w:noProof/>
+          <w:sz w:val="36"/>
+          <w:szCs w:val="36"/>
+          <w:u w:val="single"/>
+          <w:lang w:val="en-US" w:eastAsia="ja-JP"/>
         </w:rPr>
         <w:lastRenderedPageBreak/>
-        <w:pict>
-          <v:shape id="_x0000_i1027" type="#_x0000_t75" style="width:467.25pt;height:642.75pt">
-            <v:imagedata r:id="rId11" o:title="Agreement 2"/>
-          </v:shape>
-        </w:pict>
+        <w:drawing>
+          <wp:anchor distT="0" distB="0" distL="114300" distR="114300" simplePos="0" relativeHeight="251663872" behindDoc="0" locked="0" layoutInCell="1" allowOverlap="1">
+            <wp:simplePos x="0" y="0"/>
+            <wp:positionH relativeFrom="column">
+              <wp:posOffset>38100</wp:posOffset>
+            </wp:positionH>
+            <wp:positionV relativeFrom="paragraph">
+              <wp:posOffset>495300</wp:posOffset>
+            </wp:positionV>
+            <wp:extent cx="5753100" cy="3381375"/>
+            <wp:effectExtent l="19050" t="0" r="0" b="0"/>
+            <wp:wrapNone/>
+            <wp:docPr id="14" name="Picture 5" descr="https://scontent-yyz1-1.xx.fbcdn.net/v/t35.0-12/14407954_10157594666135121_1637342241_o.jpg?oh=c56f0371e5e635e12a41898555a5a38e&amp;oe=57E2621E"/>
+            <wp:cNvGraphicFramePr>
+              <a:graphicFrameLocks xmlns:a="http://schemas.openxmlformats.org/drawingml/2006/main" noChangeAspect="1"/>
+            </wp:cNvGraphicFramePr>
+            <a:graphic xmlns:a="http://schemas.openxmlformats.org/drawingml/2006/main">
+              <a:graphicData uri="http://schemas.openxmlformats.org/drawingml/2006/picture">
+                <pic:pic xmlns:pic="http://schemas.openxmlformats.org/drawingml/2006/picture">
+                  <pic:nvPicPr>
+                    <pic:cNvPr id="0" name="Picture 5" descr="https://scontent-yyz1-1.xx.fbcdn.net/v/t35.0-12/14407954_10157594666135121_1637342241_o.jpg?oh=c56f0371e5e635e12a41898555a5a38e&amp;oe=57E2621E"/>
+                    <pic:cNvPicPr>
+                      <a:picLocks noChangeAspect="1" noChangeArrowheads="1"/>
+                    </pic:cNvPicPr>
+                  </pic:nvPicPr>
+                  <pic:blipFill>
+                    <a:blip r:embed="rId14" cstate="print"/>
+                    <a:srcRect/>
+                    <a:stretch>
+                      <a:fillRect/>
+                    </a:stretch>
+                  </pic:blipFill>
+                  <pic:spPr bwMode="auto">
+                    <a:xfrm>
+                      <a:off x="0" y="0"/>
+                      <a:ext cx="5753100" cy="3381375"/>
+                    </a:xfrm>
+                    <a:prstGeom prst="rect">
+                      <a:avLst/>
+                    </a:prstGeom>
+                    <a:noFill/>
+                    <a:ln w="9525">
+                      <a:noFill/>
+                      <a:miter lim="800000"/>
+                      <a:headEnd/>
+                      <a:tailEnd/>
+                    </a:ln>
+                  </pic:spPr>
+                </pic:pic>
+              </a:graphicData>
+            </a:graphic>
+          </wp:anchor>
+        </w:drawing>
+      </w:r>
+      <w:r>
+        <w:rPr>
+          <w:rFonts w:ascii="Adobe Gothic Std B" w:eastAsia="Adobe Gothic Std B" w:hAnsi="Adobe Gothic Std B"/>
+          <w:b/>
+          <w:sz w:val="36"/>
+          <w:szCs w:val="36"/>
+          <w:u w:val="single"/>
+        </w:rPr>
+        <w:t>Strengths and Goals</w:t>
+      </w:r>
+    </w:p>
+    <w:p>
+      <w:pPr>
+        <w:rPr>
+          <w:b/>
+          <w:sz w:val="28"/>
+          <w:szCs w:val="28"/>
+          <w:u w:val="single"/>
+        </w:rPr>
+      </w:pPr>
+    </w:p>
+    <w:p>
+      <w:pPr>
+        <w:rPr>
+          <w:b/>
+          <w:sz w:val="28"/>
+          <w:szCs w:val="28"/>
+          <w:u w:val="single"/>
+        </w:rPr>
+      </w:pPr>
+    </w:p>
+    <w:p>
+      <w:pPr>
+        <w:rPr>
+          <w:b/>
+          <w:sz w:val="28"/>
+          <w:szCs w:val="28"/>
+          <w:u w:val="single"/>
+        </w:rPr>
+      </w:pPr>
+    </w:p>
+    <w:p>
+      <w:pPr>
+        <w:rPr>
+          <w:b/>
+          <w:sz w:val="28"/>
+          <w:szCs w:val="28"/>
+          <w:u w:val="single"/>
+        </w:rPr>
+      </w:pPr>
+    </w:p>
+    <w:p>
+      <w:pPr>
+        <w:rPr>
+          <w:b/>
+          <w:sz w:val="28"/>
+          <w:szCs w:val="28"/>
+          <w:u w:val="single"/>
+        </w:rPr>
+      </w:pPr>
+    </w:p>
+    <w:p>
+      <w:pPr>
+        <w:rPr>
+          <w:b/>
+          <w:sz w:val="28"/>
+          <w:szCs w:val="28"/>
+          <w:u w:val="single"/>
+        </w:rPr>
+      </w:pPr>
+    </w:p>
+    <w:p>
+      <w:pPr>
+        <w:rPr>
+          <w:b/>
+          <w:sz w:val="28"/>
+          <w:szCs w:val="28"/>
+          <w:u w:val="single"/>
+        </w:rPr>
+      </w:pPr>
+    </w:p>
+    <w:p>
+      <w:pPr>
+        <w:rPr>
+          <w:b/>
+          <w:sz w:val="28"/>
+          <w:szCs w:val="28"/>
+          <w:u w:val="single"/>
+        </w:rPr>
+      </w:pPr>
+    </w:p>
+    <w:p>
+      <w:pPr>
+        <w:rPr>
+          <w:b/>
+          <w:sz w:val="28"/>
+          <w:szCs w:val="28"/>
+          <w:u w:val="single"/>
+        </w:rPr>
+      </w:pPr>
+    </w:p>
+    <w:p>
+      <w:pPr>
+        <w:rPr>
+          <w:b/>
+          <w:sz w:val="28"/>
+          <w:szCs w:val="28"/>
+          <w:u w:val="single"/>
+        </w:rPr>
+      </w:pPr>
+    </w:p>
+    <w:p>
+      <w:pPr>
+        <w:rPr>
+          <w:b/>
+          <w:sz w:val="28"/>
+          <w:szCs w:val="28"/>
+          <w:u w:val="single"/>
+        </w:rPr>
+      </w:pPr>
+    </w:p>
+    <w:p>
+      <w:pPr>
+        <w:rPr>
+          <w:rFonts w:ascii="Times New Roman" w:hAnsi="Times New Roman" w:cs="Times New Roman"/>
+          <w:sz w:val="24"/>
+          <w:szCs w:val="24"/>
+        </w:rPr>
+      </w:pPr>
+      <w:r>
+        <w:rPr>
+          <w:b/>
+          <w:sz w:val="28"/>
+          <w:szCs w:val="28"/>
+          <w:u w:val="single"/>
+        </w:rPr>
+        <w:t>Team Strengths</w:t>
+      </w:r>
+      <w:r>
+        <w:rPr>
+          <w:sz w:val="28"/>
+          <w:szCs w:val="28"/>
+        </w:rPr>
+        <w:br/>
+      </w:r>
+      <w:proofErr w:type="gramStart"/>
+      <w:r>
+        <w:rPr>
+          <w:sz w:val="28"/>
+          <w:szCs w:val="28"/>
+        </w:rPr>
+        <w:t>Everyone</w:t>
+      </w:r>
+      <w:proofErr w:type="gramEnd"/>
+      <w:r>
+        <w:rPr>
+          <w:sz w:val="28"/>
+          <w:szCs w:val="28"/>
+        </w:rPr>
+        <w:t xml:space="preserve"> in this team has been together since high school, thus the communication among </w:t>
+      </w:r>
+      <w:r>
+        <w:rPr>
+          <w:sz w:val="28"/>
+          <w:szCs w:val="28"/>
+        </w:rPr>
+        <w:t>us is</w:t>
+      </w:r>
+      <w:r>
+        <w:rPr>
+          <w:sz w:val="28"/>
+          <w:szCs w:val="28"/>
+        </w:rPr>
+        <w:t xml:space="preserve"> really strong</w:t>
+      </w:r>
+      <w:r>
+        <w:rPr>
+          <w:sz w:val="28"/>
+          <w:szCs w:val="28"/>
+        </w:rPr>
+        <w:t>. We feel like this will be our greatest strength</w:t>
+      </w:r>
+      <w:r>
+        <w:rPr>
+          <w:sz w:val="28"/>
+          <w:szCs w:val="28"/>
+        </w:rPr>
+        <w:t xml:space="preserve"> along with having our own individual strengths. Having strong communication is always important in a team as everyone will be on the same page. Along with strong communication, our strengths include hard working, dedicated, organized </w:t>
+      </w:r>
+      <w:r>
+        <w:rPr>
+          <w:sz w:val="28"/>
+          <w:szCs w:val="28"/>
+        </w:rPr>
+        <w:t>and punctual.</w:t>
+      </w:r>
+      <w:r>
+        <w:rPr>
+          <w:b/>
+          <w:sz w:val="28"/>
+          <w:szCs w:val="28"/>
+          <w:u w:val="single"/>
+        </w:rPr>
+        <w:br/>
+      </w:r>
+      <w:r>
+        <w:rPr>
+          <w:b/>
+          <w:sz w:val="28"/>
+          <w:szCs w:val="28"/>
+          <w:u w:val="single"/>
+        </w:rPr>
+        <w:br/>
+        <w:t>Team Goals</w:t>
+      </w:r>
+      <w:r>
+        <w:rPr>
+          <w:sz w:val="28"/>
+          <w:szCs w:val="28"/>
+        </w:rPr>
+        <w:br/>
+      </w:r>
+      <w:r>
+        <w:rPr>
+          <w:sz w:val="28"/>
+          <w:szCs w:val="28"/>
+        </w:rPr>
+        <w:t xml:space="preserve">Our team goals </w:t>
+      </w:r>
+      <w:r>
+        <w:rPr>
+          <w:sz w:val="28"/>
+          <w:szCs w:val="28"/>
+        </w:rPr>
+        <w:t xml:space="preserve">consist of </w:t>
+      </w:r>
+      <w:r>
+        <w:rPr>
+          <w:sz w:val="28"/>
+          <w:szCs w:val="28"/>
+        </w:rPr>
+        <w:t>passing the course</w:t>
+      </w:r>
+      <w:r>
+        <w:rPr>
+          <w:sz w:val="28"/>
+          <w:szCs w:val="28"/>
+        </w:rPr>
+        <w:t xml:space="preserve"> comfortably and learning</w:t>
+      </w:r>
+      <w:r>
+        <w:rPr>
+          <w:sz w:val="28"/>
+          <w:szCs w:val="28"/>
+        </w:rPr>
+        <w:t xml:space="preserve"> to efficiently work as a team. We also aim to increase our</w:t>
+      </w:r>
+      <w:r>
+        <w:rPr>
+          <w:sz w:val="28"/>
+          <w:szCs w:val="28"/>
+        </w:rPr>
+        <w:t xml:space="preserve"> individual team skills to successfully</w:t>
+      </w:r>
+      <w:r>
+        <w:rPr>
+          <w:sz w:val="28"/>
+          <w:szCs w:val="28"/>
+        </w:rPr>
+        <w:t xml:space="preserve"> produce a system according to the client’s needs</w:t>
+      </w:r>
+      <w:r>
+        <w:rPr>
+          <w:sz w:val="28"/>
+          <w:szCs w:val="28"/>
+        </w:rPr>
+        <w:t>. Ultimately, we just want to have a good time making this project.</w:t>
       </w:r>
     </w:p>
     <w:sectPr>
-      <w:footerReference w:type="default" r:id="rId12"/>
+      <w:footerReference w:type="default" r:id="rId15"/>
       <w:pgSz w:w="12240" w:h="15840"/>
       <w:pgMar w:top="1440" w:right="1440" w:bottom="426" w:left="1440" w:header="708" w:footer="708" w:gutter="0"/>
       <w:cols w:space="708"/>
@@ -895,7 +2019,7 @@
 </file>
 
 <file path=word/endnotes.xml><?xml version="1.0" encoding="utf-8"?>
-<w:endnotes xmlns:wpc="http://schemas.microsoft.com/office/word/2010/wordprocessingCanvas" xmlns:cx="http://schemas.microsoft.com/office/drawing/2014/chartex" xmlns:cx1="http://schemas.microsoft.com/office/drawing/2015/9/8/chartex" xmlns:cx2="http://schemas.microsoft.com/office/drawing/2015/10/21/chartex" xmlns:mc="http://schemas.openxmlformats.org/markup-compatibility/2006" xmlns:o="urn:schemas-microsoft-com:office:office" xmlns:r="http://schemas.openxmlformats.org/officeDocument/2006/relationships" xmlns:m="http://schemas.openxmlformats.org/officeDocument/2006/math" xmlns:v="urn:schemas-microsoft-com:vml" xmlns:wp14="http://schemas.microsoft.com/office/word/2010/wordprocessingDrawing" xmlns:wp="http://schemas.openxmlformats.org/drawingml/2006/wordprocessingDrawing" xmlns:w10="urn:schemas-microsoft-com:office:word" xmlns:w="http://schemas.openxmlformats.org/wordprocessingml/2006/main" xmlns:w14="http://schemas.microsoft.com/office/word/2010/wordml" xmlns:w15="http://schemas.microsoft.com/office/word/2012/wordml" xmlns:w16se="http://schemas.microsoft.com/office/word/2015/wordml/symex" xmlns:wpg="http://schemas.microsoft.com/office/word/2010/wordprocessingGroup" xmlns:wpi="http://schemas.microsoft.com/office/word/2010/wordprocessingInk" xmlns:wne="http://schemas.microsoft.com/office/word/2006/wordml" xmlns:wps="http://schemas.microsoft.com/office/word/2010/wordprocessingShape" mc:Ignorable="w14 w15 w16se wp14">
+<w:endnotes xmlns:ve="http://schemas.openxmlformats.org/markup-compatibility/2006" xmlns:o="urn:schemas-microsoft-com:office:office" xmlns:r="http://schemas.openxmlformats.org/officeDocument/2006/relationships" xmlns:m="http://schemas.openxmlformats.org/officeDocument/2006/math" xmlns:v="urn:schemas-microsoft-com:vml" xmlns:wp="http://schemas.openxmlformats.org/drawingml/2006/wordprocessingDrawing" xmlns:w10="urn:schemas-microsoft-com:office:word" xmlns:w="http://schemas.openxmlformats.org/wordprocessingml/2006/main" xmlns:wne="http://schemas.microsoft.com/office/word/2006/wordml">
   <w:endnote w:type="separator" w:id="-1">
     <w:p>
       <w:pPr>
@@ -920,7 +2044,7 @@
 </file>
 
 <file path=word/footer1.xml><?xml version="1.0" encoding="utf-8"?>
-<w:ftr xmlns:wpc="http://schemas.microsoft.com/office/word/2010/wordprocessingCanvas" xmlns:cx="http://schemas.microsoft.com/office/drawing/2014/chartex" xmlns:cx1="http://schemas.microsoft.com/office/drawing/2015/9/8/chartex" xmlns:cx2="http://schemas.microsoft.com/office/drawing/2015/10/21/chartex" xmlns:mc="http://schemas.openxmlformats.org/markup-compatibility/2006" xmlns:o="urn:schemas-microsoft-com:office:office" xmlns:r="http://schemas.openxmlformats.org/officeDocument/2006/relationships" xmlns:m="http://schemas.openxmlformats.org/officeDocument/2006/math" xmlns:v="urn:schemas-microsoft-com:vml" xmlns:wp14="http://schemas.microsoft.com/office/word/2010/wordprocessingDrawing" xmlns:wp="http://schemas.openxmlformats.org/drawingml/2006/wordprocessingDrawing" xmlns:w10="urn:schemas-microsoft-com:office:word" xmlns:w="http://schemas.openxmlformats.org/wordprocessingml/2006/main" xmlns:w14="http://schemas.microsoft.com/office/word/2010/wordml" xmlns:w15="http://schemas.microsoft.com/office/word/2012/wordml" xmlns:w16se="http://schemas.microsoft.com/office/word/2015/wordml/symex" xmlns:wpg="http://schemas.microsoft.com/office/word/2010/wordprocessingGroup" xmlns:wpi="http://schemas.microsoft.com/office/word/2010/wordprocessingInk" xmlns:wne="http://schemas.microsoft.com/office/word/2006/wordml" xmlns:wps="http://schemas.microsoft.com/office/word/2010/wordprocessingShape" mc:Ignorable="w14 w15 w16se wp14">
+<w:ftr xmlns:ve="http://schemas.openxmlformats.org/markup-compatibility/2006" xmlns:o="urn:schemas-microsoft-com:office:office" xmlns:r="http://schemas.openxmlformats.org/officeDocument/2006/relationships" xmlns:m="http://schemas.openxmlformats.org/officeDocument/2006/math" xmlns:v="urn:schemas-microsoft-com:vml" xmlns:wp="http://schemas.openxmlformats.org/drawingml/2006/wordprocessingDrawing" xmlns:w10="urn:schemas-microsoft-com:office:word" xmlns:w="http://schemas.openxmlformats.org/wordprocessingml/2006/main" xmlns:wne="http://schemas.microsoft.com/office/word/2006/wordml">
   <w:sdt>
     <w:sdtPr>
       <w:id w:val="622204681"/>
@@ -973,7 +2097,7 @@
             <w:sz w:val="44"/>
             <w:szCs w:val="44"/>
           </w:rPr>
-          <w:t>6</w:t>
+          <w:t>1</w:t>
         </w:r>
         <w:r>
           <w:rPr>
@@ -995,7 +2119,7 @@
 </file>
 
 <file path=word/footnotes.xml><?xml version="1.0" encoding="utf-8"?>
-<w:footnotes xmlns:wpc="http://schemas.microsoft.com/office/word/2010/wordprocessingCanvas" xmlns:cx="http://schemas.microsoft.com/office/drawing/2014/chartex" xmlns:cx1="http://schemas.microsoft.com/office/drawing/2015/9/8/chartex" xmlns:cx2="http://schemas.microsoft.com/office/drawing/2015/10/21/chartex" xmlns:mc="http://schemas.openxmlformats.org/markup-compatibility/2006" xmlns:o="urn:schemas-microsoft-com:office:office" xmlns:r="http://schemas.openxmlformats.org/officeDocument/2006/relationships" xmlns:m="http://schemas.openxmlformats.org/officeDocument/2006/math" xmlns:v="urn:schemas-microsoft-com:vml" xmlns:wp14="http://schemas.microsoft.com/office/word/2010/wordprocessingDrawing" xmlns:wp="http://schemas.openxmlformats.org/drawingml/2006/wordprocessingDrawing" xmlns:w10="urn:schemas-microsoft-com:office:word" xmlns:w="http://schemas.openxmlformats.org/wordprocessingml/2006/main" xmlns:w14="http://schemas.microsoft.com/office/word/2010/wordml" xmlns:w15="http://schemas.microsoft.com/office/word/2012/wordml" xmlns:w16se="http://schemas.microsoft.com/office/word/2015/wordml/symex" xmlns:wpg="http://schemas.microsoft.com/office/word/2010/wordprocessingGroup" xmlns:wpi="http://schemas.microsoft.com/office/word/2010/wordprocessingInk" xmlns:wne="http://schemas.microsoft.com/office/word/2006/wordml" xmlns:wps="http://schemas.microsoft.com/office/word/2010/wordprocessingShape" mc:Ignorable="w14 w15 w16se wp14">
+<w:footnotes xmlns:ve="http://schemas.openxmlformats.org/markup-compatibility/2006" xmlns:o="urn:schemas-microsoft-com:office:office" xmlns:r="http://schemas.openxmlformats.org/officeDocument/2006/relationships" xmlns:m="http://schemas.openxmlformats.org/officeDocument/2006/math" xmlns:v="urn:schemas-microsoft-com:vml" xmlns:wp="http://schemas.openxmlformats.org/drawingml/2006/wordprocessingDrawing" xmlns:w10="urn:schemas-microsoft-com:office:word" xmlns:w="http://schemas.openxmlformats.org/wordprocessingml/2006/main" xmlns:wne="http://schemas.microsoft.com/office/word/2006/wordml">
   <w:footnote w:type="separator" w:id="-1">
     <w:p>
       <w:pPr>
@@ -1020,8 +2144,8 @@
 </file>
 
 <file path=word/numbering.xml><?xml version="1.0" encoding="utf-8"?>
-<w:numbering xmlns:wpc="http://schemas.microsoft.com/office/word/2010/wordprocessingCanvas" xmlns:cx="http://schemas.microsoft.com/office/drawing/2014/chartex" xmlns:cx1="http://schemas.microsoft.com/office/drawing/2015/9/8/chartex" xmlns:cx2="http://schemas.microsoft.com/office/drawing/2015/10/21/chartex" xmlns:mc="http://schemas.openxmlformats.org/markup-compatibility/2006" xmlns:o="urn:schemas-microsoft-com:office:office" xmlns:r="http://schemas.openxmlformats.org/officeDocument/2006/relationships" xmlns:m="http://schemas.openxmlformats.org/officeDocument/2006/math" xmlns:v="urn:schemas-microsoft-com:vml" xmlns:wp14="http://schemas.microsoft.com/office/word/2010/wordprocessingDrawing" xmlns:wp="http://schemas.openxmlformats.org/drawingml/2006/wordprocessingDrawing" xmlns:w10="urn:schemas-microsoft-com:office:word" xmlns:w="http://schemas.openxmlformats.org/wordprocessingml/2006/main" xmlns:w14="http://schemas.microsoft.com/office/word/2010/wordml" xmlns:w15="http://schemas.microsoft.com/office/word/2012/wordml" xmlns:w16se="http://schemas.microsoft.com/office/word/2015/wordml/symex" xmlns:wpg="http://schemas.microsoft.com/office/word/2010/wordprocessingGroup" xmlns:wpi="http://schemas.microsoft.com/office/word/2010/wordprocessingInk" xmlns:wne="http://schemas.microsoft.com/office/word/2006/wordml" xmlns:wps="http://schemas.microsoft.com/office/word/2010/wordprocessingShape" mc:Ignorable="w14 w15 w16se wp14">
-  <w:abstractNum w:abstractNumId="0" w15:restartNumberingAfterBreak="0">
+<w:numbering xmlns:ve="http://schemas.openxmlformats.org/markup-compatibility/2006" xmlns:o="urn:schemas-microsoft-com:office:office" xmlns:r="http://schemas.openxmlformats.org/officeDocument/2006/relationships" xmlns:m="http://schemas.openxmlformats.org/officeDocument/2006/math" xmlns:v="urn:schemas-microsoft-com:vml" xmlns:wp="http://schemas.openxmlformats.org/drawingml/2006/wordprocessingDrawing" xmlns:w10="urn:schemas-microsoft-com:office:word" xmlns:w="http://schemas.openxmlformats.org/wordprocessingml/2006/main" xmlns:wne="http://schemas.microsoft.com/office/word/2006/wordml">
+  <w:abstractNum w:abstractNumId="0">
     <w:nsid w:val="16487971"/>
     <w:multiLevelType w:val="hybridMultilevel"/>
     <w:tmpl w:val="C08C6508"/>
@@ -1110,7 +2234,7 @@
       </w:pPr>
     </w:lvl>
   </w:abstractNum>
-  <w:abstractNum w:abstractNumId="1" w15:restartNumberingAfterBreak="0">
+  <w:abstractNum w:abstractNumId="1">
     <w:nsid w:val="186A57F5"/>
     <w:multiLevelType w:val="hybridMultilevel"/>
     <w:tmpl w:val="BACCB39E"/>
@@ -1199,7 +2323,7 @@
       </w:pPr>
     </w:lvl>
   </w:abstractNum>
-  <w:abstractNum w:abstractNumId="2" w15:restartNumberingAfterBreak="0">
+  <w:abstractNum w:abstractNumId="2">
     <w:nsid w:val="726F51CA"/>
     <w:multiLevelType w:val="hybridMultilevel"/>
     <w:tmpl w:val="B802CA26"/>
@@ -1301,7 +2425,7 @@
 </file>
 
 <file path=word/styles.xml><?xml version="1.0" encoding="utf-8"?>
-<w:styles xmlns:mc="http://schemas.openxmlformats.org/markup-compatibility/2006" xmlns:r="http://schemas.openxmlformats.org/officeDocument/2006/relationships" xmlns:w="http://schemas.openxmlformats.org/wordprocessingml/2006/main" xmlns:w14="http://schemas.microsoft.com/office/word/2010/wordml" xmlns:w15="http://schemas.microsoft.com/office/word/2012/wordml" xmlns:w16se="http://schemas.microsoft.com/office/word/2015/wordml/symex" mc:Ignorable="w14 w15 w16se">
+<w:styles xmlns:r="http://schemas.openxmlformats.org/officeDocument/2006/relationships" xmlns:w="http://schemas.openxmlformats.org/wordprocessingml/2006/main">
   <w:docDefaults>
     <w:rPrDefault>
       <w:rPr>
@@ -1317,384 +2441,157 @@
       </w:pPr>
     </w:pPrDefault>
   </w:docDefaults>
-  <w:latentStyles w:defLockedState="0" w:defUIPriority="99" w:defSemiHidden="0" w:defUnhideWhenUsed="0" w:defQFormat="0" w:count="372">
-    <w:lsdException w:name="Normal" w:uiPriority="0" w:qFormat="1"/>
-    <w:lsdException w:name="heading 1" w:uiPriority="9" w:qFormat="1"/>
-    <w:lsdException w:name="heading 2" w:semiHidden="1" w:uiPriority="9" w:unhideWhenUsed="1" w:qFormat="1"/>
-    <w:lsdException w:name="heading 3" w:semiHidden="1" w:uiPriority="9" w:unhideWhenUsed="1" w:qFormat="1"/>
-    <w:lsdException w:name="heading 4" w:semiHidden="1" w:uiPriority="9" w:unhideWhenUsed="1" w:qFormat="1"/>
-    <w:lsdException w:name="heading 5" w:semiHidden="1" w:uiPriority="9" w:unhideWhenUsed="1" w:qFormat="1"/>
-    <w:lsdException w:name="heading 6" w:semiHidden="1" w:uiPriority="9" w:unhideWhenUsed="1" w:qFormat="1"/>
-    <w:lsdException w:name="heading 7" w:semiHidden="1" w:uiPriority="9" w:unhideWhenUsed="1" w:qFormat="1"/>
-    <w:lsdException w:name="heading 8" w:semiHidden="1" w:uiPriority="9" w:unhideWhenUsed="1" w:qFormat="1"/>
-    <w:lsdException w:name="heading 9" w:semiHidden="1" w:uiPriority="9" w:unhideWhenUsed="1" w:qFormat="1"/>
-    <w:lsdException w:name="index 1" w:semiHidden="1" w:unhideWhenUsed="1"/>
-    <w:lsdException w:name="index 2" w:semiHidden="1" w:unhideWhenUsed="1"/>
-    <w:lsdException w:name="index 3" w:semiHidden="1" w:unhideWhenUsed="1"/>
-    <w:lsdException w:name="index 4" w:semiHidden="1" w:unhideWhenUsed="1"/>
-    <w:lsdException w:name="index 5" w:semiHidden="1" w:unhideWhenUsed="1"/>
-    <w:lsdException w:name="index 6" w:semiHidden="1" w:unhideWhenUsed="1"/>
-    <w:lsdException w:name="index 7" w:semiHidden="1" w:unhideWhenUsed="1"/>
-    <w:lsdException w:name="index 8" w:semiHidden="1" w:unhideWhenUsed="1"/>
-    <w:lsdException w:name="index 9" w:semiHidden="1" w:unhideWhenUsed="1"/>
-    <w:lsdException w:name="toc 1" w:semiHidden="1" w:uiPriority="39" w:unhideWhenUsed="1"/>
-    <w:lsdException w:name="toc 2" w:semiHidden="1" w:uiPriority="39" w:unhideWhenUsed="1"/>
-    <w:lsdException w:name="toc 3" w:semiHidden="1" w:uiPriority="39" w:unhideWhenUsed="1"/>
-    <w:lsdException w:name="toc 4" w:semiHidden="1" w:uiPriority="39" w:unhideWhenUsed="1"/>
-    <w:lsdException w:name="toc 5" w:semiHidden="1" w:uiPriority="39" w:unhideWhenUsed="1"/>
-    <w:lsdException w:name="toc 6" w:semiHidden="1" w:uiPriority="39" w:unhideWhenUsed="1"/>
-    <w:lsdException w:name="toc 7" w:semiHidden="1" w:uiPriority="39" w:unhideWhenUsed="1"/>
-    <w:lsdException w:name="toc 8" w:semiHidden="1" w:uiPriority="39" w:unhideWhenUsed="1"/>
-    <w:lsdException w:name="toc 9" w:semiHidden="1" w:uiPriority="39" w:unhideWhenUsed="1"/>
-    <w:lsdException w:name="Normal Indent" w:semiHidden="1" w:unhideWhenUsed="1"/>
-    <w:lsdException w:name="footnote text" w:semiHidden="1" w:unhideWhenUsed="1"/>
-    <w:lsdException w:name="annotation text" w:semiHidden="1" w:unhideWhenUsed="1"/>
-    <w:lsdException w:name="header" w:semiHidden="1" w:unhideWhenUsed="1"/>
-    <w:lsdException w:name="footer" w:semiHidden="1" w:unhideWhenUsed="1"/>
-    <w:lsdException w:name="index heading" w:semiHidden="1" w:unhideWhenUsed="1"/>
-    <w:lsdException w:name="caption" w:semiHidden="1" w:uiPriority="35" w:unhideWhenUsed="1" w:qFormat="1"/>
-    <w:lsdException w:name="table of figures" w:semiHidden="1" w:unhideWhenUsed="1"/>
-    <w:lsdException w:name="envelope address" w:semiHidden="1" w:unhideWhenUsed="1"/>
-    <w:lsdException w:name="envelope return" w:semiHidden="1" w:unhideWhenUsed="1"/>
-    <w:lsdException w:name="footnote reference" w:semiHidden="1" w:unhideWhenUsed="1"/>
-    <w:lsdException w:name="annotation reference" w:semiHidden="1" w:unhideWhenUsed="1"/>
-    <w:lsdException w:name="line number" w:semiHidden="1" w:unhideWhenUsed="1"/>
-    <w:lsdException w:name="page number" w:semiHidden="1" w:unhideWhenUsed="1"/>
-    <w:lsdException w:name="endnote reference" w:semiHidden="1" w:unhideWhenUsed="1"/>
-    <w:lsdException w:name="endnote text" w:semiHidden="1" w:unhideWhenUsed="1"/>
-    <w:lsdException w:name="table of authorities" w:semiHidden="1" w:unhideWhenUsed="1"/>
-    <w:lsdException w:name="macro" w:semiHidden="1" w:unhideWhenUsed="1"/>
-    <w:lsdException w:name="toa heading" w:semiHidden="1" w:unhideWhenUsed="1"/>
-    <w:lsdException w:name="List" w:semiHidden="1" w:unhideWhenUsed="1"/>
-    <w:lsdException w:name="List Bullet" w:semiHidden="1" w:unhideWhenUsed="1"/>
-    <w:lsdException w:name="List Number" w:semiHidden="1" w:unhideWhenUsed="1"/>
-    <w:lsdException w:name="List 2" w:semiHidden="1" w:unhideWhenUsed="1"/>
-    <w:lsdException w:name="List 3" w:semiHidden="1" w:unhideWhenUsed="1"/>
-    <w:lsdException w:name="List 4" w:semiHidden="1" w:unhideWhenUsed="1"/>
-    <w:lsdException w:name="List 5" w:semiHidden="1" w:unhideWhenUsed="1"/>
-    <w:lsdException w:name="List Bullet 2" w:semiHidden="1" w:unhideWhenUsed="1"/>
-    <w:lsdException w:name="List Bullet 3" w:semiHidden="1" w:unhideWhenUsed="1"/>
-    <w:lsdException w:name="List Bullet 4" w:semiHidden="1" w:unhideWhenUsed="1"/>
-    <w:lsdException w:name="List Bullet 5" w:semiHidden="1" w:unhideWhenUsed="1"/>
-    <w:lsdException w:name="List Number 2" w:semiHidden="1" w:unhideWhenUsed="1"/>
-    <w:lsdException w:name="List Number 3" w:semiHidden="1" w:unhideWhenUsed="1"/>
-    <w:lsdException w:name="List Number 4" w:semiHidden="1" w:unhideWhenUsed="1"/>
-    <w:lsdException w:name="List Number 5" w:semiHidden="1" w:unhideWhenUsed="1"/>
-    <w:lsdException w:name="Title" w:uiPriority="10" w:qFormat="1"/>
-    <w:lsdException w:name="Closing" w:semiHidden="1" w:unhideWhenUsed="1"/>
-    <w:lsdException w:name="Signature" w:semiHidden="1" w:unhideWhenUsed="1"/>
-    <w:lsdException w:name="Default Paragraph Font" w:semiHidden="1" w:uiPriority="1" w:unhideWhenUsed="1"/>
-    <w:lsdException w:name="Body Text" w:semiHidden="1" w:unhideWhenUsed="1"/>
-    <w:lsdException w:name="Body Text Indent" w:semiHidden="1" w:unhideWhenUsed="1"/>
-    <w:lsdException w:name="List Continue" w:semiHidden="1" w:unhideWhenUsed="1"/>
-    <w:lsdException w:name="List Continue 2" w:semiHidden="1" w:unhideWhenUsed="1"/>
-    <w:lsdException w:name="List Continue 3" w:semiHidden="1" w:unhideWhenUsed="1"/>
-    <w:lsdException w:name="List Continue 4" w:semiHidden="1" w:unhideWhenUsed="1"/>
-    <w:lsdException w:name="List Continue 5" w:semiHidden="1" w:unhideWhenUsed="1"/>
-    <w:lsdException w:name="Message Header" w:semiHidden="1" w:unhideWhenUsed="1"/>
-    <w:lsdException w:name="Subtitle" w:uiPriority="11" w:qFormat="1"/>
-    <w:lsdException w:name="Salutation" w:semiHidden="1" w:unhideWhenUsed="1"/>
-    <w:lsdException w:name="Date" w:semiHidden="1" w:unhideWhenUsed="1"/>
-    <w:lsdException w:name="Body Text First Indent" w:semiHidden="1" w:unhideWhenUsed="1"/>
-    <w:lsdException w:name="Body Text First Indent 2" w:semiHidden="1" w:unhideWhenUsed="1"/>
-    <w:lsdException w:name="Note Heading" w:semiHidden="1" w:unhideWhenUsed="1"/>
-    <w:lsdException w:name="Body Text 2" w:semiHidden="1" w:unhideWhenUsed="1"/>
-    <w:lsdException w:name="Body Text 3" w:semiHidden="1" w:unhideWhenUsed="1"/>
-    <w:lsdException w:name="Body Text Indent 2" w:semiHidden="1" w:unhideWhenUsed="1"/>
-    <w:lsdException w:name="Body Text Indent 3" w:semiHidden="1" w:unhideWhenUsed="1"/>
-    <w:lsdException w:name="Block Text" w:semiHidden="1" w:unhideWhenUsed="1"/>
-    <w:lsdException w:name="Hyperlink" w:semiHidden="1" w:unhideWhenUsed="1"/>
-    <w:lsdException w:name="FollowedHyperlink" w:semiHidden="1" w:unhideWhenUsed="1"/>
-    <w:lsdException w:name="Strong" w:uiPriority="22" w:qFormat="1"/>
-    <w:lsdException w:name="Emphasis" w:uiPriority="20" w:qFormat="1"/>
-    <w:lsdException w:name="Document Map" w:semiHidden="1" w:unhideWhenUsed="1"/>
-    <w:lsdException w:name="Plain Text" w:semiHidden="1" w:unhideWhenUsed="1"/>
-    <w:lsdException w:name="E-mail Signature" w:semiHidden="1" w:unhideWhenUsed="1"/>
-    <w:lsdException w:name="HTML Top of Form" w:semiHidden="1" w:unhideWhenUsed="1"/>
-    <w:lsdException w:name="HTML Bottom of Form" w:semiHidden="1" w:unhideWhenUsed="1"/>
-    <w:lsdException w:name="Normal (Web)" w:semiHidden="1" w:unhideWhenUsed="1"/>
-    <w:lsdException w:name="HTML Acronym" w:semiHidden="1" w:unhideWhenUsed="1"/>
-    <w:lsdException w:name="HTML Address" w:semiHidden="1" w:unhideWhenUsed="1"/>
-    <w:lsdException w:name="HTML Cite" w:semiHidden="1" w:unhideWhenUsed="1"/>
-    <w:lsdException w:name="HTML Code" w:semiHidden="1" w:unhideWhenUsed="1"/>
-    <w:lsdException w:name="HTML Definition" w:semiHidden="1" w:unhideWhenUsed="1"/>
-    <w:lsdException w:name="HTML Keyboard" w:semiHidden="1" w:unhideWhenUsed="1"/>
-    <w:lsdException w:name="HTML Preformatted" w:semiHidden="1" w:unhideWhenUsed="1"/>
-    <w:lsdException w:name="HTML Sample" w:semiHidden="1" w:unhideWhenUsed="1"/>
-    <w:lsdException w:name="HTML Typewriter" w:semiHidden="1" w:unhideWhenUsed="1"/>
-    <w:lsdException w:name="HTML Variable" w:semiHidden="1" w:unhideWhenUsed="1"/>
-    <w:lsdException w:name="annotation subject" w:semiHidden="1" w:unhideWhenUsed="1"/>
-    <w:lsdException w:name="No List" w:semiHidden="1" w:unhideWhenUsed="1"/>
-    <w:lsdException w:name="Outline List 1" w:semiHidden="1" w:unhideWhenUsed="1"/>
-    <w:lsdException w:name="Outline List 2" w:semiHidden="1" w:unhideWhenUsed="1"/>
-    <w:lsdException w:name="Outline List 3" w:semiHidden="1" w:unhideWhenUsed="1"/>
-    <w:lsdException w:name="Table Simple 1" w:semiHidden="1" w:unhideWhenUsed="1"/>
-    <w:lsdException w:name="Table Simple 2" w:semiHidden="1" w:unhideWhenUsed="1"/>
-    <w:lsdException w:name="Table Simple 3" w:semiHidden="1" w:unhideWhenUsed="1"/>
-    <w:lsdException w:name="Table Classic 1" w:semiHidden="1" w:unhideWhenUsed="1"/>
-    <w:lsdException w:name="Table Classic 2" w:semiHidden="1" w:unhideWhenUsed="1"/>
-    <w:lsdException w:name="Table Classic 3" w:semiHidden="1" w:unhideWhenUsed="1"/>
-    <w:lsdException w:name="Table Classic 4" w:semiHidden="1" w:unhideWhenUsed="1"/>
-    <w:lsdException w:name="Table Colorful 1" w:semiHidden="1" w:unhideWhenUsed="1"/>
-    <w:lsdException w:name="Table Colorful 2" w:semiHidden="1" w:unhideWhenUsed="1"/>
-    <w:lsdException w:name="Table Colorful 3" w:semiHidden="1" w:unhideWhenUsed="1"/>
-    <w:lsdException w:name="Table Columns 1" w:semiHidden="1" w:unhideWhenUsed="1"/>
-    <w:lsdException w:name="Table Columns 2" w:semiHidden="1" w:unhideWhenUsed="1"/>
-    <w:lsdException w:name="Table Columns 3" w:semiHidden="1" w:unhideWhenUsed="1"/>
-    <w:lsdException w:name="Table Columns 4" w:semiHidden="1" w:unhideWhenUsed="1"/>
-    <w:lsdException w:name="Table Columns 5" w:semiHidden="1" w:unhideWhenUsed="1"/>
-    <w:lsdException w:name="Table Grid 1" w:semiHidden="1" w:unhideWhenUsed="1"/>
-    <w:lsdException w:name="Table Grid 2" w:semiHidden="1" w:unhideWhenUsed="1"/>
-    <w:lsdException w:name="Table Grid 3" w:semiHidden="1" w:unhideWhenUsed="1"/>
-    <w:lsdException w:name="Table Grid 4" w:semiHidden="1" w:unhideWhenUsed="1"/>
-    <w:lsdException w:name="Table Grid 5" w:semiHidden="1" w:unhideWhenUsed="1"/>
-    <w:lsdException w:name="Table Grid 6" w:semiHidden="1" w:unhideWhenUsed="1"/>
-    <w:lsdException w:name="Table Grid 7" w:semiHidden="1" w:unhideWhenUsed="1"/>
-    <w:lsdException w:name="Table Grid 8" w:semiHidden="1" w:unhideWhenUsed="1"/>
-    <w:lsdException w:name="Table List 1" w:semiHidden="1" w:unhideWhenUsed="1"/>
-    <w:lsdException w:name="Table List 2" w:semiHidden="1" w:unhideWhenUsed="1"/>
-    <w:lsdException w:name="Table List 3" w:semiHidden="1" w:unhideWhenUsed="1"/>
-    <w:lsdException w:name="Table List 4" w:semiHidden="1" w:unhideWhenUsed="1"/>
-    <w:lsdException w:name="Table List 5" w:semiHidden="1" w:unhideWhenUsed="1"/>
-    <w:lsdException w:name="Table List 6" w:semiHidden="1" w:unhideWhenUsed="1"/>
-    <w:lsdException w:name="Table List 7" w:semiHidden="1" w:unhideWhenUsed="1"/>
-    <w:lsdException w:name="Table List 8" w:semiHidden="1" w:unhideWhenUsed="1"/>
-    <w:lsdException w:name="Table 3D effects 1" w:semiHidden="1" w:unhideWhenUsed="1"/>
-    <w:lsdException w:name="Table 3D effects 2" w:semiHidden="1" w:unhideWhenUsed="1"/>
-    <w:lsdException w:name="Table 3D effects 3" w:semiHidden="1" w:unhideWhenUsed="1"/>
-    <w:lsdException w:name="Table Contemporary" w:semiHidden="1" w:unhideWhenUsed="1"/>
-    <w:lsdException w:name="Table Elegant" w:semiHidden="1" w:unhideWhenUsed="1"/>
-    <w:lsdException w:name="Table Professional" w:semiHidden="1" w:unhideWhenUsed="1"/>
-    <w:lsdException w:name="Table Subtle 1" w:semiHidden="1" w:unhideWhenUsed="1"/>
-    <w:lsdException w:name="Table Subtle 2" w:semiHidden="1" w:unhideWhenUsed="1"/>
-    <w:lsdException w:name="Table Web 1" w:semiHidden="1" w:unhideWhenUsed="1"/>
-    <w:lsdException w:name="Table Web 2" w:semiHidden="1" w:unhideWhenUsed="1"/>
-    <w:lsdException w:name="Balloon Text" w:semiHidden="1" w:unhideWhenUsed="1"/>
-    <w:lsdException w:name="Table Grid" w:uiPriority="39"/>
-    <w:lsdException w:name="Placeholder Text" w:semiHidden="1"/>
-    <w:lsdException w:name="No Spacing" w:uiPriority="1" w:qFormat="1"/>
-    <w:lsdException w:name="Light Shading" w:uiPriority="60"/>
-    <w:lsdException w:name="Light List" w:uiPriority="61"/>
-    <w:lsdException w:name="Light Grid" w:uiPriority="62"/>
-    <w:lsdException w:name="Medium Shading 1" w:uiPriority="63"/>
-    <w:lsdException w:name="Medium Shading 2" w:uiPriority="64"/>
-    <w:lsdException w:name="Medium List 1" w:uiPriority="65"/>
-    <w:lsdException w:name="Medium List 2" w:uiPriority="66"/>
-    <w:lsdException w:name="Medium Grid 1" w:uiPriority="67"/>
-    <w:lsdException w:name="Medium Grid 2" w:uiPriority="68"/>
-    <w:lsdException w:name="Medium Grid 3" w:uiPriority="69"/>
-    <w:lsdException w:name="Dark List" w:uiPriority="70"/>
-    <w:lsdException w:name="Colorful Shading" w:uiPriority="71"/>
-    <w:lsdException w:name="Colorful List" w:uiPriority="72"/>
-    <w:lsdException w:name="Colorful Grid" w:uiPriority="73"/>
-    <w:lsdException w:name="Light Shading Accent 1" w:uiPriority="60"/>
-    <w:lsdException w:name="Light List Accent 1" w:uiPriority="61"/>
-    <w:lsdException w:name="Light Grid Accent 1" w:uiPriority="62"/>
-    <w:lsdException w:name="Medium Shading 1 Accent 1" w:uiPriority="63"/>
-    <w:lsdException w:name="Medium Shading 2 Accent 1" w:uiPriority="64"/>
-    <w:lsdException w:name="Medium List 1 Accent 1" w:uiPriority="65"/>
-    <w:lsdException w:name="Revision" w:semiHidden="1"/>
-    <w:lsdException w:name="List Paragraph" w:uiPriority="34" w:qFormat="1"/>
-    <w:lsdException w:name="Quote" w:uiPriority="29" w:qFormat="1"/>
-    <w:lsdException w:name="Intense Quote" w:uiPriority="30" w:qFormat="1"/>
-    <w:lsdException w:name="Medium List 2 Accent 1" w:uiPriority="66"/>
-    <w:lsdException w:name="Medium Grid 1 Accent 1" w:uiPriority="67"/>
-    <w:lsdException w:name="Medium Grid 2 Accent 1" w:uiPriority="68"/>
-    <w:lsdException w:name="Medium Grid 3 Accent 1" w:uiPriority="69"/>
-    <w:lsdException w:name="Dark List Accent 1" w:uiPriority="70"/>
-    <w:lsdException w:name="Colorful Shading Accent 1" w:uiPriority="71"/>
-    <w:lsdException w:name="Colorful List Accent 1" w:uiPriority="72"/>
-    <w:lsdException w:name="Colorful Grid Accent 1" w:uiPriority="73"/>
-    <w:lsdException w:name="Light Shading Accent 2" w:uiPriority="60"/>
-    <w:lsdException w:name="Light List Accent 2" w:uiPriority="61"/>
-    <w:lsdException w:name="Light Grid Accent 2" w:uiPriority="62"/>
-    <w:lsdException w:name="Medium Shading 1 Accent 2" w:uiPriority="63"/>
-    <w:lsdException w:name="Medium Shading 2 Accent 2" w:uiPriority="64"/>
-    <w:lsdException w:name="Medium List 1 Accent 2" w:uiPriority="65"/>
-    <w:lsdException w:name="Medium List 2 Accent 2" w:uiPriority="66"/>
-    <w:lsdException w:name="Medium Grid 1 Accent 2" w:uiPriority="67"/>
-    <w:lsdException w:name="Medium Grid 2 Accent 2" w:uiPriority="68"/>
-    <w:lsdException w:name="Medium Grid 3 Accent 2" w:uiPriority="69"/>
-    <w:lsdException w:name="Dark List Accent 2" w:uiPriority="70"/>
-    <w:lsdException w:name="Colorful Shading Accent 2" w:uiPriority="71"/>
-    <w:lsdException w:name="Colorful List Accent 2" w:uiPriority="72"/>
-    <w:lsdException w:name="Colorful Grid Accent 2" w:uiPriority="73"/>
-    <w:lsdException w:name="Light Shading Accent 3" w:uiPriority="60"/>
-    <w:lsdException w:name="Light List Accent 3" w:uiPriority="61"/>
-    <w:lsdException w:name="Light Grid Accent 3" w:uiPriority="62"/>
-    <w:lsdException w:name="Medium Shading 1 Accent 3" w:uiPriority="63"/>
-    <w:lsdException w:name="Medium Shading 2 Accent 3" w:uiPriority="64"/>
-    <w:lsdException w:name="Medium List 1 Accent 3" w:uiPriority="65"/>
-    <w:lsdException w:name="Medium List 2 Accent 3" w:uiPriority="66"/>
-    <w:lsdException w:name="Medium Grid 1 Accent 3" w:uiPriority="67"/>
-    <w:lsdException w:name="Medium Grid 2 Accent 3" w:uiPriority="68"/>
-    <w:lsdException w:name="Medium Grid 3 Accent 3" w:uiPriority="69"/>
-    <w:lsdException w:name="Dark List Accent 3" w:uiPriority="70"/>
-    <w:lsdException w:name="Colorful Shading Accent 3" w:uiPriority="71"/>
-    <w:lsdException w:name="Colorful List Accent 3" w:uiPriority="72"/>
-    <w:lsdException w:name="Colorful Grid Accent 3" w:uiPriority="73"/>
-    <w:lsdException w:name="Light Shading Accent 4" w:uiPriority="60"/>
-    <w:lsdException w:name="Light List Accent 4" w:uiPriority="61"/>
-    <w:lsdException w:name="Light Grid Accent 4" w:uiPriority="62"/>
-    <w:lsdException w:name="Medium Shading 1 Accent 4" w:uiPriority="63"/>
-    <w:lsdException w:name="Medium Shading 2 Accent 4" w:uiPriority="64"/>
-    <w:lsdException w:name="Medium List 1 Accent 4" w:uiPriority="65"/>
-    <w:lsdException w:name="Medium List 2 Accent 4" w:uiPriority="66"/>
-    <w:lsdException w:name="Medium Grid 1 Accent 4" w:uiPriority="67"/>
-    <w:lsdException w:name="Medium Grid 2 Accent 4" w:uiPriority="68"/>
-    <w:lsdException w:name="Medium Grid 3 Accent 4" w:uiPriority="69"/>
-    <w:lsdException w:name="Dark List Accent 4" w:uiPriority="70"/>
-    <w:lsdException w:name="Colorful Shading Accent 4" w:uiPriority="71"/>
-    <w:lsdException w:name="Colorful List Accent 4" w:uiPriority="72"/>
-    <w:lsdException w:name="Colorful Grid Accent 4" w:uiPriority="73"/>
-    <w:lsdException w:name="Light Shading Accent 5" w:uiPriority="60"/>
-    <w:lsdException w:name="Light List Accent 5" w:uiPriority="61"/>
-    <w:lsdException w:name="Light Grid Accent 5" w:uiPriority="62"/>
-    <w:lsdException w:name="Medium Shading 1 Accent 5" w:uiPriority="63"/>
-    <w:lsdException w:name="Medium Shading 2 Accent 5" w:uiPriority="64"/>
-    <w:lsdException w:name="Medium List 1 Accent 5" w:uiPriority="65"/>
-    <w:lsdException w:name="Medium List 2 Accent 5" w:uiPriority="66"/>
-    <w:lsdException w:name="Medium Grid 1 Accent 5" w:uiPriority="67"/>
-    <w:lsdException w:name="Medium Grid 2 Accent 5" w:uiPriority="68"/>
-    <w:lsdException w:name="Medium Grid 3 Accent 5" w:uiPriority="69"/>
-    <w:lsdException w:name="Dark List Accent 5" w:uiPriority="70"/>
-    <w:lsdException w:name="Colorful Shading Accent 5" w:uiPriority="71"/>
-    <w:lsdException w:name="Colorful List Accent 5" w:uiPriority="72"/>
-    <w:lsdException w:name="Colorful Grid Accent 5" w:uiPriority="73"/>
-    <w:lsdException w:name="Light Shading Accent 6" w:uiPriority="60"/>
-    <w:lsdException w:name="Light List Accent 6" w:uiPriority="61"/>
-    <w:lsdException w:name="Light Grid Accent 6" w:uiPriority="62"/>
-    <w:lsdException w:name="Medium Shading 1 Accent 6" w:uiPriority="63"/>
-    <w:lsdException w:name="Medium Shading 2 Accent 6" w:uiPriority="64"/>
-    <w:lsdException w:name="Medium List 1 Accent 6" w:uiPriority="65"/>
-    <w:lsdException w:name="Medium List 2 Accent 6" w:uiPriority="66"/>
-    <w:lsdException w:name="Medium Grid 1 Accent 6" w:uiPriority="67"/>
-    <w:lsdException w:name="Medium Grid 2 Accent 6" w:uiPriority="68"/>
-    <w:lsdException w:name="Medium Grid 3 Accent 6" w:uiPriority="69"/>
-    <w:lsdException w:name="Dark List Accent 6" w:uiPriority="70"/>
-    <w:lsdException w:name="Colorful Shading Accent 6" w:uiPriority="71"/>
-    <w:lsdException w:name="Colorful List Accent 6" w:uiPriority="72"/>
-    <w:lsdException w:name="Colorful Grid Accent 6" w:uiPriority="73"/>
-    <w:lsdException w:name="Subtle Emphasis" w:uiPriority="19" w:qFormat="1"/>
-    <w:lsdException w:name="Intense Emphasis" w:uiPriority="21" w:qFormat="1"/>
-    <w:lsdException w:name="Subtle Reference" w:uiPriority="31" w:qFormat="1"/>
-    <w:lsdException w:name="Intense Reference" w:uiPriority="32" w:qFormat="1"/>
-    <w:lsdException w:name="Book Title" w:uiPriority="33" w:qFormat="1"/>
-    <w:lsdException w:name="Bibliography" w:semiHidden="1" w:uiPriority="37" w:unhideWhenUsed="1"/>
-    <w:lsdException w:name="TOC Heading" w:semiHidden="1" w:uiPriority="39" w:unhideWhenUsed="1" w:qFormat="1"/>
-    <w:lsdException w:name="Plain Table 1" w:uiPriority="41"/>
-    <w:lsdException w:name="Plain Table 2" w:uiPriority="42"/>
-    <w:lsdException w:name="Plain Table 3" w:uiPriority="43"/>
-    <w:lsdException w:name="Plain Table 4" w:uiPriority="44"/>
-    <w:lsdException w:name="Plain Table 5" w:uiPriority="45"/>
-    <w:lsdException w:name="Grid Table Light" w:uiPriority="40"/>
-    <w:lsdException w:name="Grid Table 1 Light" w:uiPriority="46"/>
-    <w:lsdException w:name="Grid Table 2" w:uiPriority="47"/>
-    <w:lsdException w:name="Grid Table 3" w:uiPriority="48"/>
-    <w:lsdException w:name="Grid Table 4" w:uiPriority="49"/>
-    <w:lsdException w:name="Grid Table 5 Dark" w:uiPriority="50"/>
-    <w:lsdException w:name="Grid Table 6 Colorful" w:uiPriority="51"/>
-    <w:lsdException w:name="Grid Table 7 Colorful" w:uiPriority="52"/>
-    <w:lsdException w:name="Grid Table 1 Light Accent 1" w:uiPriority="46"/>
-    <w:lsdException w:name="Grid Table 2 Accent 1" w:uiPriority="47"/>
-    <w:lsdException w:name="Grid Table 3 Accent 1" w:uiPriority="48"/>
-    <w:lsdException w:name="Grid Table 4 Accent 1" w:uiPriority="49"/>
-    <w:lsdException w:name="Grid Table 5 Dark Accent 1" w:uiPriority="50"/>
-    <w:lsdException w:name="Grid Table 6 Colorful Accent 1" w:uiPriority="51"/>
-    <w:lsdException w:name="Grid Table 7 Colorful Accent 1" w:uiPriority="52"/>
-    <w:lsdException w:name="Grid Table 1 Light Accent 2" w:uiPriority="46"/>
-    <w:lsdException w:name="Grid Table 2 Accent 2" w:uiPriority="47"/>
-    <w:lsdException w:name="Grid Table 3 Accent 2" w:uiPriority="48"/>
-    <w:lsdException w:name="Grid Table 4 Accent 2" w:uiPriority="49"/>
-    <w:lsdException w:name="Grid Table 5 Dark Accent 2" w:uiPriority="50"/>
-    <w:lsdException w:name="Grid Table 6 Colorful Accent 2" w:uiPriority="51"/>
-    <w:lsdException w:name="Grid Table 7 Colorful Accent 2" w:uiPriority="52"/>
-    <w:lsdException w:name="Grid Table 1 Light Accent 3" w:uiPriority="46"/>
-    <w:lsdException w:name="Grid Table 2 Accent 3" w:uiPriority="47"/>
-    <w:lsdException w:name="Grid Table 3 Accent 3" w:uiPriority="48"/>
-    <w:lsdException w:name="Grid Table 4 Accent 3" w:uiPriority="49"/>
-    <w:lsdException w:name="Grid Table 5 Dark Accent 3" w:uiPriority="50"/>
-    <w:lsdException w:name="Grid Table 6 Colorful Accent 3" w:uiPriority="51"/>
-    <w:lsdException w:name="Grid Table 7 Colorful Accent 3" w:uiPriority="52"/>
-    <w:lsdException w:name="Grid Table 1 Light Accent 4" w:uiPriority="46"/>
-    <w:lsdException w:name="Grid Table 2 Accent 4" w:uiPriority="47"/>
-    <w:lsdException w:name="Grid Table 3 Accent 4" w:uiPriority="48"/>
-    <w:lsdException w:name="Grid Table 4 Accent 4" w:uiPriority="49"/>
-    <w:lsdException w:name="Grid Table 5 Dark Accent 4" w:uiPriority="50"/>
-    <w:lsdException w:name="Grid Table 6 Colorful Accent 4" w:uiPriority="51"/>
-    <w:lsdException w:name="Grid Table 7 Colorful Accent 4" w:uiPriority="52"/>
-    <w:lsdException w:name="Grid Table 1 Light Accent 5" w:uiPriority="46"/>
-    <w:lsdException w:name="Grid Table 2 Accent 5" w:uiPriority="47"/>
-    <w:lsdException w:name="Grid Table 3 Accent 5" w:uiPriority="48"/>
-    <w:lsdException w:name="Grid Table 4 Accent 5" w:uiPriority="49"/>
-    <w:lsdException w:name="Grid Table 5 Dark Accent 5" w:uiPriority="50"/>
-    <w:lsdException w:name="Grid Table 6 Colorful Accent 5" w:uiPriority="51"/>
-    <w:lsdException w:name="Grid Table 7 Colorful Accent 5" w:uiPriority="52"/>
-    <w:lsdException w:name="Grid Table 1 Light Accent 6" w:uiPriority="46"/>
-    <w:lsdException w:name="Grid Table 2 Accent 6" w:uiPriority="47"/>
-    <w:lsdException w:name="Grid Table 3 Accent 6" w:uiPriority="48"/>
-    <w:lsdException w:name="Grid Table 4 Accent 6" w:uiPriority="49"/>
-    <w:lsdException w:name="Grid Table 5 Dark Accent 6" w:uiPriority="50"/>
-    <w:lsdException w:name="Grid Table 6 Colorful Accent 6" w:uiPriority="51"/>
-    <w:lsdException w:name="Grid Table 7 Colorful Accent 6" w:uiPriority="52"/>
-    <w:lsdException w:name="List Table 1 Light" w:uiPriority="46"/>
-    <w:lsdException w:name="List Table 2" w:uiPriority="47"/>
-    <w:lsdException w:name="List Table 3" w:uiPriority="48"/>
-    <w:lsdException w:name="List Table 4" w:uiPriority="49"/>
-    <w:lsdException w:name="List Table 5 Dark" w:uiPriority="50"/>
-    <w:lsdException w:name="List Table 6 Colorful" w:uiPriority="51"/>
-    <w:lsdException w:name="List Table 7 Colorful" w:uiPriority="52"/>
-    <w:lsdException w:name="List Table 1 Light Accent 1" w:uiPriority="46"/>
-    <w:lsdException w:name="List Table 2 Accent 1" w:uiPriority="47"/>
-    <w:lsdException w:name="List Table 3 Accent 1" w:uiPriority="48"/>
-    <w:lsdException w:name="List Table 4 Accent 1" w:uiPriority="49"/>
-    <w:lsdException w:name="List Table 5 Dark Accent 1" w:uiPriority="50"/>
-    <w:lsdException w:name="List Table 6 Colorful Accent 1" w:uiPriority="51"/>
-    <w:lsdException w:name="List Table 7 Colorful Accent 1" w:uiPriority="52"/>
-    <w:lsdException w:name="List Table 1 Light Accent 2" w:uiPriority="46"/>
-    <w:lsdException w:name="List Table 2 Accent 2" w:uiPriority="47"/>
-    <w:lsdException w:name="List Table 3 Accent 2" w:uiPriority="48"/>
-    <w:lsdException w:name="List Table 4 Accent 2" w:uiPriority="49"/>
-    <w:lsdException w:name="List Table 5 Dark Accent 2" w:uiPriority="50"/>
-    <w:lsdException w:name="List Table 6 Colorful Accent 2" w:uiPriority="51"/>
-    <w:lsdException w:name="List Table 7 Colorful Accent 2" w:uiPriority="52"/>
-    <w:lsdException w:name="List Table 1 Light Accent 3" w:uiPriority="46"/>
-    <w:lsdException w:name="List Table 2 Accent 3" w:uiPriority="47"/>
-    <w:lsdException w:name="List Table 3 Accent 3" w:uiPriority="48"/>
-    <w:lsdException w:name="List Table 4 Accent 3" w:uiPriority="49"/>
-    <w:lsdException w:name="List Table 5 Dark Accent 3" w:uiPriority="50"/>
-    <w:lsdException w:name="List Table 6 Colorful Accent 3" w:uiPriority="51"/>
-    <w:lsdException w:name="List Table 7 Colorful Accent 3" w:uiPriority="52"/>
-    <w:lsdException w:name="List Table 1 Light Accent 4" w:uiPriority="46"/>
-    <w:lsdException w:name="List Table 2 Accent 4" w:uiPriority="47"/>
-    <w:lsdException w:name="List Table 3 Accent 4" w:uiPriority="48"/>
-    <w:lsdException w:name="List Table 4 Accent 4" w:uiPriority="49"/>
-    <w:lsdException w:name="List Table 5 Dark Accent 4" w:uiPriority="50"/>
-    <w:lsdException w:name="List Table 6 Colorful Accent 4" w:uiPriority="51"/>
-    <w:lsdException w:name="List Table 7 Colorful Accent 4" w:uiPriority="52"/>
-    <w:lsdException w:name="List Table 1 Light Accent 5" w:uiPriority="46"/>
-    <w:lsdException w:name="List Table 2 Accent 5" w:uiPriority="47"/>
-    <w:lsdException w:name="List Table 3 Accent 5" w:uiPriority="48"/>
-    <w:lsdException w:name="List Table 4 Accent 5" w:uiPriority="49"/>
-    <w:lsdException w:name="List Table 5 Dark Accent 5" w:uiPriority="50"/>
-    <w:lsdException w:name="List Table 6 Colorful Accent 5" w:uiPriority="51"/>
-    <w:lsdException w:name="List Table 7 Colorful Accent 5" w:uiPriority="52"/>
-    <w:lsdException w:name="List Table 1 Light Accent 6" w:uiPriority="46"/>
-    <w:lsdException w:name="List Table 2 Accent 6" w:uiPriority="47"/>
-    <w:lsdException w:name="List Table 3 Accent 6" w:uiPriority="48"/>
-    <w:lsdException w:name="List Table 4 Accent 6" w:uiPriority="49"/>
-    <w:lsdException w:name="List Table 5 Dark Accent 6" w:uiPriority="50"/>
-    <w:lsdException w:name="List Table 6 Colorful Accent 6" w:uiPriority="51"/>
-    <w:lsdException w:name="List Table 7 Colorful Accent 6" w:uiPriority="52"/>
-    <w:lsdException w:name="Mention" w:semiHidden="1" w:unhideWhenUsed="1"/>
+  <w:latentStyles w:defLockedState="0" w:defUIPriority="99" w:defSemiHidden="1" w:defUnhideWhenUsed="1" w:defQFormat="0" w:count="267">
+    <w:lsdException w:name="Normal" w:semiHidden="0" w:uiPriority="0" w:unhideWhenUsed="0" w:qFormat="1"/>
+    <w:lsdException w:name="heading 1" w:semiHidden="0" w:uiPriority="9" w:unhideWhenUsed="0" w:qFormat="1"/>
+    <w:lsdException w:name="heading 2" w:uiPriority="9" w:qFormat="1"/>
+    <w:lsdException w:name="heading 3" w:uiPriority="9" w:qFormat="1"/>
+    <w:lsdException w:name="heading 4" w:uiPriority="9" w:qFormat="1"/>
+    <w:lsdException w:name="heading 5" w:uiPriority="9" w:qFormat="1"/>
+    <w:lsdException w:name="heading 6" w:uiPriority="9" w:qFormat="1"/>
+    <w:lsdException w:name="heading 7" w:uiPriority="9" w:qFormat="1"/>
+    <w:lsdException w:name="heading 8" w:uiPriority="9" w:qFormat="1"/>
+    <w:lsdException w:name="heading 9" w:uiPriority="9" w:qFormat="1"/>
+    <w:lsdException w:name="toc 1" w:uiPriority="39"/>
+    <w:lsdException w:name="toc 2" w:uiPriority="39"/>
+    <w:lsdException w:name="toc 3" w:uiPriority="39"/>
+    <w:lsdException w:name="toc 4" w:uiPriority="39"/>
+    <w:lsdException w:name="toc 5" w:uiPriority="39"/>
+    <w:lsdException w:name="toc 6" w:uiPriority="39"/>
+    <w:lsdException w:name="toc 7" w:uiPriority="39"/>
+    <w:lsdException w:name="toc 8" w:uiPriority="39"/>
+    <w:lsdException w:name="toc 9" w:uiPriority="39"/>
+    <w:lsdException w:name="caption" w:uiPriority="35" w:qFormat="1"/>
+    <w:lsdException w:name="Title" w:semiHidden="0" w:uiPriority="10" w:unhideWhenUsed="0" w:qFormat="1"/>
+    <w:lsdException w:name="Default Paragraph Font" w:uiPriority="1"/>
+    <w:lsdException w:name="Subtitle" w:semiHidden="0" w:uiPriority="11" w:unhideWhenUsed="0" w:qFormat="1"/>
+    <w:lsdException w:name="Strong" w:semiHidden="0" w:uiPriority="22" w:unhideWhenUsed="0" w:qFormat="1"/>
+    <w:lsdException w:name="Emphasis" w:semiHidden="0" w:uiPriority="20" w:unhideWhenUsed="0" w:qFormat="1"/>
+    <w:lsdException w:name="Normal Table" w:semiHidden="0" w:unhideWhenUsed="0"/>
+    <w:lsdException w:name="Table Web 3" w:semiHidden="0" w:unhideWhenUsed="0"/>
+    <w:lsdException w:name="Table Grid" w:semiHidden="0" w:uiPriority="39" w:unhideWhenUsed="0"/>
+    <w:lsdException w:name="Table Theme" w:semiHidden="0" w:unhideWhenUsed="0"/>
+    <w:lsdException w:name="Placeholder Text" w:unhideWhenUsed="0"/>
+    <w:lsdException w:name="No Spacing" w:semiHidden="0" w:uiPriority="1" w:unhideWhenUsed="0" w:qFormat="1"/>
+    <w:lsdException w:name="Light Shading" w:semiHidden="0" w:uiPriority="60" w:unhideWhenUsed="0"/>
+    <w:lsdException w:name="Light List" w:semiHidden="0" w:uiPriority="61" w:unhideWhenUsed="0"/>
+    <w:lsdException w:name="Light Grid" w:semiHidden="0" w:uiPriority="62" w:unhideWhenUsed="0"/>
+    <w:lsdException w:name="Medium Shading 1" w:semiHidden="0" w:uiPriority="63" w:unhideWhenUsed="0"/>
+    <w:lsdException w:name="Medium Shading 2" w:semiHidden="0" w:uiPriority="64" w:unhideWhenUsed="0"/>
+    <w:lsdException w:name="Medium List 1" w:semiHidden="0" w:uiPriority="65" w:unhideWhenUsed="0"/>
+    <w:lsdException w:name="Medium List 2" w:semiHidden="0" w:uiPriority="66" w:unhideWhenUsed="0"/>
+    <w:lsdException w:name="Medium Grid 1" w:semiHidden="0" w:uiPriority="67" w:unhideWhenUsed="0"/>
+    <w:lsdException w:name="Medium Grid 2" w:semiHidden="0" w:uiPriority="68" w:unhideWhenUsed="0"/>
+    <w:lsdException w:name="Medium Grid 3" w:semiHidden="0" w:uiPriority="69" w:unhideWhenUsed="0"/>
+    <w:lsdException w:name="Dark List" w:semiHidden="0" w:uiPriority="70" w:unhideWhenUsed="0"/>
+    <w:lsdException w:name="Colorful Shading" w:semiHidden="0" w:uiPriority="71" w:unhideWhenUsed="0"/>
+    <w:lsdException w:name="Colorful List" w:semiHidden="0" w:uiPriority="72" w:unhideWhenUsed="0"/>
+    <w:lsdException w:name="Colorful Grid" w:semiHidden="0" w:uiPriority="73" w:unhideWhenUsed="0"/>
+    <w:lsdException w:name="Light Shading Accent 1" w:semiHidden="0" w:uiPriority="60" w:unhideWhenUsed="0"/>
+    <w:lsdException w:name="Light List Accent 1" w:semiHidden="0" w:uiPriority="61" w:unhideWhenUsed="0"/>
+    <w:lsdException w:name="Light Grid Accent 1" w:semiHidden="0" w:uiPriority="62" w:unhideWhenUsed="0"/>
+    <w:lsdException w:name="Medium Shading 1 Accent 1" w:semiHidden="0" w:uiPriority="63" w:unhideWhenUsed="0"/>
+    <w:lsdException w:name="Medium Shading 2 Accent 1" w:semiHidden="0" w:uiPriority="64" w:unhideWhenUsed="0"/>
+    <w:lsdException w:name="Medium List 1 Accent 1" w:semiHidden="0" w:uiPriority="65" w:unhideWhenUsed="0"/>
+    <w:lsdException w:name="Revision" w:unhideWhenUsed="0"/>
+    <w:lsdException w:name="List Paragraph" w:semiHidden="0" w:uiPriority="34" w:unhideWhenUsed="0" w:qFormat="1"/>
+    <w:lsdException w:name="Quote" w:semiHidden="0" w:uiPriority="29" w:unhideWhenUsed="0" w:qFormat="1"/>
+    <w:lsdException w:name="Intense Quote" w:semiHidden="0" w:uiPriority="30" w:unhideWhenUsed="0" w:qFormat="1"/>
+    <w:lsdException w:name="Medium List 2 Accent 1" w:semiHidden="0" w:uiPriority="66" w:unhideWhenUsed="0"/>
+    <w:lsdException w:name="Medium Grid 1 Accent 1" w:semiHidden="0" w:uiPriority="67" w:unhideWhenUsed="0"/>
+    <w:lsdException w:name="Medium Grid 2 Accent 1" w:semiHidden="0" w:uiPriority="68" w:unhideWhenUsed="0"/>
+    <w:lsdException w:name="Medium Grid 3 Accent 1" w:semiHidden="0" w:uiPriority="69" w:unhideWhenUsed="0"/>
+    <w:lsdException w:name="Dark List Accent 1" w:semiHidden="0" w:uiPriority="70" w:unhideWhenUsed="0"/>
+    <w:lsdException w:name="Colorful Shading Accent 1" w:semiHidden="0" w:uiPriority="71" w:unhideWhenUsed="0"/>
+    <w:lsdException w:name="Colorful List Accent 1" w:semiHidden="0" w:uiPriority="72" w:unhideWhenUsed="0"/>
+    <w:lsdException w:name="Colorful Grid Accent 1" w:semiHidden="0" w:uiPriority="73" w:unhideWhenUsed="0"/>
+    <w:lsdException w:name="Light Shading Accent 2" w:semiHidden="0" w:uiPriority="60" w:unhideWhenUsed="0"/>
+    <w:lsdException w:name="Light List Accent 2" w:semiHidden="0" w:uiPriority="61" w:unhideWhenUsed="0"/>
+    <w:lsdException w:name="Light Grid Accent 2" w:semiHidden="0" w:uiPriority="62" w:unhideWhenUsed="0"/>
+    <w:lsdException w:name="Medium Shading 1 Accent 2" w:semiHidden="0" w:uiPriority="63" w:unhideWhenUsed="0"/>
+    <w:lsdException w:name="Medium Shading 2 Accent 2" w:semiHidden="0" w:uiPriority="64" w:unhideWhenUsed="0"/>
+    <w:lsdException w:name="Medium List 1 Accent 2" w:semiHidden="0" w:uiPriority="65" w:unhideWhenUsed="0"/>
+    <w:lsdException w:name="Medium List 2 Accent 2" w:semiHidden="0" w:uiPriority="66" w:unhideWhenUsed="0"/>
+    <w:lsdException w:name="Medium Grid 1 Accent 2" w:semiHidden="0" w:uiPriority="67" w:unhideWhenUsed="0"/>
+    <w:lsdException w:name="Medium Grid 2 Accent 2" w:semiHidden="0" w:uiPriority="68" w:unhideWhenUsed="0"/>
+    <w:lsdException w:name="Medium Grid 3 Accent 2" w:semiHidden="0" w:uiPriority="69" w:unhideWhenUsed="0"/>
+    <w:lsdException w:name="Dark List Accent 2" w:semiHidden="0" w:uiPriority="70" w:unhideWhenUsed="0"/>
+    <w:lsdException w:name="Colorful Shading Accent 2" w:semiHidden="0" w:uiPriority="71" w:unhideWhenUsed="0"/>
+    <w:lsdException w:name="Colorful List Accent 2" w:semiHidden="0" w:uiPriority="72" w:unhideWhenUsed="0"/>
+    <w:lsdException w:name="Colorful Grid Accent 2" w:semiHidden="0" w:uiPriority="73" w:unhideWhenUsed="0"/>
+    <w:lsdException w:name="Light Shading Accent 3" w:semiHidden="0" w:uiPriority="60" w:unhideWhenUsed="0"/>
+    <w:lsdException w:name="Light List Accent 3" w:semiHidden="0" w:uiPriority="61" w:unhideWhenUsed="0"/>
+    <w:lsdException w:name="Light Grid Accent 3" w:semiHidden="0" w:uiPriority="62" w:unhideWhenUsed="0"/>
+    <w:lsdException w:name="Medium Shading 1 Accent 3" w:semiHidden="0" w:uiPriority="63" w:unhideWhenUsed="0"/>
+    <w:lsdException w:name="Medium Shading 2 Accent 3" w:semiHidden="0" w:uiPriority="64" w:unhideWhenUsed="0"/>
+    <w:lsdException w:name="Medium List 1 Accent 3" w:semiHidden="0" w:uiPriority="65" w:unhideWhenUsed="0"/>
+    <w:lsdException w:name="Medium List 2 Accent 3" w:semiHidden="0" w:uiPriority="66" w:unhideWhenUsed="0"/>
+    <w:lsdException w:name="Medium Grid 1 Accent 3" w:semiHidden="0" w:uiPriority="67" w:unhideWhenUsed="0"/>
+    <w:lsdException w:name="Medium Grid 2 Accent 3" w:semiHidden="0" w:uiPriority="68" w:unhideWhenUsed="0"/>
+    <w:lsdException w:name="Medium Grid 3 Accent 3" w:semiHidden="0" w:uiPriority="69" w:unhideWhenUsed="0"/>
+    <w:lsdException w:name="Dark List Accent 3" w:semiHidden="0" w:uiPriority="70" w:unhideWhenUsed="0"/>
+    <w:lsdException w:name="Colorful Shading Accent 3" w:semiHidden="0" w:uiPriority="71" w:unhideWhenUsed="0"/>
+    <w:lsdException w:name="Colorful List Accent 3" w:semiHidden="0" w:uiPriority="72" w:unhideWhenUsed="0"/>
+    <w:lsdException w:name="Colorful Grid Accent 3" w:semiHidden="0" w:uiPriority="73" w:unhideWhenUsed="0"/>
+    <w:lsdException w:name="Light Shading Accent 4" w:semiHidden="0" w:uiPriority="60" w:unhideWhenUsed="0"/>
+    <w:lsdException w:name="Light List Accent 4" w:semiHidden="0" w:uiPriority="61" w:unhideWhenUsed="0"/>
+    <w:lsdException w:name="Light Grid Accent 4" w:semiHidden="0" w:uiPriority="62" w:unhideWhenUsed="0"/>
+    <w:lsdException w:name="Medium Shading 1 Accent 4" w:semiHidden="0" w:uiPriority="63" w:unhideWhenUsed="0"/>
+    <w:lsdException w:name="Medium Shading 2 Accent 4" w:semiHidden="0" w:uiPriority="64" w:unhideWhenUsed="0"/>
+    <w:lsdException w:name="Medium List 1 Accent 4" w:semiHidden="0" w:uiPriority="65" w:unhideWhenUsed="0"/>
+    <w:lsdException w:name="Medium List 2 Accent 4" w:semiHidden="0" w:uiPriority="66" w:unhideWhenUsed="0"/>
+    <w:lsdException w:name="Medium Grid 1 Accent 4" w:semiHidden="0" w:uiPriority="67" w:unhideWhenUsed="0"/>
+    <w:lsdException w:name="Medium Grid 2 Accent 4" w:semiHidden="0" w:uiPriority="68" w:unhideWhenUsed="0"/>
+    <w:lsdException w:name="Medium Grid 3 Accent 4" w:semiHidden="0" w:uiPriority="69" w:unhideWhenUsed="0"/>
+    <w:lsdException w:name="Dark List Accent 4" w:semiHidden="0" w:uiPriority="70" w:unhideWhenUsed="0"/>
+    <w:lsdException w:name="Colorful Shading Accent 4" w:semiHidden="0" w:uiPriority="71" w:unhideWhenUsed="0"/>
+    <w:lsdException w:name="Colorful List Accent 4" w:semiHidden="0" w:uiPriority="72" w:unhideWhenUsed="0"/>
+    <w:lsdException w:name="Colorful Grid Accent 4" w:semiHidden="0" w:uiPriority="73" w:unhideWhenUsed="0"/>
+    <w:lsdException w:name="Light Shading Accent 5" w:semiHidden="0" w:uiPriority="60" w:unhideWhenUsed="0"/>
+    <w:lsdException w:name="Light List Accent 5" w:semiHidden="0" w:uiPriority="61" w:unhideWhenUsed="0"/>
+    <w:lsdException w:name="Light Grid Accent 5" w:semiHidden="0" w:uiPriority="62" w:unhideWhenUsed="0"/>
+    <w:lsdException w:name="Medium Shading 1 Accent 5" w:semiHidden="0" w:uiPriority="63" w:unhideWhenUsed="0"/>
+    <w:lsdException w:name="Medium Shading 2 Accent 5" w:semiHidden="0" w:uiPriority="64" w:unhideWhenUsed="0"/>
+    <w:lsdException w:name="Medium List 1 Accent 5" w:semiHidden="0" w:uiPriority="65" w:unhideWhenUsed="0"/>
+    <w:lsdException w:name="Medium List 2 Accent 5" w:semiHidden="0" w:uiPriority="66" w:unhideWhenUsed="0"/>
+    <w:lsdException w:name="Medium Grid 1 Accent 5" w:semiHidden="0" w:uiPriority="67" w:unhideWhenUsed="0"/>
+    <w:lsdException w:name="Medium Grid 2 Accent 5" w:semiHidden="0" w:uiPriority="68" w:unhideWhenUsed="0"/>
+    <w:lsdException w:name="Medium Grid 3 Accent 5" w:semiHidden="0" w:uiPriority="69" w:unhideWhenUsed="0"/>
+    <w:lsdException w:name="Dark List Accent 5" w:semiHidden="0" w:uiPriority="70" w:unhideWhenUsed="0"/>
+    <w:lsdException w:name="Colorful Shading Accent 5" w:semiHidden="0" w:uiPriority="71" w:unhideWhenUsed="0"/>
+    <w:lsdException w:name="Colorful List Accent 5" w:semiHidden="0" w:uiPriority="72" w:unhideWhenUsed="0"/>
+    <w:lsdException w:name="Colorful Grid Accent 5" w:semiHidden="0" w:uiPriority="73" w:unhideWhenUsed="0"/>
+    <w:lsdException w:name="Light Shading Accent 6" w:semiHidden="0" w:uiPriority="60" w:unhideWhenUsed="0"/>
+    <w:lsdException w:name="Light List Accent 6" w:semiHidden="0" w:uiPriority="61" w:unhideWhenUsed="0"/>
+    <w:lsdException w:name="Light Grid Accent 6" w:semiHidden="0" w:uiPriority="62" w:unhideWhenUsed="0"/>
+    <w:lsdException w:name="Medium Shading 1 Accent 6" w:semiHidden="0" w:uiPriority="63" w:unhideWhenUsed="0"/>
+    <w:lsdException w:name="Medium Shading 2 Accent 6" w:semiHidden="0" w:uiPriority="64" w:unhideWhenUsed="0"/>
+    <w:lsdException w:name="Medium List 1 Accent 6" w:semiHidden="0" w:uiPriority="65" w:unhideWhenUsed="0"/>
+    <w:lsdException w:name="Medium List 2 Accent 6" w:semiHidden="0" w:uiPriority="66" w:unhideWhenUsed="0"/>
+    <w:lsdException w:name="Medium Grid 1 Accent 6" w:semiHidden="0" w:uiPriority="67" w:unhideWhenUsed="0"/>
+    <w:lsdException w:name="Medium Grid 2 Accent 6" w:semiHidden="0" w:uiPriority="68" w:unhideWhenUsed="0"/>
+    <w:lsdException w:name="Medium Grid 3 Accent 6" w:semiHidden="0" w:uiPriority="69" w:unhideWhenUsed="0"/>
+    <w:lsdException w:name="Dark List Accent 6" w:semiHidden="0" w:uiPriority="70" w:unhideWhenUsed="0"/>
+    <w:lsdException w:name="Colorful Shading Accent 6" w:semiHidden="0" w:uiPriority="71" w:unhideWhenUsed="0"/>
+    <w:lsdException w:name="Colorful List Accent 6" w:semiHidden="0" w:uiPriority="72" w:unhideWhenUsed="0"/>
+    <w:lsdException w:name="Colorful Grid Accent 6" w:semiHidden="0" w:uiPriority="73" w:unhideWhenUsed="0"/>
+    <w:lsdException w:name="Subtle Emphasis" w:semiHidden="0" w:uiPriority="19" w:unhideWhenUsed="0" w:qFormat="1"/>
+    <w:lsdException w:name="Intense Emphasis" w:semiHidden="0" w:uiPriority="21" w:unhideWhenUsed="0" w:qFormat="1"/>
+    <w:lsdException w:name="Subtle Reference" w:semiHidden="0" w:uiPriority="31" w:unhideWhenUsed="0" w:qFormat="1"/>
+    <w:lsdException w:name="Intense Reference" w:semiHidden="0" w:uiPriority="32" w:unhideWhenUsed="0" w:qFormat="1"/>
+    <w:lsdException w:name="Book Title" w:semiHidden="0" w:uiPriority="33" w:unhideWhenUsed="0" w:qFormat="1"/>
+    <w:lsdException w:name="Bibliography" w:uiPriority="37"/>
+    <w:lsdException w:name="TOC Heading" w:uiPriority="39" w:qFormat="1"/>
   </w:latentStyles>
   <w:style w:type="paragraph" w:default="1" w:styleId="Normal">
     <w:name w:val="Normal"/>
     <w:qFormat/>
+    <w:rsid w:val="00F15F1F"/>
   </w:style>
   <w:style w:type="character" w:default="1" w:styleId="DefaultParagraphFont">
     <w:name w:val="Default Paragraph Font"/>
     <w:uiPriority w:val="1"/>
+    <w:semiHidden/>
     <w:unhideWhenUsed/>
   </w:style>
   <w:style w:type="table" w:default="1" w:styleId="TableNormal">
@@ -1702,6 +2599,7 @@
     <w:uiPriority w:val="99"/>
     <w:semiHidden/>
     <w:unhideWhenUsed/>
+    <w:qFormat/>
     <w:tblPr>
       <w:tblInd w:w="0" w:type="dxa"/>
       <w:tblCellMar>
@@ -1773,6 +2671,36 @@
     <w:uiPriority w:val="99"/>
     <w:rsid w:val="006B46EE"/>
   </w:style>
+  <w:style w:type="paragraph" w:styleId="BalloonText">
+    <w:name w:val="Balloon Text"/>
+    <w:basedOn w:val="Normal"/>
+    <w:link w:val="BalloonTextChar"/>
+    <w:uiPriority w:val="99"/>
+    <w:semiHidden/>
+    <w:unhideWhenUsed/>
+    <w:rsid w:val="005F5089"/>
+    <w:pPr>
+      <w:spacing w:after="0" w:line="240" w:lineRule="auto"/>
+    </w:pPr>
+    <w:rPr>
+      <w:rFonts w:ascii="Tahoma" w:hAnsi="Tahoma" w:cs="Tahoma"/>
+      <w:sz w:val="16"/>
+      <w:szCs w:val="16"/>
+    </w:rPr>
+  </w:style>
+  <w:style w:type="character" w:customStyle="1" w:styleId="BalloonTextChar">
+    <w:name w:val="Balloon Text Char"/>
+    <w:basedOn w:val="DefaultParagraphFont"/>
+    <w:link w:val="BalloonText"/>
+    <w:uiPriority w:val="99"/>
+    <w:semiHidden/>
+    <w:rsid w:val="005F5089"/>
+    <w:rPr>
+      <w:rFonts w:ascii="Tahoma" w:hAnsi="Tahoma" w:cs="Tahoma"/>
+      <w:sz w:val="16"/>
+      <w:szCs w:val="16"/>
+    </w:rPr>
+  </w:style>
 </w:styles>
 </file>
 
@@ -1819,7 +2747,7 @@
     </a:clrScheme>
     <a:fontScheme name="Office">
       <a:majorFont>
-        <a:latin typeface="Calibri Light" panose="020F0302020204030204"/>
+        <a:latin typeface="Calibri Light"/>
         <a:ea typeface=""/>
         <a:cs typeface=""/>
         <a:font script="Jpan" typeface="ＭＳ ゴシック"/>
@@ -1854,7 +2782,7 @@
         <a:font script="Geor" typeface="Sylfaen"/>
       </a:majorFont>
       <a:minorFont>
-        <a:latin typeface="Calibri" panose="020F0502020204030204"/>
+        <a:latin typeface="Calibri"/>
         <a:ea typeface=""/>
         <a:cs typeface=""/>
         <a:font script="Jpan" typeface="ＭＳ 明朝"/>
@@ -2031,7 +2959,7 @@
   <a:extraClrSchemeLst/>
   <a:extLst>
     <a:ext uri="{05A4C25C-085E-4340-85A3-A5531E510DB2}">
-      <thm15:themeFamily xmlns:thm15="http://schemas.microsoft.com/office/thememl/2012/main" name="Office Theme" id="{62F939B6-93AF-4DB8-9C6B-D6C7DFDC589F}" vid="{4A3C46E8-61CC-4603-A589-7422A47A8E4A}"/>
+      <thm15:themeFamily xmlns:thm15="http://schemas.microsoft.com/office/thememl/2012/main" xmlns="" name="Office Theme" id="{62F939B6-93AF-4DB8-9C6B-D6C7DFDC589F}" vid="{4A3C46E8-61CC-4603-A589-7422A47A8E4A}"/>
     </a:ext>
   </a:extLst>
 </a:theme>

</xml_diff>